<commit_message>
Report Updated, Analysis and Results need Attention
</commit_message>
<xml_diff>
--- a/Project Report - Future Food Customer Needs Version 2.docx
+++ b/Project Report - Future Food Customer Needs Version 2.docx
@@ -1,6 +1,6 @@
 
 <file path=word/document.xml><?xml version="1.0" encoding="utf-8"?>
-<w:document xmlns:wpc="http://schemas.microsoft.com/office/word/2010/wordprocessingCanvas" xmlns:mc="http://schemas.openxmlformats.org/markup-compatibility/2006" xmlns:o="urn:schemas-microsoft-com:office:office" xmlns:r="http://schemas.openxmlformats.org/officeDocument/2006/relationships" xmlns:m="http://schemas.openxmlformats.org/officeDocument/2006/math" xmlns:v="urn:schemas-microsoft-com:vml" xmlns:wp14="http://schemas.microsoft.com/office/word/2010/wordprocessingDrawing" xmlns:wp="http://schemas.openxmlformats.org/drawingml/2006/wordprocessingDrawing" xmlns:w10="urn:schemas-microsoft-com:office:word" xmlns:w="http://schemas.openxmlformats.org/wordprocessingml/2006/main" xmlns:w14="http://schemas.microsoft.com/office/word/2010/wordml" xmlns:wpg="http://schemas.microsoft.com/office/word/2010/wordprocessingGroup" xmlns:wpi="http://schemas.microsoft.com/office/word/2010/wordprocessingInk" xmlns:wne="http://schemas.microsoft.com/office/word/2006/wordml" xmlns:wps="http://schemas.microsoft.com/office/word/2010/wordprocessingShape" mc:Ignorable="w14 wp14">
+<w:document xmlns:wpc="http://schemas.microsoft.com/office/word/2010/wordprocessingCanvas" xmlns:mc="http://schemas.openxmlformats.org/markup-compatibility/2006" xmlns:o="urn:schemas-microsoft-com:office:office" xmlns:r="http://schemas.openxmlformats.org/officeDocument/2006/relationships" xmlns:m="http://schemas.openxmlformats.org/officeDocument/2006/math" xmlns:v="urn:schemas-microsoft-com:vml" xmlns:wp14="http://schemas.microsoft.com/office/word/2010/wordprocessingDrawing" xmlns:wp="http://schemas.openxmlformats.org/drawingml/2006/wordprocessingDrawing" xmlns:w10="urn:schemas-microsoft-com:office:word" xmlns:w="http://schemas.openxmlformats.org/wordprocessingml/2006/main" xmlns:w14="http://schemas.microsoft.com/office/word/2010/wordml" xmlns:w15="http://schemas.microsoft.com/office/word/2012/wordml" xmlns:wpg="http://schemas.microsoft.com/office/word/2010/wordprocessingGroup" xmlns:wpi="http://schemas.microsoft.com/office/word/2010/wordprocessingInk" xmlns:wne="http://schemas.microsoft.com/office/word/2006/wordml" xmlns:wps="http://schemas.microsoft.com/office/word/2010/wordprocessingShape" mc:Ignorable="w14 w15 wp14">
   <w:body>
     <w:p>
       <w:pPr>
@@ -51,6 +51,8 @@
           <w:szCs w:val="28"/>
         </w:rPr>
       </w:pPr>
+      <w:bookmarkStart w:id="1" w:name="_GoBack"/>
+      <w:bookmarkEnd w:id="1"/>
     </w:p>
     <w:p>
       <w:pPr>
@@ -1481,6 +1483,15 @@
     </w:p>
     <w:p>
       <w:pPr>
+        <w:spacing w:before="120" w:line="276" w:lineRule="auto"/>
+        <w:rPr>
+          <w:sz w:val="22"/>
+          <w:szCs w:val="22"/>
+        </w:rPr>
+      </w:pPr>
+    </w:p>
+    <w:p>
+      <w:pPr>
         <w:spacing w:line="360" w:lineRule="auto"/>
         <w:rPr>
           <w:rFonts w:ascii="Calibri" w:eastAsia="Calibri" w:hAnsi="Calibri" w:cs="Calibri"/>
@@ -1526,8 +1537,8 @@
         </w:numPr>
         <w:spacing w:before="120" w:after="0" w:line="360" w:lineRule="auto"/>
       </w:pPr>
-      <w:bookmarkStart w:id="1" w:name="_30j0zll" w:colFirst="0" w:colLast="0"/>
-      <w:bookmarkEnd w:id="1"/>
+      <w:bookmarkStart w:id="2" w:name="_30j0zll" w:colFirst="0" w:colLast="0"/>
+      <w:bookmarkEnd w:id="2"/>
       <w:r>
         <w:br w:type="page"/>
       </w:r>
@@ -1713,7 +1724,7 @@
           <w:szCs w:val="22"/>
         </w:rPr>
         <w:drawing>
-          <wp:inline distT="114300" distB="114300" distL="114300" distR="114300">
+          <wp:inline distT="114300" distB="114300" distL="114300" distR="114300" wp14:anchorId="5BA32DB1" wp14:editId="1E1CD637">
             <wp:extent cx="5851215" cy="3060700"/>
             <wp:effectExtent l="0" t="0" r="0" b="0"/>
             <wp:docPr id="3" name="image1.png"/>
@@ -1726,7 +1737,7 @@
                     <pic:cNvPicPr preferRelativeResize="0"/>
                   </pic:nvPicPr>
                   <pic:blipFill>
-                    <a:blip r:embed="rId8"/>
+                    <a:blip r:embed="rId7"/>
                     <a:srcRect/>
                     <a:stretch>
                       <a:fillRect/>
@@ -1830,8 +1841,8 @@
         </w:numPr>
         <w:spacing w:before="120" w:after="0" w:line="360" w:lineRule="auto"/>
       </w:pPr>
-      <w:bookmarkStart w:id="2" w:name="_1fob9te" w:colFirst="0" w:colLast="0"/>
-      <w:bookmarkEnd w:id="2"/>
+      <w:bookmarkStart w:id="3" w:name="_1fob9te" w:colFirst="0" w:colLast="0"/>
+      <w:bookmarkEnd w:id="3"/>
       <w:r>
         <w:t>Data Set</w:t>
       </w:r>
@@ -2061,8 +2072,8 @@
         </w:numPr>
         <w:spacing w:before="120" w:after="0" w:line="360" w:lineRule="auto"/>
       </w:pPr>
-      <w:bookmarkStart w:id="3" w:name="_3znysh7" w:colFirst="0" w:colLast="0"/>
-      <w:bookmarkEnd w:id="3"/>
+      <w:bookmarkStart w:id="4" w:name="_3znysh7" w:colFirst="0" w:colLast="0"/>
+      <w:bookmarkEnd w:id="4"/>
       <w:r>
         <w:t>Procedure and Analysis</w:t>
       </w:r>
@@ -2152,8 +2163,8 @@
         </w:numPr>
         <w:spacing w:line="360" w:lineRule="auto"/>
       </w:pPr>
-      <w:bookmarkStart w:id="4" w:name="_8oja8z3212yr" w:colFirst="0" w:colLast="0"/>
-      <w:bookmarkEnd w:id="4"/>
+      <w:bookmarkStart w:id="5" w:name="_8oja8z3212yr" w:colFirst="0" w:colLast="0"/>
+      <w:bookmarkEnd w:id="5"/>
       <w:r>
         <w:t>Individual Approach</w:t>
       </w:r>
@@ -2196,7 +2207,7 @@
         </w:rPr>
         <w:t xml:space="preserve">and decided to cluster the agreed features through K-Means clustering and Polynomial </w:t>
       </w:r>
-      <w:commentRangeStart w:id="5"/>
+      <w:commentRangeStart w:id="6"/>
       <w:r>
         <w:rPr>
           <w:sz w:val="22"/>
@@ -2204,9 +2215,9 @@
         </w:rPr>
         <w:t>Regression</w:t>
       </w:r>
-      <w:commentRangeEnd w:id="5"/>
-      <w:r>
-        <w:commentReference w:id="5"/>
+      <w:commentRangeEnd w:id="6"/>
+      <w:r>
+        <w:commentReference w:id="6"/>
       </w:r>
       <w:r>
         <w:rPr>
@@ -2301,8 +2312,8 @@
         </w:numPr>
         <w:spacing w:before="120" w:after="0" w:line="360" w:lineRule="auto"/>
       </w:pPr>
-      <w:bookmarkStart w:id="6" w:name="_2et92p0" w:colFirst="0" w:colLast="0"/>
-      <w:bookmarkEnd w:id="6"/>
+      <w:bookmarkStart w:id="7" w:name="_2et92p0" w:colFirst="0" w:colLast="0"/>
+      <w:bookmarkEnd w:id="7"/>
       <w:r>
         <w:t>Example Outline Level 2</w:t>
       </w:r>
@@ -2335,8 +2346,8 @@
         </w:numPr>
         <w:spacing w:before="120" w:after="0" w:line="360" w:lineRule="auto"/>
       </w:pPr>
-      <w:bookmarkStart w:id="7" w:name="_tyjcwt" w:colFirst="0" w:colLast="0"/>
-      <w:bookmarkEnd w:id="7"/>
+      <w:bookmarkStart w:id="8" w:name="_tyjcwt" w:colFirst="0" w:colLast="0"/>
+      <w:bookmarkEnd w:id="8"/>
       <w:r>
         <w:t>Example Outline level 3</w:t>
       </w:r>
@@ -2369,8 +2380,8 @@
         </w:numPr>
         <w:spacing w:before="120" w:after="0" w:line="360" w:lineRule="auto"/>
       </w:pPr>
-      <w:bookmarkStart w:id="8" w:name="_3dy6vkm" w:colFirst="0" w:colLast="0"/>
-      <w:bookmarkEnd w:id="8"/>
+      <w:bookmarkStart w:id="9" w:name="_3dy6vkm" w:colFirst="0" w:colLast="0"/>
+      <w:bookmarkEnd w:id="9"/>
       <w:r>
         <w:t>Example Outline Level 2</w:t>
       </w:r>
@@ -2407,8 +2418,8 @@
         </w:numPr>
         <w:spacing w:before="120" w:after="0" w:line="360" w:lineRule="auto"/>
       </w:pPr>
-      <w:bookmarkStart w:id="9" w:name="_1t3h5sf" w:colFirst="0" w:colLast="0"/>
-      <w:bookmarkEnd w:id="9"/>
+      <w:bookmarkStart w:id="10" w:name="_1t3h5sf" w:colFirst="0" w:colLast="0"/>
+      <w:bookmarkEnd w:id="10"/>
       <w:r>
         <w:t>Results and Discussion</w:t>
       </w:r>
@@ -2529,16 +2540,7 @@
           <w:rStyle w:val="IntenseEmphasis"/>
           <w:color w:val="00B0F0"/>
         </w:rPr>
-        <w:t>- Clusteri</w:t>
-      </w:r>
-      <w:bookmarkStart w:id="10" w:name="_GoBack"/>
-      <w:bookmarkEnd w:id="10"/>
-      <w:r>
-        <w:rPr>
-          <w:rStyle w:val="IntenseEmphasis"/>
-          <w:color w:val="00B0F0"/>
-        </w:rPr>
-        <w:t>ng results and insights shown here</w:t>
+        <w:t>- Clustering results and insights shown here</w:t>
       </w:r>
     </w:p>
     <w:p>
@@ -3042,6 +3044,360 @@
     </w:p>
     <w:p>
       <w:pPr>
+        <w:spacing w:before="120" w:line="360" w:lineRule="auto"/>
+        <w:rPr>
+          <w:rStyle w:val="IntenseEmphasis"/>
+          <w:color w:val="00B0F0"/>
+        </w:rPr>
+      </w:pPr>
+    </w:p>
+    <w:p>
+      <w:pPr>
+        <w:keepNext/>
+        <w:spacing w:before="120" w:line="360" w:lineRule="auto"/>
+      </w:pPr>
+      <w:r>
+        <w:rPr>
+          <w:b/>
+          <w:bCs/>
+          <w:i/>
+          <w:iCs/>
+          <w:noProof/>
+          <w:color w:val="00B0F0"/>
+        </w:rPr>
+        <w:drawing>
+          <wp:inline distT="0" distB="0" distL="0" distR="0" wp14:anchorId="054BBDF8" wp14:editId="408715E0">
+            <wp:extent cx="5851525" cy="5847715"/>
+            <wp:effectExtent l="0" t="0" r="0" b="635"/>
+            <wp:docPr id="7" name="Picture 7"/>
+            <wp:cNvGraphicFramePr>
+              <a:graphicFrameLocks xmlns:a="http://schemas.openxmlformats.org/drawingml/2006/main" noChangeAspect="1"/>
+            </wp:cNvGraphicFramePr>
+            <a:graphic xmlns:a="http://schemas.openxmlformats.org/drawingml/2006/main">
+              <a:graphicData uri="http://schemas.openxmlformats.org/drawingml/2006/picture">
+                <pic:pic xmlns:pic="http://schemas.openxmlformats.org/drawingml/2006/picture">
+                  <pic:nvPicPr>
+                    <pic:cNvPr id="7" name="Scatter Plot.png"/>
+                    <pic:cNvPicPr/>
+                  </pic:nvPicPr>
+                  <pic:blipFill>
+                    <a:blip r:embed="rId10" cstate="print">
+                      <a:extLst>
+                        <a:ext uri="{28A0092B-C50C-407E-A947-70E740481C1C}">
+                          <a14:useLocalDpi xmlns:a14="http://schemas.microsoft.com/office/drawing/2010/main" val="0"/>
+                        </a:ext>
+                      </a:extLst>
+                    </a:blip>
+                    <a:stretch>
+                      <a:fillRect/>
+                    </a:stretch>
+                  </pic:blipFill>
+                  <pic:spPr>
+                    <a:xfrm>
+                      <a:off x="0" y="0"/>
+                      <a:ext cx="5851525" cy="5847715"/>
+                    </a:xfrm>
+                    <a:prstGeom prst="rect">
+                      <a:avLst/>
+                    </a:prstGeom>
+                  </pic:spPr>
+                </pic:pic>
+              </a:graphicData>
+            </a:graphic>
+          </wp:inline>
+        </w:drawing>
+      </w:r>
+    </w:p>
+    <w:p>
+      <w:pPr>
+        <w:keepNext/>
+        <w:spacing w:before="120" w:line="360" w:lineRule="auto"/>
+      </w:pPr>
+    </w:p>
+    <w:p>
+      <w:pPr>
+        <w:pStyle w:val="Caption"/>
+        <w:jc w:val="center"/>
+      </w:pPr>
+      <w:r>
+        <w:t xml:space="preserve">Figure </w:t>
+      </w:r>
+      <w:fldSimple w:instr=" SEQ Figure \* ARABIC ">
+        <w:r>
+          <w:rPr>
+            <w:noProof/>
+          </w:rPr>
+          <w:t>1</w:t>
+        </w:r>
+      </w:fldSimple>
+      <w:r>
+        <w:t>: Scatter Plot</w:t>
+      </w:r>
+    </w:p>
+    <w:p/>
+    <w:p>
+      <w:pPr>
+        <w:keepNext/>
+      </w:pPr>
+      <w:r>
+        <w:rPr>
+          <w:b/>
+          <w:bCs/>
+          <w:i/>
+          <w:iCs/>
+          <w:noProof/>
+          <w:color w:val="00B0F0"/>
+        </w:rPr>
+        <w:lastRenderedPageBreak/>
+        <w:drawing>
+          <wp:inline distT="0" distB="0" distL="0" distR="0" wp14:anchorId="697E2045" wp14:editId="681FFD88">
+            <wp:extent cx="5851525" cy="5713095"/>
+            <wp:effectExtent l="0" t="0" r="0" b="1905"/>
+            <wp:docPr id="5" name="Picture 5"/>
+            <wp:cNvGraphicFramePr>
+              <a:graphicFrameLocks xmlns:a="http://schemas.openxmlformats.org/drawingml/2006/main" noChangeAspect="1"/>
+            </wp:cNvGraphicFramePr>
+            <a:graphic xmlns:a="http://schemas.openxmlformats.org/drawingml/2006/main">
+              <a:graphicData uri="http://schemas.openxmlformats.org/drawingml/2006/picture">
+                <pic:pic xmlns:pic="http://schemas.openxmlformats.org/drawingml/2006/picture">
+                  <pic:nvPicPr>
+                    <pic:cNvPr id="5" name="Histogram.png"/>
+                    <pic:cNvPicPr/>
+                  </pic:nvPicPr>
+                  <pic:blipFill>
+                    <a:blip r:embed="rId11" cstate="print">
+                      <a:extLst>
+                        <a:ext uri="{28A0092B-C50C-407E-A947-70E740481C1C}">
+                          <a14:useLocalDpi xmlns:a14="http://schemas.microsoft.com/office/drawing/2010/main" val="0"/>
+                        </a:ext>
+                      </a:extLst>
+                    </a:blip>
+                    <a:stretch>
+                      <a:fillRect/>
+                    </a:stretch>
+                  </pic:blipFill>
+                  <pic:spPr>
+                    <a:xfrm>
+                      <a:off x="0" y="0"/>
+                      <a:ext cx="5851525" cy="5713095"/>
+                    </a:xfrm>
+                    <a:prstGeom prst="rect">
+                      <a:avLst/>
+                    </a:prstGeom>
+                  </pic:spPr>
+                </pic:pic>
+              </a:graphicData>
+            </a:graphic>
+          </wp:inline>
+        </w:drawing>
+      </w:r>
+    </w:p>
+    <w:p>
+      <w:pPr>
+        <w:keepNext/>
+      </w:pPr>
+    </w:p>
+    <w:p>
+      <w:pPr>
+        <w:pStyle w:val="Caption"/>
+        <w:jc w:val="center"/>
+      </w:pPr>
+      <w:r>
+        <w:t xml:space="preserve">Figure </w:t>
+      </w:r>
+      <w:fldSimple w:instr=" SEQ Figure \* ARABIC ">
+        <w:r>
+          <w:rPr>
+            <w:noProof/>
+          </w:rPr>
+          <w:t>2</w:t>
+        </w:r>
+      </w:fldSimple>
+      <w:r>
+        <w:t>: Histogram</w:t>
+      </w:r>
+    </w:p>
+    <w:p/>
+    <w:p>
+      <w:pPr>
+        <w:keepNext/>
+      </w:pPr>
+      <w:r>
+        <w:rPr>
+          <w:b/>
+          <w:bCs/>
+          <w:i/>
+          <w:iCs/>
+          <w:noProof/>
+          <w:color w:val="00B0F0"/>
+        </w:rPr>
+        <w:drawing>
+          <wp:inline distT="0" distB="0" distL="0" distR="0" wp14:anchorId="09F9CAE6" wp14:editId="10C66641">
+            <wp:extent cx="5851525" cy="494665"/>
+            <wp:effectExtent l="0" t="0" r="0" b="635"/>
+            <wp:docPr id="6" name="Picture 6"/>
+            <wp:cNvGraphicFramePr>
+              <a:graphicFrameLocks xmlns:a="http://schemas.openxmlformats.org/drawingml/2006/main" noChangeAspect="1"/>
+            </wp:cNvGraphicFramePr>
+            <a:graphic xmlns:a="http://schemas.openxmlformats.org/drawingml/2006/main">
+              <a:graphicData uri="http://schemas.openxmlformats.org/drawingml/2006/picture">
+                <pic:pic xmlns:pic="http://schemas.openxmlformats.org/drawingml/2006/picture">
+                  <pic:nvPicPr>
+                    <pic:cNvPr id="6" name="K Means Stratified Cross Validation.png"/>
+                    <pic:cNvPicPr/>
+                  </pic:nvPicPr>
+                  <pic:blipFill>
+                    <a:blip r:embed="rId12">
+                      <a:extLst>
+                        <a:ext uri="{28A0092B-C50C-407E-A947-70E740481C1C}">
+                          <a14:useLocalDpi xmlns:a14="http://schemas.microsoft.com/office/drawing/2010/main" val="0"/>
+                        </a:ext>
+                      </a:extLst>
+                    </a:blip>
+                    <a:stretch>
+                      <a:fillRect/>
+                    </a:stretch>
+                  </pic:blipFill>
+                  <pic:spPr>
+                    <a:xfrm>
+                      <a:off x="0" y="0"/>
+                      <a:ext cx="5851525" cy="494665"/>
+                    </a:xfrm>
+                    <a:prstGeom prst="rect">
+                      <a:avLst/>
+                    </a:prstGeom>
+                  </pic:spPr>
+                </pic:pic>
+              </a:graphicData>
+            </a:graphic>
+          </wp:inline>
+        </w:drawing>
+      </w:r>
+    </w:p>
+    <w:p>
+      <w:pPr>
+        <w:keepNext/>
+      </w:pPr>
+    </w:p>
+    <w:p>
+      <w:pPr>
+        <w:pStyle w:val="Caption"/>
+        <w:jc w:val="center"/>
+      </w:pPr>
+      <w:r>
+        <w:t xml:space="preserve">Figure </w:t>
+      </w:r>
+      <w:fldSimple w:instr=" SEQ Figure \* ARABIC ">
+        <w:r>
+          <w:rPr>
+            <w:noProof/>
+          </w:rPr>
+          <w:t>3</w:t>
+        </w:r>
+      </w:fldSimple>
+      <w:r>
+        <w:t>: K Fold Stratified Cross Validation</w:t>
+      </w:r>
+    </w:p>
+    <w:p>
+      <w:pPr>
+        <w:pStyle w:val="NoSpacing"/>
+        <w:keepNext/>
+      </w:pPr>
+      <w:r>
+        <w:rPr>
+          <w:b/>
+          <w:bCs/>
+          <w:i/>
+          <w:iCs/>
+          <w:noProof/>
+          <w:color w:val="00B0F0"/>
+        </w:rPr>
+        <w:lastRenderedPageBreak/>
+        <w:drawing>
+          <wp:inline distT="0" distB="0" distL="0" distR="0" wp14:anchorId="01C2E535" wp14:editId="244D3D5F">
+            <wp:extent cx="5851525" cy="5666740"/>
+            <wp:effectExtent l="0" t="0" r="0" b="0"/>
+            <wp:docPr id="4" name="Picture 4"/>
+            <wp:cNvGraphicFramePr>
+              <a:graphicFrameLocks xmlns:a="http://schemas.openxmlformats.org/drawingml/2006/main" noChangeAspect="1"/>
+            </wp:cNvGraphicFramePr>
+            <a:graphic xmlns:a="http://schemas.openxmlformats.org/drawingml/2006/main">
+              <a:graphicData uri="http://schemas.openxmlformats.org/drawingml/2006/picture">
+                <pic:pic xmlns:pic="http://schemas.openxmlformats.org/drawingml/2006/picture">
+                  <pic:nvPicPr>
+                    <pic:cNvPr id="4" name="Confusion Matrix (Subjected to Updation).png"/>
+                    <pic:cNvPicPr/>
+                  </pic:nvPicPr>
+                  <pic:blipFill>
+                    <a:blip r:embed="rId13">
+                      <a:extLst>
+                        <a:ext uri="{28A0092B-C50C-407E-A947-70E740481C1C}">
+                          <a14:useLocalDpi xmlns:a14="http://schemas.microsoft.com/office/drawing/2010/main" val="0"/>
+                        </a:ext>
+                      </a:extLst>
+                    </a:blip>
+                    <a:stretch>
+                      <a:fillRect/>
+                    </a:stretch>
+                  </pic:blipFill>
+                  <pic:spPr>
+                    <a:xfrm>
+                      <a:off x="0" y="0"/>
+                      <a:ext cx="5851525" cy="5666740"/>
+                    </a:xfrm>
+                    <a:prstGeom prst="rect">
+                      <a:avLst/>
+                    </a:prstGeom>
+                  </pic:spPr>
+                </pic:pic>
+              </a:graphicData>
+            </a:graphic>
+          </wp:inline>
+        </w:drawing>
+      </w:r>
+    </w:p>
+    <w:p>
+      <w:pPr>
+        <w:pStyle w:val="NoSpacing"/>
+        <w:keepNext/>
+      </w:pPr>
+    </w:p>
+    <w:p>
+      <w:pPr>
+        <w:pStyle w:val="Caption"/>
+        <w:jc w:val="center"/>
+        <w:rPr>
+          <w:rStyle w:val="IntenseEmphasis"/>
+          <w:color w:val="00B0F0"/>
+        </w:rPr>
+      </w:pPr>
+      <w:r>
+        <w:t xml:space="preserve">Figure </w:t>
+      </w:r>
+      <w:fldSimple w:instr=" SEQ Figure \* ARABIC ">
+        <w:r>
+          <w:rPr>
+            <w:noProof/>
+          </w:rPr>
+          <w:t>4</w:t>
+        </w:r>
+      </w:fldSimple>
+      <w:r>
+        <w:t>: Multi Class Confusion Matrix</w:t>
+      </w:r>
+    </w:p>
+    <w:p>
+      <w:pPr>
+        <w:spacing w:before="120" w:line="360" w:lineRule="auto"/>
+        <w:rPr>
+          <w:rStyle w:val="IntenseEmphasis"/>
+          <w:color w:val="00B0F0"/>
+        </w:rPr>
+      </w:pPr>
+    </w:p>
+    <w:p>
+      <w:pPr>
         <w:spacing w:line="360" w:lineRule="auto"/>
         <w:rPr>
           <w:rFonts w:ascii="Calibri" w:eastAsia="Calibri" w:hAnsi="Calibri" w:cs="Calibri"/>
@@ -3965,221 +4321,425 @@
         </w:rPr>
         <w:t>Data Modeling</w:t>
       </w:r>
+      <w:r>
+        <w:rPr>
+          <w:rStyle w:val="IntenseEmphasis"/>
+        </w:rPr>
+        <w:t>, Hyper parameter Tu</w:t>
+      </w:r>
+      <w:r>
+        <w:rPr>
+          <w:rStyle w:val="IntenseEmphasis"/>
+        </w:rPr>
+        <w:t>ning</w:t>
+      </w:r>
+      <w:r>
+        <w:rPr>
+          <w:rStyle w:val="IntenseEmphasis"/>
+        </w:rPr>
+        <w:t xml:space="preserve"> and Optimization</w:t>
+      </w:r>
     </w:p>
     <w:p>
       <w:pPr>
         <w:pStyle w:val="NoSpacing"/>
-        <w:numPr>
-          <w:ilvl w:val="0"/>
-          <w:numId w:val="1"/>
-        </w:numPr>
+        <w:rPr>
+          <w:rStyle w:val="IntenseEmphasis"/>
+        </w:rPr>
+      </w:pPr>
+    </w:p>
+    <w:p>
+      <w:pPr>
+        <w:pStyle w:val="NoSpacing"/>
+        <w:rPr>
+          <w:rStyle w:val="IntenseEmphasis"/>
+          <w:b w:val="0"/>
+          <w:bCs w:val="0"/>
+          <w:i w:val="0"/>
+          <w:iCs w:val="0"/>
+          <w:color w:val="auto"/>
+        </w:rPr>
+      </w:pPr>
+    </w:p>
+    <w:p>
+      <w:pPr>
+        <w:pStyle w:val="NoSpacing"/>
+        <w:rPr>
+          <w:rStyle w:val="IntenseEmphasis"/>
+          <w:b w:val="0"/>
+          <w:bCs w:val="0"/>
+          <w:i w:val="0"/>
+          <w:iCs w:val="0"/>
+          <w:color w:val="auto"/>
+        </w:rPr>
+      </w:pPr>
+      <w:r>
+        <w:rPr>
+          <w:rStyle w:val="IntenseEmphasis"/>
+          <w:b w:val="0"/>
+          <w:bCs w:val="0"/>
+          <w:i w:val="0"/>
+          <w:iCs w:val="0"/>
+          <w:color w:val="auto"/>
+        </w:rPr>
+        <w:t>The training set as gathered from the previous steps is then subjected to Linear Classification (Multinomial and OneVsAll), Gradient and Ada Boosting models in a Grid Search with multiple attributes in parameter grid to select the hyper parameters that best fit the data respectively.</w:t>
+      </w:r>
+    </w:p>
+    <w:p>
+      <w:pPr>
+        <w:pStyle w:val="NoSpacing"/>
+        <w:rPr>
+          <w:rStyle w:val="IntenseEmphasis"/>
+          <w:b w:val="0"/>
+          <w:bCs w:val="0"/>
+          <w:i w:val="0"/>
+          <w:iCs w:val="0"/>
+          <w:color w:val="auto"/>
+        </w:rPr>
+      </w:pPr>
+    </w:p>
+    <w:p>
+      <w:pPr>
+        <w:pStyle w:val="NoSpacing"/>
+        <w:rPr>
+          <w:rStyle w:val="IntenseEmphasis"/>
+          <w:b w:val="0"/>
+          <w:bCs w:val="0"/>
+          <w:i w:val="0"/>
+          <w:iCs w:val="0"/>
+          <w:color w:val="auto"/>
+        </w:rPr>
+      </w:pPr>
+      <w:r>
+        <w:rPr>
+          <w:rStyle w:val="IntenseEmphasis"/>
+          <w:b w:val="0"/>
+          <w:bCs w:val="0"/>
+          <w:i w:val="0"/>
+          <w:iCs w:val="0"/>
+          <w:color w:val="auto"/>
+        </w:rPr>
+        <w:t>The best parameters sought out are retained and used on the test set to get accuracies. Furthermore, the instances of the above models with best parameters through grid search are passed to Ensemble Voting Classifier that does a ‘soft’ classification to get the final model for the data.</w:t>
+      </w:r>
+    </w:p>
+    <w:p>
+      <w:pPr>
+        <w:pStyle w:val="NoSpacing"/>
+        <w:rPr>
+          <w:rStyle w:val="IntenseEmphasis"/>
+          <w:b w:val="0"/>
+          <w:bCs w:val="0"/>
+          <w:i w:val="0"/>
+          <w:iCs w:val="0"/>
+          <w:color w:val="auto"/>
+        </w:rPr>
+      </w:pPr>
+    </w:p>
+    <w:p>
+      <w:pPr>
+        <w:pStyle w:val="NoSpacing"/>
+        <w:rPr>
+          <w:rStyle w:val="IntenseEmphasis"/>
+          <w:b w:val="0"/>
+          <w:bCs w:val="0"/>
+          <w:i w:val="0"/>
+          <w:iCs w:val="0"/>
+          <w:color w:val="auto"/>
+        </w:rPr>
+      </w:pPr>
+      <w:r>
+        <w:rPr>
+          <w:rStyle w:val="IntenseEmphasis"/>
+          <w:b w:val="0"/>
+          <w:bCs w:val="0"/>
+          <w:i w:val="0"/>
+          <w:iCs w:val="0"/>
+          <w:color w:val="auto"/>
+        </w:rPr>
+        <w:t>The resultant model is also subjected to K Fold Stratified Cross Validation. This takes the combined set (training and testing) in k-folds and cross validates the model on the shuffled set to be sure that the selected model doesn’t over fit to a specific chunk of data.</w:t>
+      </w:r>
+    </w:p>
+    <w:p>
+      <w:pPr>
+        <w:pStyle w:val="NoSpacing"/>
+        <w:rPr>
+          <w:rStyle w:val="IntenseEmphasis"/>
+          <w:b w:val="0"/>
+          <w:bCs w:val="0"/>
+          <w:i w:val="0"/>
+          <w:iCs w:val="0"/>
+          <w:color w:val="auto"/>
+        </w:rPr>
+      </w:pPr>
+    </w:p>
+    <w:p>
+      <w:pPr>
+        <w:pStyle w:val="NoSpacing"/>
+        <w:rPr>
+          <w:rStyle w:val="IntenseEmphasis"/>
+          <w:b w:val="0"/>
+          <w:bCs w:val="0"/>
+          <w:i w:val="0"/>
+          <w:iCs w:val="0"/>
+          <w:color w:val="auto"/>
+        </w:rPr>
+      </w:pPr>
+      <w:r>
+        <w:rPr>
+          <w:rStyle w:val="IntenseEmphasis"/>
+          <w:b w:val="0"/>
+          <w:bCs w:val="0"/>
+          <w:i w:val="0"/>
+          <w:iCs w:val="0"/>
+          <w:color w:val="auto"/>
+        </w:rPr>
+        <w:t>The standard deviation that results from the K Fold Cross Validation approves of the fact the resultant model is generalized on the whole data and not over-fits.</w:t>
+      </w:r>
+    </w:p>
+    <w:p>
+      <w:pPr>
+        <w:pStyle w:val="NoSpacing"/>
+        <w:rPr>
+          <w:rStyle w:val="IntenseEmphasis"/>
+          <w:b w:val="0"/>
+          <w:bCs w:val="0"/>
+          <w:i w:val="0"/>
+          <w:iCs w:val="0"/>
+          <w:color w:val="auto"/>
+        </w:rPr>
+      </w:pPr>
+    </w:p>
+    <w:p>
+      <w:pPr>
+        <w:pStyle w:val="NoSpacing"/>
         <w:rPr>
           <w:rStyle w:val="IntenseEmphasis"/>
           <w:color w:val="00B0F0"/>
         </w:rPr>
       </w:pPr>
-      <w:r>
-        <w:rPr>
-          <w:rStyle w:val="IntenseEmphasis"/>
-          <w:color w:val="00B0F0"/>
-        </w:rPr>
-        <w:t>Multinomial</w:t>
-      </w:r>
     </w:p>
     <w:p>
       <w:pPr>
         <w:pStyle w:val="NoSpacing"/>
-        <w:numPr>
-          <w:ilvl w:val="0"/>
-          <w:numId w:val="1"/>
-        </w:numPr>
-        <w:rPr>
-          <w:rStyle w:val="IntenseEmphasis"/>
-          <w:color w:val="00B0F0"/>
-        </w:rPr>
-      </w:pPr>
-      <w:r>
-        <w:rPr>
-          <w:rStyle w:val="IntenseEmphasis"/>
-          <w:color w:val="00B0F0"/>
-        </w:rPr>
-        <w:t>Gradient Boosting,</w:t>
-      </w:r>
+        <w:rPr>
+          <w:rStyle w:val="IntenseEmphasis"/>
+        </w:rPr>
+      </w:pPr>
     </w:p>
     <w:p>
       <w:pPr>
         <w:pStyle w:val="NoSpacing"/>
-        <w:numPr>
-          <w:ilvl w:val="0"/>
-          <w:numId w:val="1"/>
-        </w:numPr>
-        <w:rPr>
-          <w:rStyle w:val="IntenseEmphasis"/>
-          <w:color w:val="00B0F0"/>
-        </w:rPr>
-      </w:pPr>
-      <w:r>
-        <w:rPr>
-          <w:rStyle w:val="IntenseEmphasis"/>
-          <w:color w:val="00B0F0"/>
-        </w:rPr>
-        <w:t>Adaboosting</w:t>
+        <w:rPr>
+          <w:rStyle w:val="IntenseEmphasis"/>
+        </w:rPr>
+      </w:pPr>
+      <w:r>
+        <w:rPr>
+          <w:rStyle w:val="IntenseEmphasis"/>
+        </w:rPr>
+        <w:t>Data Evaluation</w:t>
       </w:r>
     </w:p>
     <w:p>
       <w:pPr>
         <w:pStyle w:val="NoSpacing"/>
-        <w:numPr>
-          <w:ilvl w:val="0"/>
-          <w:numId w:val="1"/>
-        </w:numPr>
-        <w:rPr>
-          <w:rStyle w:val="IntenseEmphasis"/>
-          <w:color w:val="00B0F0"/>
-        </w:rPr>
-      </w:pPr>
-      <w:r>
-        <w:rPr>
-          <w:rStyle w:val="IntenseEmphasis"/>
-          <w:color w:val="00B0F0"/>
-        </w:rPr>
-        <w:t>Ensemble Learning</w:t>
-      </w:r>
+        <w:rPr>
+          <w:rStyle w:val="IntenseEmphasis"/>
+        </w:rPr>
+      </w:pPr>
     </w:p>
     <w:p>
       <w:pPr>
         <w:pStyle w:val="NoSpacing"/>
         <w:rPr>
           <w:rStyle w:val="IntenseEmphasis"/>
-        </w:rPr>
-      </w:pPr>
+          <w:b w:val="0"/>
+          <w:bCs w:val="0"/>
+          <w:i w:val="0"/>
+          <w:iCs w:val="0"/>
+          <w:color w:val="auto"/>
+        </w:rPr>
+      </w:pPr>
+      <w:r>
+        <w:rPr>
+          <w:rStyle w:val="IntenseEmphasis"/>
+          <w:b w:val="0"/>
+          <w:bCs w:val="0"/>
+          <w:i w:val="0"/>
+          <w:iCs w:val="0"/>
+          <w:color w:val="auto"/>
+        </w:rPr>
+        <w:t>For evaluation purposes, a confusion matrix is generated that lists down the precision, recall, f1-score, support, average, macro and weighted average</w:t>
+      </w:r>
+      <w:r>
+        <w:rPr>
+          <w:rStyle w:val="IntenseEmphasis"/>
+          <w:b w:val="0"/>
+          <w:bCs w:val="0"/>
+          <w:i w:val="0"/>
+          <w:iCs w:val="0"/>
+          <w:color w:val="auto"/>
+        </w:rPr>
+        <w:t xml:space="preserve"> values</w:t>
+      </w:r>
+      <w:r>
+        <w:rPr>
+          <w:rStyle w:val="IntenseEmphasis"/>
+          <w:b w:val="0"/>
+          <w:bCs w:val="0"/>
+          <w:i w:val="0"/>
+          <w:iCs w:val="0"/>
+          <w:color w:val="auto"/>
+        </w:rPr>
+        <w:t xml:space="preserve"> for the multi classes ‘Italian/French/Greek’, </w:t>
+      </w:r>
+      <w:r>
+        <w:rPr>
+          <w:rStyle w:val="IntenseEmphasis"/>
+          <w:b w:val="0"/>
+          <w:bCs w:val="0"/>
+          <w:i w:val="0"/>
+          <w:iCs w:val="0"/>
+          <w:color w:val="auto"/>
+        </w:rPr>
+        <w:t>‘S</w:t>
+      </w:r>
+      <w:r>
+        <w:rPr>
+          <w:rStyle w:val="IntenseEmphasis"/>
+          <w:b w:val="0"/>
+          <w:bCs w:val="0"/>
+          <w:i w:val="0"/>
+          <w:iCs w:val="0"/>
+          <w:color w:val="auto"/>
+        </w:rPr>
+        <w:t>panish/M</w:t>
+      </w:r>
+      <w:r>
+        <w:rPr>
+          <w:rStyle w:val="IntenseEmphasis"/>
+          <w:b w:val="0"/>
+          <w:bCs w:val="0"/>
+          <w:i w:val="0"/>
+          <w:iCs w:val="0"/>
+          <w:color w:val="auto"/>
+        </w:rPr>
+        <w:t>exican</w:t>
+      </w:r>
+      <w:r>
+        <w:rPr>
+          <w:rStyle w:val="IntenseEmphasis"/>
+          <w:b w:val="0"/>
+          <w:bCs w:val="0"/>
+          <w:i w:val="0"/>
+          <w:iCs w:val="0"/>
+          <w:color w:val="auto"/>
+        </w:rPr>
+        <w:t>’, ‘</w:t>
+      </w:r>
+      <w:r>
+        <w:rPr>
+          <w:rStyle w:val="IntenseEmphasis"/>
+          <w:b w:val="0"/>
+          <w:bCs w:val="0"/>
+          <w:i w:val="0"/>
+          <w:iCs w:val="0"/>
+          <w:color w:val="auto"/>
+        </w:rPr>
+        <w:t>Asian/Chinese/Thai/Nepal/Indian</w:t>
+      </w:r>
+      <w:r>
+        <w:rPr>
+          <w:rStyle w:val="IntenseEmphasis"/>
+          <w:b w:val="0"/>
+          <w:bCs w:val="0"/>
+          <w:i w:val="0"/>
+          <w:iCs w:val="0"/>
+          <w:color w:val="auto"/>
+        </w:rPr>
+        <w:t>’ and ‘Ameri</w:t>
+      </w:r>
+      <w:r>
+        <w:rPr>
+          <w:rStyle w:val="IntenseEmphasis"/>
+          <w:b w:val="0"/>
+          <w:bCs w:val="0"/>
+          <w:i w:val="0"/>
+          <w:iCs w:val="0"/>
+          <w:color w:val="auto"/>
+        </w:rPr>
+        <w:t>can</w:t>
+      </w:r>
+      <w:r>
+        <w:rPr>
+          <w:rStyle w:val="IntenseEmphasis"/>
+          <w:b w:val="0"/>
+          <w:bCs w:val="0"/>
+          <w:i w:val="0"/>
+          <w:iCs w:val="0"/>
+          <w:color w:val="auto"/>
+        </w:rPr>
+        <w:t>.’</w:t>
+      </w:r>
+      <w:r>
+        <w:rPr>
+          <w:rStyle w:val="IntenseEmphasis"/>
+          <w:b w:val="0"/>
+          <w:bCs w:val="0"/>
+          <w:i w:val="0"/>
+          <w:iCs w:val="0"/>
+          <w:color w:val="auto"/>
+        </w:rPr>
+        <w:t xml:space="preserve"> </w:t>
+      </w:r>
     </w:p>
     <w:p>
       <w:pPr>
         <w:pStyle w:val="NoSpacing"/>
         <w:rPr>
           <w:rStyle w:val="IntenseEmphasis"/>
-        </w:rPr>
-      </w:pPr>
-      <w:r>
-        <w:rPr>
-          <w:rStyle w:val="IntenseEmphasis"/>
-        </w:rPr>
-        <w:t>Hyperparameter Tunning</w:t>
-      </w:r>
+          <w:b w:val="0"/>
+          <w:bCs w:val="0"/>
+          <w:i w:val="0"/>
+          <w:iCs w:val="0"/>
+          <w:color w:val="auto"/>
+        </w:rPr>
+      </w:pPr>
     </w:p>
     <w:p>
       <w:pPr>
         <w:pStyle w:val="NoSpacing"/>
-        <w:numPr>
-          <w:ilvl w:val="0"/>
-          <w:numId w:val="1"/>
-        </w:numPr>
-        <w:rPr>
-          <w:rStyle w:val="IntenseEmphasis"/>
-          <w:color w:val="00B0F0"/>
-        </w:rPr>
-      </w:pPr>
-      <w:r>
-        <w:rPr>
-          <w:rStyle w:val="IntenseEmphasis"/>
-          <w:color w:val="00B0F0"/>
-        </w:rPr>
-        <w:t>Hyper parameter tunning using grid-search</w:t>
+        <w:rPr>
+          <w:rStyle w:val="IntenseEmphasis"/>
+          <w:b w:val="0"/>
+          <w:bCs w:val="0"/>
+          <w:i w:val="0"/>
+          <w:iCs w:val="0"/>
+          <w:color w:val="auto"/>
+        </w:rPr>
+      </w:pPr>
+      <w:r>
+        <w:rPr>
+          <w:rStyle w:val="IntenseEmphasis"/>
+          <w:b w:val="0"/>
+          <w:bCs w:val="0"/>
+          <w:i w:val="0"/>
+          <w:iCs w:val="0"/>
+          <w:color w:val="auto"/>
+        </w:rPr>
+        <w:t>Moreover, we also generate the lifts for the multi-classes relevant to baselines.</w:t>
       </w:r>
     </w:p>
     <w:p>
       <w:pPr>
         <w:pStyle w:val="NoSpacing"/>
-        <w:numPr>
-          <w:ilvl w:val="0"/>
-          <w:numId w:val="1"/>
-        </w:numPr>
-        <w:rPr>
-          <w:rStyle w:val="IntenseEmphasis"/>
-          <w:color w:val="00B0F0"/>
-        </w:rPr>
-      </w:pPr>
-      <w:r>
-        <w:rPr>
-          <w:rStyle w:val="IntenseEmphasis"/>
-          <w:color w:val="00B0F0"/>
-        </w:rPr>
-        <w:t>Cross-validateion</w:t>
-      </w:r>
-    </w:p>
-    <w:p>
-      <w:pPr>
-        <w:pStyle w:val="NoSpacing"/>
-        <w:numPr>
-          <w:ilvl w:val="0"/>
-          <w:numId w:val="1"/>
-        </w:numPr>
-        <w:rPr>
-          <w:rStyle w:val="IntenseEmphasis"/>
-        </w:rPr>
-      </w:pPr>
-    </w:p>
-    <w:p>
-      <w:pPr>
-        <w:pStyle w:val="NoSpacing"/>
-        <w:rPr>
-          <w:rStyle w:val="IntenseEmphasis"/>
-        </w:rPr>
-      </w:pPr>
-      <w:r>
-        <w:rPr>
-          <w:rStyle w:val="IntenseEmphasis"/>
-        </w:rPr>
-        <w:t>Data Evaluation</w:t>
-      </w:r>
-    </w:p>
-    <w:p>
-      <w:pPr>
-        <w:pStyle w:val="NoSpacing"/>
-        <w:numPr>
-          <w:ilvl w:val="0"/>
-          <w:numId w:val="1"/>
-        </w:numPr>
-        <w:rPr>
-          <w:rStyle w:val="IntenseEmphasis"/>
-          <w:color w:val="00B0F0"/>
-        </w:rPr>
-      </w:pPr>
-      <w:r>
-        <w:rPr>
-          <w:rStyle w:val="IntenseEmphasis"/>
-          <w:color w:val="00B0F0"/>
-        </w:rPr>
-        <w:t>Confusion Matrix(Pr,Re, Acc, Lift)</w:t>
-      </w:r>
-    </w:p>
-    <w:p>
-      <w:pPr>
-        <w:pStyle w:val="NoSpacing"/>
-        <w:numPr>
-          <w:ilvl w:val="0"/>
-          <w:numId w:val="1"/>
-        </w:numPr>
-        <w:rPr>
-          <w:rStyle w:val="IntenseEmphasis"/>
-          <w:color w:val="00B0F0"/>
-        </w:rPr>
-      </w:pPr>
-      <w:r>
-        <w:rPr>
-          <w:rStyle w:val="IntenseEmphasis"/>
-          <w:color w:val="00B0F0"/>
-        </w:rPr>
-        <w:t>Stratified K-fold</w:t>
-      </w:r>
-    </w:p>
-    <w:p>
-      <w:pPr>
-        <w:pStyle w:val="NoSpacing"/>
-        <w:ind w:left="360"/>
-        <w:rPr>
-          <w:rStyle w:val="IntenseEmphasis"/>
+        <w:rPr>
+          <w:rStyle w:val="IntenseEmphasis"/>
+          <w:b w:val="0"/>
+          <w:bCs w:val="0"/>
+          <w:i w:val="0"/>
+          <w:iCs w:val="0"/>
+          <w:color w:val="auto"/>
         </w:rPr>
       </w:pPr>
     </w:p>
@@ -4643,12 +5203,12 @@
       </w:pPr>
     </w:p>
     <w:sectPr>
-      <w:headerReference w:type="even" r:id="rId10"/>
-      <w:headerReference w:type="default" r:id="rId11"/>
-      <w:footerReference w:type="even" r:id="rId12"/>
-      <w:footerReference w:type="default" r:id="rId13"/>
-      <w:headerReference w:type="first" r:id="rId14"/>
-      <w:footerReference w:type="first" r:id="rId15"/>
+      <w:headerReference w:type="even" r:id="rId14"/>
+      <w:headerReference w:type="default" r:id="rId15"/>
+      <w:footerReference w:type="even" r:id="rId16"/>
+      <w:footerReference w:type="default" r:id="rId17"/>
+      <w:headerReference w:type="first" r:id="rId18"/>
+      <w:footerReference w:type="first" r:id="rId19"/>
       <w:pgSz w:w="11906" w:h="16838"/>
       <w:pgMar w:top="1417" w:right="1274" w:bottom="1134" w:left="1417" w:header="708" w:footer="708" w:gutter="0"/>
       <w:pgNumType w:start="1"/>
@@ -4659,8 +5219,8 @@
 </file>
 
 <file path=word/comments.xml><?xml version="1.0" encoding="utf-8"?>
-<w:comments xmlns:wpc="http://schemas.microsoft.com/office/word/2010/wordprocessingCanvas" xmlns:mc="http://schemas.openxmlformats.org/markup-compatibility/2006" xmlns:o="urn:schemas-microsoft-com:office:office" xmlns:r="http://schemas.openxmlformats.org/officeDocument/2006/relationships" xmlns:m="http://schemas.openxmlformats.org/officeDocument/2006/math" xmlns:v="urn:schemas-microsoft-com:vml" xmlns:wp14="http://schemas.microsoft.com/office/word/2010/wordprocessingDrawing" xmlns:wp="http://schemas.openxmlformats.org/drawingml/2006/wordprocessingDrawing" xmlns:w10="urn:schemas-microsoft-com:office:word" xmlns:w="http://schemas.openxmlformats.org/wordprocessingml/2006/main" xmlns:w14="http://schemas.microsoft.com/office/word/2010/wordml" xmlns:wpg="http://schemas.microsoft.com/office/word/2010/wordprocessingGroup" xmlns:wpi="http://schemas.microsoft.com/office/word/2010/wordprocessingInk" xmlns:wne="http://schemas.microsoft.com/office/word/2006/wordml" xmlns:wps="http://schemas.microsoft.com/office/word/2010/wordprocessingShape" mc:Ignorable="w14 wp14">
-  <w:comment w:id="5" w:author="Safie Ur Rahman" w:date="2020-06-25T18:20:00Z" w:initials="">
+<w:comments xmlns:wpc="http://schemas.microsoft.com/office/word/2010/wordprocessingCanvas" xmlns:mc="http://schemas.openxmlformats.org/markup-compatibility/2006" xmlns:o="urn:schemas-microsoft-com:office:office" xmlns:r="http://schemas.openxmlformats.org/officeDocument/2006/relationships" xmlns:m="http://schemas.openxmlformats.org/officeDocument/2006/math" xmlns:v="urn:schemas-microsoft-com:vml" xmlns:wp14="http://schemas.microsoft.com/office/word/2010/wordprocessingDrawing" xmlns:wp="http://schemas.openxmlformats.org/drawingml/2006/wordprocessingDrawing" xmlns:w10="urn:schemas-microsoft-com:office:word" xmlns:w="http://schemas.openxmlformats.org/wordprocessingml/2006/main" xmlns:w14="http://schemas.microsoft.com/office/word/2010/wordml" xmlns:w15="http://schemas.microsoft.com/office/word/2012/wordml" xmlns:wpg="http://schemas.microsoft.com/office/word/2010/wordprocessingGroup" xmlns:wpi="http://schemas.microsoft.com/office/word/2010/wordprocessingInk" xmlns:wne="http://schemas.microsoft.com/office/word/2006/wordml" xmlns:wps="http://schemas.microsoft.com/office/word/2010/wordprocessingShape" mc:Ignorable="w14 w15 wp14">
+  <w:comment w:id="6" w:author="Safie Ur Rahman" w:date="2020-06-25T18:20:00Z" w:initials="">
     <w:p>
       <w:pPr>
         <w:widowControl w:val="0"/>
@@ -4692,8 +5252,14 @@
 </w:comments>
 </file>
 
+<file path=word/commentsExtended.xml><?xml version="1.0" encoding="utf-8"?>
+<w15:commentsEx xmlns:wpc="http://schemas.microsoft.com/office/word/2010/wordprocessingCanvas" xmlns:mc="http://schemas.openxmlformats.org/markup-compatibility/2006" xmlns:o="urn:schemas-microsoft-com:office:office" xmlns:r="http://schemas.openxmlformats.org/officeDocument/2006/relationships" xmlns:m="http://schemas.openxmlformats.org/officeDocument/2006/math" xmlns:v="urn:schemas-microsoft-com:vml" xmlns:wp14="http://schemas.microsoft.com/office/word/2010/wordprocessingDrawing" xmlns:wp="http://schemas.openxmlformats.org/drawingml/2006/wordprocessingDrawing" xmlns:w10="urn:schemas-microsoft-com:office:word" xmlns:w="http://schemas.openxmlformats.org/wordprocessingml/2006/main" xmlns:w14="http://schemas.microsoft.com/office/word/2010/wordml" xmlns:w15="http://schemas.microsoft.com/office/word/2012/wordml" xmlns:wpg="http://schemas.microsoft.com/office/word/2010/wordprocessingGroup" xmlns:wpi="http://schemas.microsoft.com/office/word/2010/wordprocessingInk" xmlns:wne="http://schemas.microsoft.com/office/word/2006/wordml" xmlns:wps="http://schemas.microsoft.com/office/word/2010/wordprocessingShape" mc:Ignorable="w14 w15 wp14">
+  <w15:commentEx w15:paraId="5A58F86F" w15:done="0"/>
+</w15:commentsEx>
+</file>
+
 <file path=word/endnotes.xml><?xml version="1.0" encoding="utf-8"?>
-<w:endnotes xmlns:wpc="http://schemas.microsoft.com/office/word/2010/wordprocessingCanvas" xmlns:mc="http://schemas.openxmlformats.org/markup-compatibility/2006" xmlns:o="urn:schemas-microsoft-com:office:office" xmlns:r="http://schemas.openxmlformats.org/officeDocument/2006/relationships" xmlns:m="http://schemas.openxmlformats.org/officeDocument/2006/math" xmlns:v="urn:schemas-microsoft-com:vml" xmlns:wp14="http://schemas.microsoft.com/office/word/2010/wordprocessingDrawing" xmlns:wp="http://schemas.openxmlformats.org/drawingml/2006/wordprocessingDrawing" xmlns:w10="urn:schemas-microsoft-com:office:word" xmlns:w="http://schemas.openxmlformats.org/wordprocessingml/2006/main" xmlns:w14="http://schemas.microsoft.com/office/word/2010/wordml" xmlns:wpg="http://schemas.microsoft.com/office/word/2010/wordprocessingGroup" xmlns:wpi="http://schemas.microsoft.com/office/word/2010/wordprocessingInk" xmlns:wne="http://schemas.microsoft.com/office/word/2006/wordml" xmlns:wps="http://schemas.microsoft.com/office/word/2010/wordprocessingShape" mc:Ignorable="w14 wp14">
+<w:endnotes xmlns:wpc="http://schemas.microsoft.com/office/word/2010/wordprocessingCanvas" xmlns:mc="http://schemas.openxmlformats.org/markup-compatibility/2006" xmlns:o="urn:schemas-microsoft-com:office:office" xmlns:r="http://schemas.openxmlformats.org/officeDocument/2006/relationships" xmlns:m="http://schemas.openxmlformats.org/officeDocument/2006/math" xmlns:v="urn:schemas-microsoft-com:vml" xmlns:wp14="http://schemas.microsoft.com/office/word/2010/wordprocessingDrawing" xmlns:wp="http://schemas.openxmlformats.org/drawingml/2006/wordprocessingDrawing" xmlns:w10="urn:schemas-microsoft-com:office:word" xmlns:w="http://schemas.openxmlformats.org/wordprocessingml/2006/main" xmlns:w14="http://schemas.microsoft.com/office/word/2010/wordml" xmlns:w15="http://schemas.microsoft.com/office/word/2012/wordml" xmlns:wpg="http://schemas.microsoft.com/office/word/2010/wordprocessingGroup" xmlns:wpi="http://schemas.microsoft.com/office/word/2010/wordprocessingInk" xmlns:wne="http://schemas.microsoft.com/office/word/2006/wordml" xmlns:wps="http://schemas.microsoft.com/office/word/2010/wordprocessingShape" mc:Ignorable="w14 w15 wp14">
   <w:endnote w:type="separator" w:id="-1">
     <w:p>
       <w:r>
@@ -4712,7 +5278,7 @@
 </file>
 
 <file path=word/footer1.xml><?xml version="1.0" encoding="utf-8"?>
-<w:ftr xmlns:wpc="http://schemas.microsoft.com/office/word/2010/wordprocessingCanvas" xmlns:mc="http://schemas.openxmlformats.org/markup-compatibility/2006" xmlns:o="urn:schemas-microsoft-com:office:office" xmlns:r="http://schemas.openxmlformats.org/officeDocument/2006/relationships" xmlns:m="http://schemas.openxmlformats.org/officeDocument/2006/math" xmlns:v="urn:schemas-microsoft-com:vml" xmlns:wp14="http://schemas.microsoft.com/office/word/2010/wordprocessingDrawing" xmlns:wp="http://schemas.openxmlformats.org/drawingml/2006/wordprocessingDrawing" xmlns:w10="urn:schemas-microsoft-com:office:word" xmlns:w="http://schemas.openxmlformats.org/wordprocessingml/2006/main" xmlns:w14="http://schemas.microsoft.com/office/word/2010/wordml" xmlns:wpg="http://schemas.microsoft.com/office/word/2010/wordprocessingGroup" xmlns:wpi="http://schemas.microsoft.com/office/word/2010/wordprocessingInk" xmlns:wne="http://schemas.microsoft.com/office/word/2006/wordml" xmlns:wps="http://schemas.microsoft.com/office/word/2010/wordprocessingShape" mc:Ignorable="w14 wp14">
+<w:ftr xmlns:wpc="http://schemas.microsoft.com/office/word/2010/wordprocessingCanvas" xmlns:mc="http://schemas.openxmlformats.org/markup-compatibility/2006" xmlns:o="urn:schemas-microsoft-com:office:office" xmlns:r="http://schemas.openxmlformats.org/officeDocument/2006/relationships" xmlns:m="http://schemas.openxmlformats.org/officeDocument/2006/math" xmlns:v="urn:schemas-microsoft-com:vml" xmlns:wp14="http://schemas.microsoft.com/office/word/2010/wordprocessingDrawing" xmlns:wp="http://schemas.openxmlformats.org/drawingml/2006/wordprocessingDrawing" xmlns:w10="urn:schemas-microsoft-com:office:word" xmlns:w="http://schemas.openxmlformats.org/wordprocessingml/2006/main" xmlns:w14="http://schemas.microsoft.com/office/word/2010/wordml" xmlns:w15="http://schemas.microsoft.com/office/word/2012/wordml" xmlns:wpg="http://schemas.microsoft.com/office/word/2010/wordprocessingGroup" xmlns:wpi="http://schemas.microsoft.com/office/word/2010/wordprocessingInk" xmlns:wne="http://schemas.microsoft.com/office/word/2006/wordml" xmlns:wps="http://schemas.microsoft.com/office/word/2010/wordprocessingShape" mc:Ignorable="w14 w15 wp14">
   <w:p>
     <w:pPr>
       <w:pBdr>
@@ -4735,7 +5301,7 @@
 </file>
 
 <file path=word/footer2.xml><?xml version="1.0" encoding="utf-8"?>
-<w:ftr xmlns:wpc="http://schemas.microsoft.com/office/word/2010/wordprocessingCanvas" xmlns:mc="http://schemas.openxmlformats.org/markup-compatibility/2006" xmlns:o="urn:schemas-microsoft-com:office:office" xmlns:r="http://schemas.openxmlformats.org/officeDocument/2006/relationships" xmlns:m="http://schemas.openxmlformats.org/officeDocument/2006/math" xmlns:v="urn:schemas-microsoft-com:vml" xmlns:wp14="http://schemas.microsoft.com/office/word/2010/wordprocessingDrawing" xmlns:wp="http://schemas.openxmlformats.org/drawingml/2006/wordprocessingDrawing" xmlns:w10="urn:schemas-microsoft-com:office:word" xmlns:w="http://schemas.openxmlformats.org/wordprocessingml/2006/main" xmlns:w14="http://schemas.microsoft.com/office/word/2010/wordml" xmlns:wpg="http://schemas.microsoft.com/office/word/2010/wordprocessingGroup" xmlns:wpi="http://schemas.microsoft.com/office/word/2010/wordprocessingInk" xmlns:wne="http://schemas.microsoft.com/office/word/2006/wordml" xmlns:wps="http://schemas.microsoft.com/office/word/2010/wordprocessingShape" mc:Ignorable="w14 wp14">
+<w:ftr xmlns:wpc="http://schemas.microsoft.com/office/word/2010/wordprocessingCanvas" xmlns:mc="http://schemas.openxmlformats.org/markup-compatibility/2006" xmlns:o="urn:schemas-microsoft-com:office:office" xmlns:r="http://schemas.openxmlformats.org/officeDocument/2006/relationships" xmlns:m="http://schemas.openxmlformats.org/officeDocument/2006/math" xmlns:v="urn:schemas-microsoft-com:vml" xmlns:wp14="http://schemas.microsoft.com/office/word/2010/wordprocessingDrawing" xmlns:wp="http://schemas.openxmlformats.org/drawingml/2006/wordprocessingDrawing" xmlns:w10="urn:schemas-microsoft-com:office:word" xmlns:w="http://schemas.openxmlformats.org/wordprocessingml/2006/main" xmlns:w14="http://schemas.microsoft.com/office/word/2010/wordml" xmlns:w15="http://schemas.microsoft.com/office/word/2012/wordml" xmlns:wpg="http://schemas.microsoft.com/office/word/2010/wordprocessingGroup" xmlns:wpi="http://schemas.microsoft.com/office/word/2010/wordprocessingInk" xmlns:wne="http://schemas.microsoft.com/office/word/2006/wordml" xmlns:wps="http://schemas.microsoft.com/office/word/2010/wordprocessingShape" mc:Ignorable="w14 w15 wp14">
   <w:p>
     <w:pPr>
       <w:pBdr>
@@ -4782,7 +5348,7 @@
         <w:noProof/>
         <w:color w:val="000000"/>
       </w:rPr>
-      <w:t>12</w:t>
+      <w:t>1</w:t>
     </w:r>
     <w:r>
       <w:rPr>
@@ -4819,7 +5385,7 @@
         <w:noProof/>
         <w:color w:val="000000"/>
       </w:rPr>
-      <w:t>14</w:t>
+      <w:t>17</w:t>
     </w:r>
     <w:r>
       <w:rPr>
@@ -4869,7 +5435,7 @@
 </file>
 
 <file path=word/footer3.xml><?xml version="1.0" encoding="utf-8"?>
-<w:ftr xmlns:wpc="http://schemas.microsoft.com/office/word/2010/wordprocessingCanvas" xmlns:mc="http://schemas.openxmlformats.org/markup-compatibility/2006" xmlns:o="urn:schemas-microsoft-com:office:office" xmlns:r="http://schemas.openxmlformats.org/officeDocument/2006/relationships" xmlns:m="http://schemas.openxmlformats.org/officeDocument/2006/math" xmlns:v="urn:schemas-microsoft-com:vml" xmlns:wp14="http://schemas.microsoft.com/office/word/2010/wordprocessingDrawing" xmlns:wp="http://schemas.openxmlformats.org/drawingml/2006/wordprocessingDrawing" xmlns:w10="urn:schemas-microsoft-com:office:word" xmlns:w="http://schemas.openxmlformats.org/wordprocessingml/2006/main" xmlns:w14="http://schemas.microsoft.com/office/word/2010/wordml" xmlns:wpg="http://schemas.microsoft.com/office/word/2010/wordprocessingGroup" xmlns:wpi="http://schemas.microsoft.com/office/word/2010/wordprocessingInk" xmlns:wne="http://schemas.microsoft.com/office/word/2006/wordml" xmlns:wps="http://schemas.microsoft.com/office/word/2010/wordprocessingShape" mc:Ignorable="w14 wp14">
+<w:ftr xmlns:wpc="http://schemas.microsoft.com/office/word/2010/wordprocessingCanvas" xmlns:mc="http://schemas.openxmlformats.org/markup-compatibility/2006" xmlns:o="urn:schemas-microsoft-com:office:office" xmlns:r="http://schemas.openxmlformats.org/officeDocument/2006/relationships" xmlns:m="http://schemas.openxmlformats.org/officeDocument/2006/math" xmlns:v="urn:schemas-microsoft-com:vml" xmlns:wp14="http://schemas.microsoft.com/office/word/2010/wordprocessingDrawing" xmlns:wp="http://schemas.openxmlformats.org/drawingml/2006/wordprocessingDrawing" xmlns:w10="urn:schemas-microsoft-com:office:word" xmlns:w="http://schemas.openxmlformats.org/wordprocessingml/2006/main" xmlns:w14="http://schemas.microsoft.com/office/word/2010/wordml" xmlns:w15="http://schemas.microsoft.com/office/word/2012/wordml" xmlns:wpg="http://schemas.microsoft.com/office/word/2010/wordprocessingGroup" xmlns:wpi="http://schemas.microsoft.com/office/word/2010/wordprocessingInk" xmlns:wne="http://schemas.microsoft.com/office/word/2006/wordml" xmlns:wps="http://schemas.microsoft.com/office/word/2010/wordprocessingShape" mc:Ignorable="w14 w15 wp14">
   <w:p>
     <w:pPr>
       <w:pBdr>
@@ -4892,7 +5458,7 @@
 </file>
 
 <file path=word/footnotes.xml><?xml version="1.0" encoding="utf-8"?>
-<w:footnotes xmlns:wpc="http://schemas.microsoft.com/office/word/2010/wordprocessingCanvas" xmlns:mc="http://schemas.openxmlformats.org/markup-compatibility/2006" xmlns:o="urn:schemas-microsoft-com:office:office" xmlns:r="http://schemas.openxmlformats.org/officeDocument/2006/relationships" xmlns:m="http://schemas.openxmlformats.org/officeDocument/2006/math" xmlns:v="urn:schemas-microsoft-com:vml" xmlns:wp14="http://schemas.microsoft.com/office/word/2010/wordprocessingDrawing" xmlns:wp="http://schemas.openxmlformats.org/drawingml/2006/wordprocessingDrawing" xmlns:w10="urn:schemas-microsoft-com:office:word" xmlns:w="http://schemas.openxmlformats.org/wordprocessingml/2006/main" xmlns:w14="http://schemas.microsoft.com/office/word/2010/wordml" xmlns:wpg="http://schemas.microsoft.com/office/word/2010/wordprocessingGroup" xmlns:wpi="http://schemas.microsoft.com/office/word/2010/wordprocessingInk" xmlns:wne="http://schemas.microsoft.com/office/word/2006/wordml" xmlns:wps="http://schemas.microsoft.com/office/word/2010/wordprocessingShape" mc:Ignorable="w14 wp14">
+<w:footnotes xmlns:wpc="http://schemas.microsoft.com/office/word/2010/wordprocessingCanvas" xmlns:mc="http://schemas.openxmlformats.org/markup-compatibility/2006" xmlns:o="urn:schemas-microsoft-com:office:office" xmlns:r="http://schemas.openxmlformats.org/officeDocument/2006/relationships" xmlns:m="http://schemas.openxmlformats.org/officeDocument/2006/math" xmlns:v="urn:schemas-microsoft-com:vml" xmlns:wp14="http://schemas.microsoft.com/office/word/2010/wordprocessingDrawing" xmlns:wp="http://schemas.openxmlformats.org/drawingml/2006/wordprocessingDrawing" xmlns:w10="urn:schemas-microsoft-com:office:word" xmlns:w="http://schemas.openxmlformats.org/wordprocessingml/2006/main" xmlns:w14="http://schemas.microsoft.com/office/word/2010/wordml" xmlns:w15="http://schemas.microsoft.com/office/word/2012/wordml" xmlns:wpg="http://schemas.microsoft.com/office/word/2010/wordprocessingGroup" xmlns:wpi="http://schemas.microsoft.com/office/word/2010/wordprocessingInk" xmlns:wne="http://schemas.microsoft.com/office/word/2006/wordml" xmlns:wps="http://schemas.microsoft.com/office/word/2010/wordprocessingShape" mc:Ignorable="w14 w15 wp14">
   <w:footnote w:type="separator" w:id="-1">
     <w:p>
       <w:r>
@@ -5173,7 +5739,7 @@
 </file>
 
 <file path=word/header1.xml><?xml version="1.0" encoding="utf-8"?>
-<w:hdr xmlns:wpc="http://schemas.microsoft.com/office/word/2010/wordprocessingCanvas" xmlns:mc="http://schemas.openxmlformats.org/markup-compatibility/2006" xmlns:o="urn:schemas-microsoft-com:office:office" xmlns:r="http://schemas.openxmlformats.org/officeDocument/2006/relationships" xmlns:m="http://schemas.openxmlformats.org/officeDocument/2006/math" xmlns:v="urn:schemas-microsoft-com:vml" xmlns:wp14="http://schemas.microsoft.com/office/word/2010/wordprocessingDrawing" xmlns:wp="http://schemas.openxmlformats.org/drawingml/2006/wordprocessingDrawing" xmlns:w10="urn:schemas-microsoft-com:office:word" xmlns:w="http://schemas.openxmlformats.org/wordprocessingml/2006/main" xmlns:w14="http://schemas.microsoft.com/office/word/2010/wordml" xmlns:wpg="http://schemas.microsoft.com/office/word/2010/wordprocessingGroup" xmlns:wpi="http://schemas.microsoft.com/office/word/2010/wordprocessingInk" xmlns:wne="http://schemas.microsoft.com/office/word/2006/wordml" xmlns:wps="http://schemas.microsoft.com/office/word/2010/wordprocessingShape" mc:Ignorable="w14 wp14">
+<w:hdr xmlns:wpc="http://schemas.microsoft.com/office/word/2010/wordprocessingCanvas" xmlns:mc="http://schemas.openxmlformats.org/markup-compatibility/2006" xmlns:o="urn:schemas-microsoft-com:office:office" xmlns:r="http://schemas.openxmlformats.org/officeDocument/2006/relationships" xmlns:m="http://schemas.openxmlformats.org/officeDocument/2006/math" xmlns:v="urn:schemas-microsoft-com:vml" xmlns:wp14="http://schemas.microsoft.com/office/word/2010/wordprocessingDrawing" xmlns:wp="http://schemas.openxmlformats.org/drawingml/2006/wordprocessingDrawing" xmlns:w10="urn:schemas-microsoft-com:office:word" xmlns:w="http://schemas.openxmlformats.org/wordprocessingml/2006/main" xmlns:w14="http://schemas.microsoft.com/office/word/2010/wordml" xmlns:w15="http://schemas.microsoft.com/office/word/2012/wordml" xmlns:wpg="http://schemas.microsoft.com/office/word/2010/wordprocessingGroup" xmlns:wpi="http://schemas.microsoft.com/office/word/2010/wordprocessingInk" xmlns:wne="http://schemas.microsoft.com/office/word/2006/wordml" xmlns:wps="http://schemas.microsoft.com/office/word/2010/wordprocessingShape" mc:Ignorable="w14 w15 wp14">
   <w:p>
     <w:pPr>
       <w:pBdr>
@@ -5235,7 +5801,7 @@
 </file>
 
 <file path=word/header2.xml><?xml version="1.0" encoding="utf-8"?>
-<w:hdr xmlns:wpc="http://schemas.microsoft.com/office/word/2010/wordprocessingCanvas" xmlns:mc="http://schemas.openxmlformats.org/markup-compatibility/2006" xmlns:o="urn:schemas-microsoft-com:office:office" xmlns:r="http://schemas.openxmlformats.org/officeDocument/2006/relationships" xmlns:m="http://schemas.openxmlformats.org/officeDocument/2006/math" xmlns:v="urn:schemas-microsoft-com:vml" xmlns:wp14="http://schemas.microsoft.com/office/word/2010/wordprocessingDrawing" xmlns:wp="http://schemas.openxmlformats.org/drawingml/2006/wordprocessingDrawing" xmlns:w10="urn:schemas-microsoft-com:office:word" xmlns:w="http://schemas.openxmlformats.org/wordprocessingml/2006/main" xmlns:w14="http://schemas.microsoft.com/office/word/2010/wordml" xmlns:wpg="http://schemas.microsoft.com/office/word/2010/wordprocessingGroup" xmlns:wpi="http://schemas.microsoft.com/office/word/2010/wordprocessingInk" xmlns:wne="http://schemas.microsoft.com/office/word/2006/wordml" xmlns:wps="http://schemas.microsoft.com/office/word/2010/wordprocessingShape" mc:Ignorable="w14 wp14">
+<w:hdr xmlns:wpc="http://schemas.microsoft.com/office/word/2010/wordprocessingCanvas" xmlns:mc="http://schemas.openxmlformats.org/markup-compatibility/2006" xmlns:o="urn:schemas-microsoft-com:office:office" xmlns:r="http://schemas.openxmlformats.org/officeDocument/2006/relationships" xmlns:m="http://schemas.openxmlformats.org/officeDocument/2006/math" xmlns:v="urn:schemas-microsoft-com:vml" xmlns:wp14="http://schemas.microsoft.com/office/word/2010/wordprocessingDrawing" xmlns:wp="http://schemas.openxmlformats.org/drawingml/2006/wordprocessingDrawing" xmlns:w10="urn:schemas-microsoft-com:office:word" xmlns:w="http://schemas.openxmlformats.org/wordprocessingml/2006/main" xmlns:w14="http://schemas.microsoft.com/office/word/2010/wordml" xmlns:w15="http://schemas.microsoft.com/office/word/2012/wordml" xmlns:wpg="http://schemas.microsoft.com/office/word/2010/wordprocessingGroup" xmlns:wpi="http://schemas.microsoft.com/office/word/2010/wordprocessingInk" xmlns:wne="http://schemas.microsoft.com/office/word/2006/wordml" xmlns:wps="http://schemas.microsoft.com/office/word/2010/wordprocessingShape" mc:Ignorable="w14 w15 wp14">
   <w:p>
     <w:pPr>
       <w:pBdr>
@@ -5261,7 +5827,7 @@
         <w:color w:val="000000"/>
       </w:rPr>
       <w:drawing>
-        <wp:anchor distT="0" distB="0" distL="114300" distR="114300" simplePos="0" relativeHeight="251658240" behindDoc="0" locked="0" layoutInCell="1" hidden="0" allowOverlap="1">
+        <wp:anchor distT="0" distB="0" distL="114300" distR="114300" simplePos="0" relativeHeight="251658240" behindDoc="0" locked="0" layoutInCell="1" hidden="0" allowOverlap="1" wp14:anchorId="42F876D2" wp14:editId="50F31E5F">
           <wp:simplePos x="0" y="0"/>
           <wp:positionH relativeFrom="margin">
             <wp:posOffset>-610869</wp:posOffset>
@@ -5309,7 +5875,7 @@
         <w:noProof/>
       </w:rPr>
       <w:drawing>
-        <wp:anchor distT="0" distB="0" distL="114300" distR="114300" simplePos="0" relativeHeight="251659264" behindDoc="0" locked="0" layoutInCell="1" hidden="0" allowOverlap="1">
+        <wp:anchor distT="0" distB="0" distL="114300" distR="114300" simplePos="0" relativeHeight="251659264" behindDoc="0" locked="0" layoutInCell="1" hidden="0" allowOverlap="1" wp14:anchorId="19E0F250" wp14:editId="65BCABB2">
           <wp:simplePos x="0" y="0"/>
           <wp:positionH relativeFrom="column">
             <wp:posOffset>4709795</wp:posOffset>
@@ -5358,7 +5924,7 @@
 </file>
 
 <file path=word/header3.xml><?xml version="1.0" encoding="utf-8"?>
-<w:hdr xmlns:wpc="http://schemas.microsoft.com/office/word/2010/wordprocessingCanvas" xmlns:mc="http://schemas.openxmlformats.org/markup-compatibility/2006" xmlns:o="urn:schemas-microsoft-com:office:office" xmlns:r="http://schemas.openxmlformats.org/officeDocument/2006/relationships" xmlns:m="http://schemas.openxmlformats.org/officeDocument/2006/math" xmlns:v="urn:schemas-microsoft-com:vml" xmlns:wp14="http://schemas.microsoft.com/office/word/2010/wordprocessingDrawing" xmlns:wp="http://schemas.openxmlformats.org/drawingml/2006/wordprocessingDrawing" xmlns:w10="urn:schemas-microsoft-com:office:word" xmlns:w="http://schemas.openxmlformats.org/wordprocessingml/2006/main" xmlns:w14="http://schemas.microsoft.com/office/word/2010/wordml" xmlns:wpg="http://schemas.microsoft.com/office/word/2010/wordprocessingGroup" xmlns:wpi="http://schemas.microsoft.com/office/word/2010/wordprocessingInk" xmlns:wne="http://schemas.microsoft.com/office/word/2006/wordml" xmlns:wps="http://schemas.microsoft.com/office/word/2010/wordprocessingShape" mc:Ignorable="w14 wp14">
+<w:hdr xmlns:wpc="http://schemas.microsoft.com/office/word/2010/wordprocessingCanvas" xmlns:mc="http://schemas.openxmlformats.org/markup-compatibility/2006" xmlns:o="urn:schemas-microsoft-com:office:office" xmlns:r="http://schemas.openxmlformats.org/officeDocument/2006/relationships" xmlns:m="http://schemas.openxmlformats.org/officeDocument/2006/math" xmlns:v="urn:schemas-microsoft-com:vml" xmlns:wp14="http://schemas.microsoft.com/office/word/2010/wordprocessingDrawing" xmlns:wp="http://schemas.openxmlformats.org/drawingml/2006/wordprocessingDrawing" xmlns:w10="urn:schemas-microsoft-com:office:word" xmlns:w="http://schemas.openxmlformats.org/wordprocessingml/2006/main" xmlns:w14="http://schemas.microsoft.com/office/word/2010/wordml" xmlns:w15="http://schemas.microsoft.com/office/word/2012/wordml" xmlns:wpg="http://schemas.microsoft.com/office/word/2010/wordprocessingGroup" xmlns:wpi="http://schemas.microsoft.com/office/word/2010/wordprocessingInk" xmlns:wne="http://schemas.microsoft.com/office/word/2006/wordml" xmlns:wps="http://schemas.microsoft.com/office/word/2010/wordprocessingShape" mc:Ignorable="w14 w15 wp14">
   <w:p>
     <w:pPr>
       <w:pBdr>
@@ -5381,8 +5947,8 @@
 </file>
 
 <file path=word/numbering.xml><?xml version="1.0" encoding="utf-8"?>
-<w:numbering xmlns:wpc="http://schemas.microsoft.com/office/word/2010/wordprocessingCanvas" xmlns:mc="http://schemas.openxmlformats.org/markup-compatibility/2006" xmlns:o="urn:schemas-microsoft-com:office:office" xmlns:r="http://schemas.openxmlformats.org/officeDocument/2006/relationships" xmlns:m="http://schemas.openxmlformats.org/officeDocument/2006/math" xmlns:v="urn:schemas-microsoft-com:vml" xmlns:wp14="http://schemas.microsoft.com/office/word/2010/wordprocessingDrawing" xmlns:wp="http://schemas.openxmlformats.org/drawingml/2006/wordprocessingDrawing" xmlns:w10="urn:schemas-microsoft-com:office:word" xmlns:w="http://schemas.openxmlformats.org/wordprocessingml/2006/main" xmlns:w14="http://schemas.microsoft.com/office/word/2010/wordml" xmlns:wpg="http://schemas.microsoft.com/office/word/2010/wordprocessingGroup" xmlns:wpi="http://schemas.microsoft.com/office/word/2010/wordprocessingInk" xmlns:wne="http://schemas.microsoft.com/office/word/2006/wordml" xmlns:wps="http://schemas.microsoft.com/office/word/2010/wordprocessingShape" mc:Ignorable="w14 wp14">
-  <w:abstractNum w:abstractNumId="0">
+<w:numbering xmlns:wpc="http://schemas.microsoft.com/office/word/2010/wordprocessingCanvas" xmlns:mc="http://schemas.openxmlformats.org/markup-compatibility/2006" xmlns:o="urn:schemas-microsoft-com:office:office" xmlns:r="http://schemas.openxmlformats.org/officeDocument/2006/relationships" xmlns:m="http://schemas.openxmlformats.org/officeDocument/2006/math" xmlns:v="urn:schemas-microsoft-com:vml" xmlns:wp14="http://schemas.microsoft.com/office/word/2010/wordprocessingDrawing" xmlns:wp="http://schemas.openxmlformats.org/drawingml/2006/wordprocessingDrawing" xmlns:w10="urn:schemas-microsoft-com:office:word" xmlns:w="http://schemas.openxmlformats.org/wordprocessingml/2006/main" xmlns:w14="http://schemas.microsoft.com/office/word/2010/wordml" xmlns:w15="http://schemas.microsoft.com/office/word/2012/wordml" xmlns:wpg="http://schemas.microsoft.com/office/word/2010/wordprocessingGroup" xmlns:wpi="http://schemas.microsoft.com/office/word/2010/wordprocessingInk" xmlns:wne="http://schemas.microsoft.com/office/word/2006/wordml" xmlns:wps="http://schemas.microsoft.com/office/word/2010/wordprocessingShape" mc:Ignorable="w14 w15 wp14">
+  <w:abstractNum w:abstractNumId="0" w15:restartNumberingAfterBreak="0">
     <w:nsid w:val="0E8D7579"/>
     <w:multiLevelType w:val="multilevel"/>
     <w:tmpl w:val="063C79A8"/>
@@ -5495,7 +6061,7 @@
       </w:rPr>
     </w:lvl>
   </w:abstractNum>
-  <w:abstractNum w:abstractNumId="1">
+  <w:abstractNum w:abstractNumId="1" w15:restartNumberingAfterBreak="0">
     <w:nsid w:val="57F47BDF"/>
     <w:multiLevelType w:val="multilevel"/>
     <w:tmpl w:val="FA2ACA0E"/>
@@ -5594,7 +6160,7 @@
 </file>
 
 <file path=word/styles.xml><?xml version="1.0" encoding="utf-8"?>
-<w:styles xmlns:mc="http://schemas.openxmlformats.org/markup-compatibility/2006" xmlns:r="http://schemas.openxmlformats.org/officeDocument/2006/relationships" xmlns:w="http://schemas.openxmlformats.org/wordprocessingml/2006/main" xmlns:w14="http://schemas.microsoft.com/office/word/2010/wordml" mc:Ignorable="w14">
+<w:styles xmlns:mc="http://schemas.openxmlformats.org/markup-compatibility/2006" xmlns:r="http://schemas.openxmlformats.org/officeDocument/2006/relationships" xmlns:w="http://schemas.openxmlformats.org/wordprocessingml/2006/main" xmlns:w14="http://schemas.microsoft.com/office/word/2010/wordml" xmlns:w15="http://schemas.microsoft.com/office/word/2012/wordml" mc:Ignorable="w14 w15">
   <w:docDefaults>
     <w:rPrDefault>
       <w:rPr>
@@ -5606,144 +6172,378 @@
     </w:rPrDefault>
     <w:pPrDefault/>
   </w:docDefaults>
-  <w:latentStyles w:defLockedState="0" w:defUIPriority="99" w:defSemiHidden="1" w:defUnhideWhenUsed="1" w:defQFormat="0" w:count="267">
-    <w:lsdException w:name="Normal" w:semiHidden="0" w:uiPriority="0" w:unhideWhenUsed="0" w:qFormat="1"/>
-    <w:lsdException w:name="heading 1" w:semiHidden="0" w:uiPriority="9" w:unhideWhenUsed="0" w:qFormat="1"/>
-    <w:lsdException w:name="heading 2" w:uiPriority="9" w:qFormat="1"/>
-    <w:lsdException w:name="heading 3" w:uiPriority="9" w:qFormat="1"/>
-    <w:lsdException w:name="heading 4" w:uiPriority="9" w:qFormat="1"/>
-    <w:lsdException w:name="heading 5" w:uiPriority="9" w:qFormat="1"/>
-    <w:lsdException w:name="heading 6" w:uiPriority="9" w:qFormat="1"/>
-    <w:lsdException w:name="heading 7" w:uiPriority="9" w:qFormat="1"/>
-    <w:lsdException w:name="heading 8" w:uiPriority="9" w:qFormat="1"/>
-    <w:lsdException w:name="heading 9" w:uiPriority="9" w:qFormat="1"/>
-    <w:lsdException w:name="toc 1" w:uiPriority="39"/>
-    <w:lsdException w:name="toc 2" w:uiPriority="39"/>
-    <w:lsdException w:name="toc 3" w:uiPriority="39"/>
-    <w:lsdException w:name="toc 4" w:uiPriority="39"/>
-    <w:lsdException w:name="toc 5" w:uiPriority="39"/>
-    <w:lsdException w:name="toc 6" w:uiPriority="39"/>
-    <w:lsdException w:name="toc 7" w:uiPriority="39"/>
-    <w:lsdException w:name="toc 8" w:uiPriority="39"/>
-    <w:lsdException w:name="toc 9" w:uiPriority="39"/>
-    <w:lsdException w:name="caption" w:uiPriority="35" w:qFormat="1"/>
-    <w:lsdException w:name="Title" w:semiHidden="0" w:uiPriority="10" w:unhideWhenUsed="0" w:qFormat="1"/>
-    <w:lsdException w:name="Default Paragraph Font" w:uiPriority="1"/>
-    <w:lsdException w:name="Subtitle" w:semiHidden="0" w:uiPriority="11" w:unhideWhenUsed="0" w:qFormat="1"/>
-    <w:lsdException w:name="Strong" w:semiHidden="0" w:uiPriority="22" w:unhideWhenUsed="0" w:qFormat="1"/>
-    <w:lsdException w:name="Emphasis" w:semiHidden="0" w:uiPriority="20" w:unhideWhenUsed="0" w:qFormat="1"/>
-    <w:lsdException w:name="Table Grid" w:semiHidden="0" w:uiPriority="59" w:unhideWhenUsed="0"/>
-    <w:lsdException w:name="Placeholder Text" w:unhideWhenUsed="0"/>
-    <w:lsdException w:name="No Spacing" w:semiHidden="0" w:uiPriority="1" w:unhideWhenUsed="0" w:qFormat="1"/>
-    <w:lsdException w:name="Light Shading" w:semiHidden="0" w:uiPriority="60" w:unhideWhenUsed="0"/>
-    <w:lsdException w:name="Light List" w:semiHidden="0" w:uiPriority="61" w:unhideWhenUsed="0"/>
-    <w:lsdException w:name="Light Grid" w:semiHidden="0" w:uiPriority="62" w:unhideWhenUsed="0"/>
-    <w:lsdException w:name="Medium Shading 1" w:semiHidden="0" w:uiPriority="63" w:unhideWhenUsed="0"/>
-    <w:lsdException w:name="Medium Shading 2" w:semiHidden="0" w:uiPriority="64" w:unhideWhenUsed="0"/>
-    <w:lsdException w:name="Medium List 1" w:semiHidden="0" w:uiPriority="65" w:unhideWhenUsed="0"/>
-    <w:lsdException w:name="Medium List 2" w:semiHidden="0" w:uiPriority="66" w:unhideWhenUsed="0"/>
-    <w:lsdException w:name="Medium Grid 1" w:semiHidden="0" w:uiPriority="67" w:unhideWhenUsed="0"/>
-    <w:lsdException w:name="Medium Grid 2" w:semiHidden="0" w:uiPriority="68" w:unhideWhenUsed="0"/>
-    <w:lsdException w:name="Medium Grid 3" w:semiHidden="0" w:uiPriority="69" w:unhideWhenUsed="0"/>
-    <w:lsdException w:name="Dark List" w:semiHidden="0" w:uiPriority="70" w:unhideWhenUsed="0"/>
-    <w:lsdException w:name="Colorful Shading" w:semiHidden="0" w:uiPriority="71" w:unhideWhenUsed="0"/>
-    <w:lsdException w:name="Colorful List" w:semiHidden="0" w:uiPriority="72" w:unhideWhenUsed="0"/>
-    <w:lsdException w:name="Colorful Grid" w:semiHidden="0" w:uiPriority="73" w:unhideWhenUsed="0"/>
-    <w:lsdException w:name="Light Shading Accent 1" w:semiHidden="0" w:uiPriority="60" w:unhideWhenUsed="0"/>
-    <w:lsdException w:name="Light List Accent 1" w:semiHidden="0" w:uiPriority="61" w:unhideWhenUsed="0"/>
-    <w:lsdException w:name="Light Grid Accent 1" w:semiHidden="0" w:uiPriority="62" w:unhideWhenUsed="0"/>
-    <w:lsdException w:name="Medium Shading 1 Accent 1" w:semiHidden="0" w:uiPriority="63" w:unhideWhenUsed="0"/>
-    <w:lsdException w:name="Medium Shading 2 Accent 1" w:semiHidden="0" w:uiPriority="64" w:unhideWhenUsed="0"/>
-    <w:lsdException w:name="Medium List 1 Accent 1" w:semiHidden="0" w:uiPriority="65" w:unhideWhenUsed="0"/>
-    <w:lsdException w:name="Revision" w:unhideWhenUsed="0"/>
-    <w:lsdException w:name="List Paragraph" w:semiHidden="0" w:uiPriority="34" w:unhideWhenUsed="0" w:qFormat="1"/>
-    <w:lsdException w:name="Quote" w:semiHidden="0" w:uiPriority="29" w:unhideWhenUsed="0" w:qFormat="1"/>
-    <w:lsdException w:name="Intense Quote" w:semiHidden="0" w:uiPriority="30" w:unhideWhenUsed="0" w:qFormat="1"/>
-    <w:lsdException w:name="Medium List 2 Accent 1" w:semiHidden="0" w:uiPriority="66" w:unhideWhenUsed="0"/>
-    <w:lsdException w:name="Medium Grid 1 Accent 1" w:semiHidden="0" w:uiPriority="67" w:unhideWhenUsed="0"/>
-    <w:lsdException w:name="Medium Grid 2 Accent 1" w:semiHidden="0" w:uiPriority="68" w:unhideWhenUsed="0"/>
-    <w:lsdException w:name="Medium Grid 3 Accent 1" w:semiHidden="0" w:uiPriority="69" w:unhideWhenUsed="0"/>
-    <w:lsdException w:name="Dark List Accent 1" w:semiHidden="0" w:uiPriority="70" w:unhideWhenUsed="0"/>
-    <w:lsdException w:name="Colorful Shading Accent 1" w:semiHidden="0" w:uiPriority="71" w:unhideWhenUsed="0"/>
-    <w:lsdException w:name="Colorful List Accent 1" w:semiHidden="0" w:uiPriority="72" w:unhideWhenUsed="0"/>
-    <w:lsdException w:name="Colorful Grid Accent 1" w:semiHidden="0" w:uiPriority="73" w:unhideWhenUsed="0"/>
-    <w:lsdException w:name="Light Shading Accent 2" w:semiHidden="0" w:uiPriority="60" w:unhideWhenUsed="0"/>
-    <w:lsdException w:name="Light List Accent 2" w:semiHidden="0" w:uiPriority="61" w:unhideWhenUsed="0"/>
-    <w:lsdException w:name="Light Grid Accent 2" w:semiHidden="0" w:uiPriority="62" w:unhideWhenUsed="0"/>
-    <w:lsdException w:name="Medium Shading 1 Accent 2" w:semiHidden="0" w:uiPriority="63" w:unhideWhenUsed="0"/>
-    <w:lsdException w:name="Medium Shading 2 Accent 2" w:semiHidden="0" w:uiPriority="64" w:unhideWhenUsed="0"/>
-    <w:lsdException w:name="Medium List 1 Accent 2" w:semiHidden="0" w:uiPriority="65" w:unhideWhenUsed="0"/>
-    <w:lsdException w:name="Medium List 2 Accent 2" w:semiHidden="0" w:uiPriority="66" w:unhideWhenUsed="0"/>
-    <w:lsdException w:name="Medium Grid 1 Accent 2" w:semiHidden="0" w:uiPriority="67" w:unhideWhenUsed="0"/>
-    <w:lsdException w:name="Medium Grid 2 Accent 2" w:semiHidden="0" w:uiPriority="68" w:unhideWhenUsed="0"/>
-    <w:lsdException w:name="Medium Grid 3 Accent 2" w:semiHidden="0" w:uiPriority="69" w:unhideWhenUsed="0"/>
-    <w:lsdException w:name="Dark List Accent 2" w:semiHidden="0" w:uiPriority="70" w:unhideWhenUsed="0"/>
-    <w:lsdException w:name="Colorful Shading Accent 2" w:semiHidden="0" w:uiPriority="71" w:unhideWhenUsed="0"/>
-    <w:lsdException w:name="Colorful List Accent 2" w:semiHidden="0" w:uiPriority="72" w:unhideWhenUsed="0"/>
-    <w:lsdException w:name="Colorful Grid Accent 2" w:semiHidden="0" w:uiPriority="73" w:unhideWhenUsed="0"/>
-    <w:lsdException w:name="Light Shading Accent 3" w:semiHidden="0" w:uiPriority="60" w:unhideWhenUsed="0"/>
-    <w:lsdException w:name="Light List Accent 3" w:semiHidden="0" w:uiPriority="61" w:unhideWhenUsed="0"/>
-    <w:lsdException w:name="Light Grid Accent 3" w:semiHidden="0" w:uiPriority="62" w:unhideWhenUsed="0"/>
-    <w:lsdException w:name="Medium Shading 1 Accent 3" w:semiHidden="0" w:uiPriority="63" w:unhideWhenUsed="0"/>
-    <w:lsdException w:name="Medium Shading 2 Accent 3" w:semiHidden="0" w:uiPriority="64" w:unhideWhenUsed="0"/>
-    <w:lsdException w:name="Medium List 1 Accent 3" w:semiHidden="0" w:uiPriority="65" w:unhideWhenUsed="0"/>
-    <w:lsdException w:name="Medium List 2 Accent 3" w:semiHidden="0" w:uiPriority="66" w:unhideWhenUsed="0"/>
-    <w:lsdException w:name="Medium Grid 1 Accent 3" w:semiHidden="0" w:uiPriority="67" w:unhideWhenUsed="0"/>
-    <w:lsdException w:name="Medium Grid 2 Accent 3" w:semiHidden="0" w:uiPriority="68" w:unhideWhenUsed="0"/>
-    <w:lsdException w:name="Medium Grid 3 Accent 3" w:semiHidden="0" w:uiPriority="69" w:unhideWhenUsed="0"/>
-    <w:lsdException w:name="Dark List Accent 3" w:semiHidden="0" w:uiPriority="70" w:unhideWhenUsed="0"/>
-    <w:lsdException w:name="Colorful Shading Accent 3" w:semiHidden="0" w:uiPriority="71" w:unhideWhenUsed="0"/>
-    <w:lsdException w:name="Colorful List Accent 3" w:semiHidden="0" w:uiPriority="72" w:unhideWhenUsed="0"/>
-    <w:lsdException w:name="Colorful Grid Accent 3" w:semiHidden="0" w:uiPriority="73" w:unhideWhenUsed="0"/>
-    <w:lsdException w:name="Light Shading Accent 4" w:semiHidden="0" w:uiPriority="60" w:unhideWhenUsed="0"/>
-    <w:lsdException w:name="Light List Accent 4" w:semiHidden="0" w:uiPriority="61" w:unhideWhenUsed="0"/>
-    <w:lsdException w:name="Light Grid Accent 4" w:semiHidden="0" w:uiPriority="62" w:unhideWhenUsed="0"/>
-    <w:lsdException w:name="Medium Shading 1 Accent 4" w:semiHidden="0" w:uiPriority="63" w:unhideWhenUsed="0"/>
-    <w:lsdException w:name="Medium Shading 2 Accent 4" w:semiHidden="0" w:uiPriority="64" w:unhideWhenUsed="0"/>
-    <w:lsdException w:name="Medium List 1 Accent 4" w:semiHidden="0" w:uiPriority="65" w:unhideWhenUsed="0"/>
-    <w:lsdException w:name="Medium List 2 Accent 4" w:semiHidden="0" w:uiPriority="66" w:unhideWhenUsed="0"/>
-    <w:lsdException w:name="Medium Grid 1 Accent 4" w:semiHidden="0" w:uiPriority="67" w:unhideWhenUsed="0"/>
-    <w:lsdException w:name="Medium Grid 2 Accent 4" w:semiHidden="0" w:uiPriority="68" w:unhideWhenUsed="0"/>
-    <w:lsdException w:name="Medium Grid 3 Accent 4" w:semiHidden="0" w:uiPriority="69" w:unhideWhenUsed="0"/>
-    <w:lsdException w:name="Dark List Accent 4" w:semiHidden="0" w:uiPriority="70" w:unhideWhenUsed="0"/>
-    <w:lsdException w:name="Colorful Shading Accent 4" w:semiHidden="0" w:uiPriority="71" w:unhideWhenUsed="0"/>
-    <w:lsdException w:name="Colorful List Accent 4" w:semiHidden="0" w:uiPriority="72" w:unhideWhenUsed="0"/>
-    <w:lsdException w:name="Colorful Grid Accent 4" w:semiHidden="0" w:uiPriority="73" w:unhideWhenUsed="0"/>
-    <w:lsdException w:name="Light Shading Accent 5" w:semiHidden="0" w:uiPriority="60" w:unhideWhenUsed="0"/>
-    <w:lsdException w:name="Light List Accent 5" w:semiHidden="0" w:uiPriority="61" w:unhideWhenUsed="0"/>
-    <w:lsdException w:name="Light Grid Accent 5" w:semiHidden="0" w:uiPriority="62" w:unhideWhenUsed="0"/>
-    <w:lsdException w:name="Medium Shading 1 Accent 5" w:semiHidden="0" w:uiPriority="63" w:unhideWhenUsed="0"/>
-    <w:lsdException w:name="Medium Shading 2 Accent 5" w:semiHidden="0" w:uiPriority="64" w:unhideWhenUsed="0"/>
-    <w:lsdException w:name="Medium List 1 Accent 5" w:semiHidden="0" w:uiPriority="65" w:unhideWhenUsed="0"/>
-    <w:lsdException w:name="Medium List 2 Accent 5" w:semiHidden="0" w:uiPriority="66" w:unhideWhenUsed="0"/>
-    <w:lsdException w:name="Medium Grid 1 Accent 5" w:semiHidden="0" w:uiPriority="67" w:unhideWhenUsed="0"/>
-    <w:lsdException w:name="Medium Grid 2 Accent 5" w:semiHidden="0" w:uiPriority="68" w:unhideWhenUsed="0"/>
-    <w:lsdException w:name="Medium Grid 3 Accent 5" w:semiHidden="0" w:uiPriority="69" w:unhideWhenUsed="0"/>
-    <w:lsdException w:name="Dark List Accent 5" w:semiHidden="0" w:uiPriority="70" w:unhideWhenUsed="0"/>
-    <w:lsdException w:name="Colorful Shading Accent 5" w:semiHidden="0" w:uiPriority="71" w:unhideWhenUsed="0"/>
-    <w:lsdException w:name="Colorful List Accent 5" w:semiHidden="0" w:uiPriority="72" w:unhideWhenUsed="0"/>
-    <w:lsdException w:name="Colorful Grid Accent 5" w:semiHidden="0" w:uiPriority="73" w:unhideWhenUsed="0"/>
-    <w:lsdException w:name="Light Shading Accent 6" w:semiHidden="0" w:uiPriority="60" w:unhideWhenUsed="0"/>
-    <w:lsdException w:name="Light List Accent 6" w:semiHidden="0" w:uiPriority="61" w:unhideWhenUsed="0"/>
-    <w:lsdException w:name="Light Grid Accent 6" w:semiHidden="0" w:uiPriority="62" w:unhideWhenUsed="0"/>
-    <w:lsdException w:name="Medium Shading 1 Accent 6" w:semiHidden="0" w:uiPriority="63" w:unhideWhenUsed="0"/>
-    <w:lsdException w:name="Medium Shading 2 Accent 6" w:semiHidden="0" w:uiPriority="64" w:unhideWhenUsed="0"/>
-    <w:lsdException w:name="Medium List 1 Accent 6" w:semiHidden="0" w:uiPriority="65" w:unhideWhenUsed="0"/>
-    <w:lsdException w:name="Medium List 2 Accent 6" w:semiHidden="0" w:uiPriority="66" w:unhideWhenUsed="0"/>
-    <w:lsdException w:name="Medium Grid 1 Accent 6" w:semiHidden="0" w:uiPriority="67" w:unhideWhenUsed="0"/>
-    <w:lsdException w:name="Medium Grid 2 Accent 6" w:semiHidden="0" w:uiPriority="68" w:unhideWhenUsed="0"/>
-    <w:lsdException w:name="Medium Grid 3 Accent 6" w:semiHidden="0" w:uiPriority="69" w:unhideWhenUsed="0"/>
-    <w:lsdException w:name="Dark List Accent 6" w:semiHidden="0" w:uiPriority="70" w:unhideWhenUsed="0"/>
-    <w:lsdException w:name="Colorful Shading Accent 6" w:semiHidden="0" w:uiPriority="71" w:unhideWhenUsed="0"/>
-    <w:lsdException w:name="Colorful List Accent 6" w:semiHidden="0" w:uiPriority="72" w:unhideWhenUsed="0"/>
-    <w:lsdException w:name="Colorful Grid Accent 6" w:semiHidden="0" w:uiPriority="73" w:unhideWhenUsed="0"/>
-    <w:lsdException w:name="Subtle Emphasis" w:semiHidden="0" w:uiPriority="19" w:unhideWhenUsed="0" w:qFormat="1"/>
-    <w:lsdException w:name="Intense Emphasis" w:semiHidden="0" w:uiPriority="21" w:unhideWhenUsed="0" w:qFormat="1"/>
-    <w:lsdException w:name="Subtle Reference" w:semiHidden="0" w:uiPriority="31" w:unhideWhenUsed="0" w:qFormat="1"/>
-    <w:lsdException w:name="Intense Reference" w:semiHidden="0" w:uiPriority="32" w:unhideWhenUsed="0" w:qFormat="1"/>
-    <w:lsdException w:name="Book Title" w:semiHidden="0" w:uiPriority="33" w:unhideWhenUsed="0" w:qFormat="1"/>
-    <w:lsdException w:name="Bibliography" w:uiPriority="37"/>
-    <w:lsdException w:name="TOC Heading" w:uiPriority="39" w:qFormat="1"/>
+  <w:latentStyles w:defLockedState="0" w:defUIPriority="99" w:defSemiHidden="0" w:defUnhideWhenUsed="0" w:defQFormat="0" w:count="371">
+    <w:lsdException w:name="Normal" w:uiPriority="0" w:qFormat="1"/>
+    <w:lsdException w:name="heading 1" w:uiPriority="9" w:qFormat="1"/>
+    <w:lsdException w:name="heading 2" w:semiHidden="1" w:uiPriority="9" w:unhideWhenUsed="1" w:qFormat="1"/>
+    <w:lsdException w:name="heading 3" w:semiHidden="1" w:uiPriority="9" w:unhideWhenUsed="1" w:qFormat="1"/>
+    <w:lsdException w:name="heading 4" w:semiHidden="1" w:uiPriority="9" w:unhideWhenUsed="1" w:qFormat="1"/>
+    <w:lsdException w:name="heading 5" w:semiHidden="1" w:uiPriority="9" w:unhideWhenUsed="1" w:qFormat="1"/>
+    <w:lsdException w:name="heading 6" w:semiHidden="1" w:uiPriority="9" w:unhideWhenUsed="1" w:qFormat="1"/>
+    <w:lsdException w:name="heading 7" w:semiHidden="1" w:uiPriority="9" w:unhideWhenUsed="1" w:qFormat="1"/>
+    <w:lsdException w:name="heading 8" w:semiHidden="1" w:uiPriority="9" w:unhideWhenUsed="1" w:qFormat="1"/>
+    <w:lsdException w:name="heading 9" w:semiHidden="1" w:uiPriority="9" w:unhideWhenUsed="1" w:qFormat="1"/>
+    <w:lsdException w:name="index 1" w:semiHidden="1" w:unhideWhenUsed="1"/>
+    <w:lsdException w:name="index 2" w:semiHidden="1" w:unhideWhenUsed="1"/>
+    <w:lsdException w:name="index 3" w:semiHidden="1" w:unhideWhenUsed="1"/>
+    <w:lsdException w:name="index 4" w:semiHidden="1" w:unhideWhenUsed="1"/>
+    <w:lsdException w:name="index 5" w:semiHidden="1" w:unhideWhenUsed="1"/>
+    <w:lsdException w:name="index 6" w:semiHidden="1" w:unhideWhenUsed="1"/>
+    <w:lsdException w:name="index 7" w:semiHidden="1" w:unhideWhenUsed="1"/>
+    <w:lsdException w:name="index 8" w:semiHidden="1" w:unhideWhenUsed="1"/>
+    <w:lsdException w:name="index 9" w:semiHidden="1" w:unhideWhenUsed="1"/>
+    <w:lsdException w:name="toc 1" w:semiHidden="1" w:uiPriority="39" w:unhideWhenUsed="1"/>
+    <w:lsdException w:name="toc 2" w:semiHidden="1" w:uiPriority="39" w:unhideWhenUsed="1"/>
+    <w:lsdException w:name="toc 3" w:semiHidden="1" w:uiPriority="39" w:unhideWhenUsed="1"/>
+    <w:lsdException w:name="toc 4" w:semiHidden="1" w:uiPriority="39" w:unhideWhenUsed="1"/>
+    <w:lsdException w:name="toc 5" w:semiHidden="1" w:uiPriority="39" w:unhideWhenUsed="1"/>
+    <w:lsdException w:name="toc 6" w:semiHidden="1" w:uiPriority="39" w:unhideWhenUsed="1"/>
+    <w:lsdException w:name="toc 7" w:semiHidden="1" w:uiPriority="39" w:unhideWhenUsed="1"/>
+    <w:lsdException w:name="toc 8" w:semiHidden="1" w:uiPriority="39" w:unhideWhenUsed="1"/>
+    <w:lsdException w:name="toc 9" w:semiHidden="1" w:uiPriority="39" w:unhideWhenUsed="1"/>
+    <w:lsdException w:name="Normal Indent" w:semiHidden="1" w:unhideWhenUsed="1"/>
+    <w:lsdException w:name="footnote text" w:semiHidden="1" w:unhideWhenUsed="1"/>
+    <w:lsdException w:name="annotation text" w:semiHidden="1" w:unhideWhenUsed="1"/>
+    <w:lsdException w:name="header" w:semiHidden="1" w:unhideWhenUsed="1"/>
+    <w:lsdException w:name="footer" w:semiHidden="1" w:unhideWhenUsed="1"/>
+    <w:lsdException w:name="index heading" w:semiHidden="1" w:unhideWhenUsed="1"/>
+    <w:lsdException w:name="caption" w:semiHidden="1" w:uiPriority="35" w:unhideWhenUsed="1" w:qFormat="1"/>
+    <w:lsdException w:name="table of figures" w:semiHidden="1" w:unhideWhenUsed="1"/>
+    <w:lsdException w:name="envelope address" w:semiHidden="1" w:unhideWhenUsed="1"/>
+    <w:lsdException w:name="envelope return" w:semiHidden="1" w:unhideWhenUsed="1"/>
+    <w:lsdException w:name="footnote reference" w:semiHidden="1" w:unhideWhenUsed="1"/>
+    <w:lsdException w:name="annotation reference" w:semiHidden="1" w:unhideWhenUsed="1"/>
+    <w:lsdException w:name="line number" w:semiHidden="1" w:unhideWhenUsed="1"/>
+    <w:lsdException w:name="page number" w:semiHidden="1" w:unhideWhenUsed="1"/>
+    <w:lsdException w:name="endnote reference" w:semiHidden="1" w:unhideWhenUsed="1"/>
+    <w:lsdException w:name="endnote text" w:semiHidden="1" w:unhideWhenUsed="1"/>
+    <w:lsdException w:name="table of authorities" w:semiHidden="1" w:unhideWhenUsed="1"/>
+    <w:lsdException w:name="macro" w:semiHidden="1" w:unhideWhenUsed="1"/>
+    <w:lsdException w:name="toa heading" w:semiHidden="1" w:unhideWhenUsed="1"/>
+    <w:lsdException w:name="List" w:semiHidden="1" w:unhideWhenUsed="1"/>
+    <w:lsdException w:name="List Bullet" w:semiHidden="1" w:unhideWhenUsed="1"/>
+    <w:lsdException w:name="List Number" w:semiHidden="1" w:unhideWhenUsed="1"/>
+    <w:lsdException w:name="List 2" w:semiHidden="1" w:unhideWhenUsed="1"/>
+    <w:lsdException w:name="List 3" w:semiHidden="1" w:unhideWhenUsed="1"/>
+    <w:lsdException w:name="List 4" w:semiHidden="1" w:unhideWhenUsed="1"/>
+    <w:lsdException w:name="List 5" w:semiHidden="1" w:unhideWhenUsed="1"/>
+    <w:lsdException w:name="List Bullet 2" w:semiHidden="1" w:unhideWhenUsed="1"/>
+    <w:lsdException w:name="List Bullet 3" w:semiHidden="1" w:unhideWhenUsed="1"/>
+    <w:lsdException w:name="List Bullet 4" w:semiHidden="1" w:unhideWhenUsed="1"/>
+    <w:lsdException w:name="List Bullet 5" w:semiHidden="1" w:unhideWhenUsed="1"/>
+    <w:lsdException w:name="List Number 2" w:semiHidden="1" w:unhideWhenUsed="1"/>
+    <w:lsdException w:name="List Number 3" w:semiHidden="1" w:unhideWhenUsed="1"/>
+    <w:lsdException w:name="List Number 4" w:semiHidden="1" w:unhideWhenUsed="1"/>
+    <w:lsdException w:name="List Number 5" w:semiHidden="1" w:unhideWhenUsed="1"/>
+    <w:lsdException w:name="Title" w:uiPriority="10" w:qFormat="1"/>
+    <w:lsdException w:name="Closing" w:semiHidden="1" w:unhideWhenUsed="1"/>
+    <w:lsdException w:name="Signature" w:semiHidden="1" w:unhideWhenUsed="1"/>
+    <w:lsdException w:name="Default Paragraph Font" w:semiHidden="1" w:uiPriority="1" w:unhideWhenUsed="1"/>
+    <w:lsdException w:name="Body Text" w:semiHidden="1" w:unhideWhenUsed="1"/>
+    <w:lsdException w:name="Body Text Indent" w:semiHidden="1" w:unhideWhenUsed="1"/>
+    <w:lsdException w:name="List Continue" w:semiHidden="1" w:unhideWhenUsed="1"/>
+    <w:lsdException w:name="List Continue 2" w:semiHidden="1" w:unhideWhenUsed="1"/>
+    <w:lsdException w:name="List Continue 3" w:semiHidden="1" w:unhideWhenUsed="1"/>
+    <w:lsdException w:name="List Continue 4" w:semiHidden="1" w:unhideWhenUsed="1"/>
+    <w:lsdException w:name="List Continue 5" w:semiHidden="1" w:unhideWhenUsed="1"/>
+    <w:lsdException w:name="Message Header" w:semiHidden="1" w:unhideWhenUsed="1"/>
+    <w:lsdException w:name="Subtitle" w:uiPriority="11" w:qFormat="1"/>
+    <w:lsdException w:name="Salutation" w:semiHidden="1" w:unhideWhenUsed="1"/>
+    <w:lsdException w:name="Date" w:semiHidden="1" w:unhideWhenUsed="1"/>
+    <w:lsdException w:name="Body Text First Indent" w:semiHidden="1" w:unhideWhenUsed="1"/>
+    <w:lsdException w:name="Body Text First Indent 2" w:semiHidden="1" w:unhideWhenUsed="1"/>
+    <w:lsdException w:name="Note Heading" w:semiHidden="1" w:unhideWhenUsed="1"/>
+    <w:lsdException w:name="Body Text 2" w:semiHidden="1" w:unhideWhenUsed="1"/>
+    <w:lsdException w:name="Body Text 3" w:semiHidden="1" w:unhideWhenUsed="1"/>
+    <w:lsdException w:name="Body Text Indent 2" w:semiHidden="1" w:unhideWhenUsed="1"/>
+    <w:lsdException w:name="Body Text Indent 3" w:semiHidden="1" w:unhideWhenUsed="1"/>
+    <w:lsdException w:name="Block Text" w:semiHidden="1" w:unhideWhenUsed="1"/>
+    <w:lsdException w:name="Hyperlink" w:semiHidden="1" w:unhideWhenUsed="1"/>
+    <w:lsdException w:name="FollowedHyperlink" w:semiHidden="1" w:unhideWhenUsed="1"/>
+    <w:lsdException w:name="Strong" w:uiPriority="22" w:qFormat="1"/>
+    <w:lsdException w:name="Emphasis" w:uiPriority="20" w:qFormat="1"/>
+    <w:lsdException w:name="Document Map" w:semiHidden="1" w:unhideWhenUsed="1"/>
+    <w:lsdException w:name="Plain Text" w:semiHidden="1" w:unhideWhenUsed="1"/>
+    <w:lsdException w:name="E-mail Signature" w:semiHidden="1" w:unhideWhenUsed="1"/>
+    <w:lsdException w:name="HTML Top of Form" w:semiHidden="1" w:unhideWhenUsed="1"/>
+    <w:lsdException w:name="HTML Bottom of Form" w:semiHidden="1" w:unhideWhenUsed="1"/>
+    <w:lsdException w:name="Normal (Web)" w:semiHidden="1" w:unhideWhenUsed="1"/>
+    <w:lsdException w:name="HTML Acronym" w:semiHidden="1" w:unhideWhenUsed="1"/>
+    <w:lsdException w:name="HTML Address" w:semiHidden="1" w:unhideWhenUsed="1"/>
+    <w:lsdException w:name="HTML Cite" w:semiHidden="1" w:unhideWhenUsed="1"/>
+    <w:lsdException w:name="HTML Code" w:semiHidden="1" w:unhideWhenUsed="1"/>
+    <w:lsdException w:name="HTML Definition" w:semiHidden="1" w:unhideWhenUsed="1"/>
+    <w:lsdException w:name="HTML Keyboard" w:semiHidden="1" w:unhideWhenUsed="1"/>
+    <w:lsdException w:name="HTML Preformatted" w:semiHidden="1" w:unhideWhenUsed="1"/>
+    <w:lsdException w:name="HTML Sample" w:semiHidden="1" w:unhideWhenUsed="1"/>
+    <w:lsdException w:name="HTML Typewriter" w:semiHidden="1" w:unhideWhenUsed="1"/>
+    <w:lsdException w:name="HTML Variable" w:semiHidden="1" w:unhideWhenUsed="1"/>
+    <w:lsdException w:name="Normal Table" w:semiHidden="1" w:unhideWhenUsed="1"/>
+    <w:lsdException w:name="annotation subject" w:semiHidden="1" w:unhideWhenUsed="1"/>
+    <w:lsdException w:name="No List" w:semiHidden="1" w:unhideWhenUsed="1"/>
+    <w:lsdException w:name="Outline List 1" w:semiHidden="1" w:unhideWhenUsed="1"/>
+    <w:lsdException w:name="Outline List 2" w:semiHidden="1" w:unhideWhenUsed="1"/>
+    <w:lsdException w:name="Outline List 3" w:semiHidden="1" w:unhideWhenUsed="1"/>
+    <w:lsdException w:name="Table Simple 1" w:semiHidden="1" w:unhideWhenUsed="1"/>
+    <w:lsdException w:name="Table Simple 2" w:semiHidden="1" w:unhideWhenUsed="1"/>
+    <w:lsdException w:name="Table Simple 3" w:semiHidden="1" w:unhideWhenUsed="1"/>
+    <w:lsdException w:name="Table Classic 1" w:semiHidden="1" w:unhideWhenUsed="1"/>
+    <w:lsdException w:name="Table Classic 2" w:semiHidden="1" w:unhideWhenUsed="1"/>
+    <w:lsdException w:name="Table Classic 3" w:semiHidden="1" w:unhideWhenUsed="1"/>
+    <w:lsdException w:name="Table Classic 4" w:semiHidden="1" w:unhideWhenUsed="1"/>
+    <w:lsdException w:name="Table Colorful 1" w:semiHidden="1" w:unhideWhenUsed="1"/>
+    <w:lsdException w:name="Table Colorful 2" w:semiHidden="1" w:unhideWhenUsed="1"/>
+    <w:lsdException w:name="Table Colorful 3" w:semiHidden="1" w:unhideWhenUsed="1"/>
+    <w:lsdException w:name="Table Columns 1" w:semiHidden="1" w:unhideWhenUsed="1"/>
+    <w:lsdException w:name="Table Columns 2" w:semiHidden="1" w:unhideWhenUsed="1"/>
+    <w:lsdException w:name="Table Columns 3" w:semiHidden="1" w:unhideWhenUsed="1"/>
+    <w:lsdException w:name="Table Columns 4" w:semiHidden="1" w:unhideWhenUsed="1"/>
+    <w:lsdException w:name="Table Columns 5" w:semiHidden="1" w:unhideWhenUsed="1"/>
+    <w:lsdException w:name="Table Grid 1" w:semiHidden="1" w:unhideWhenUsed="1"/>
+    <w:lsdException w:name="Table Grid 2" w:semiHidden="1" w:unhideWhenUsed="1"/>
+    <w:lsdException w:name="Table Grid 3" w:semiHidden="1" w:unhideWhenUsed="1"/>
+    <w:lsdException w:name="Table Grid 4" w:semiHidden="1" w:unhideWhenUsed="1"/>
+    <w:lsdException w:name="Table Grid 5" w:semiHidden="1" w:unhideWhenUsed="1"/>
+    <w:lsdException w:name="Table Grid 6" w:semiHidden="1" w:unhideWhenUsed="1"/>
+    <w:lsdException w:name="Table Grid 7" w:semiHidden="1" w:unhideWhenUsed="1"/>
+    <w:lsdException w:name="Table Grid 8" w:semiHidden="1" w:unhideWhenUsed="1"/>
+    <w:lsdException w:name="Table List 1" w:semiHidden="1" w:unhideWhenUsed="1"/>
+    <w:lsdException w:name="Table List 2" w:semiHidden="1" w:unhideWhenUsed="1"/>
+    <w:lsdException w:name="Table List 3" w:semiHidden="1" w:unhideWhenUsed="1"/>
+    <w:lsdException w:name="Table List 4" w:semiHidden="1" w:unhideWhenUsed="1"/>
+    <w:lsdException w:name="Table List 5" w:semiHidden="1" w:unhideWhenUsed="1"/>
+    <w:lsdException w:name="Table List 6" w:semiHidden="1" w:unhideWhenUsed="1"/>
+    <w:lsdException w:name="Table List 7" w:semiHidden="1" w:unhideWhenUsed="1"/>
+    <w:lsdException w:name="Table List 8" w:semiHidden="1" w:unhideWhenUsed="1"/>
+    <w:lsdException w:name="Table 3D effects 1" w:semiHidden="1" w:unhideWhenUsed="1"/>
+    <w:lsdException w:name="Table 3D effects 2" w:semiHidden="1" w:unhideWhenUsed="1"/>
+    <w:lsdException w:name="Table 3D effects 3" w:semiHidden="1" w:unhideWhenUsed="1"/>
+    <w:lsdException w:name="Table Contemporary" w:semiHidden="1" w:unhideWhenUsed="1"/>
+    <w:lsdException w:name="Table Elegant" w:semiHidden="1" w:unhideWhenUsed="1"/>
+    <w:lsdException w:name="Table Professional" w:semiHidden="1" w:unhideWhenUsed="1"/>
+    <w:lsdException w:name="Table Subtle 1" w:semiHidden="1" w:unhideWhenUsed="1"/>
+    <w:lsdException w:name="Table Subtle 2" w:semiHidden="1" w:unhideWhenUsed="1"/>
+    <w:lsdException w:name="Table Web 1" w:semiHidden="1" w:unhideWhenUsed="1"/>
+    <w:lsdException w:name="Table Web 2" w:semiHidden="1" w:unhideWhenUsed="1"/>
+    <w:lsdException w:name="Table Web 3" w:semiHidden="1" w:unhideWhenUsed="1"/>
+    <w:lsdException w:name="Balloon Text" w:semiHidden="1" w:unhideWhenUsed="1"/>
+    <w:lsdException w:name="Table Grid" w:uiPriority="59"/>
+    <w:lsdException w:name="Table Theme" w:semiHidden="1" w:unhideWhenUsed="1"/>
+    <w:lsdException w:name="Placeholder Text" w:semiHidden="1"/>
+    <w:lsdException w:name="No Spacing" w:uiPriority="1" w:qFormat="1"/>
+    <w:lsdException w:name="Light Shading" w:uiPriority="60"/>
+    <w:lsdException w:name="Light List" w:uiPriority="61"/>
+    <w:lsdException w:name="Light Grid" w:uiPriority="62"/>
+    <w:lsdException w:name="Medium Shading 1" w:uiPriority="63"/>
+    <w:lsdException w:name="Medium Shading 2" w:uiPriority="64"/>
+    <w:lsdException w:name="Medium List 1" w:uiPriority="65"/>
+    <w:lsdException w:name="Medium List 2" w:uiPriority="66"/>
+    <w:lsdException w:name="Medium Grid 1" w:uiPriority="67"/>
+    <w:lsdException w:name="Medium Grid 2" w:uiPriority="68"/>
+    <w:lsdException w:name="Medium Grid 3" w:uiPriority="69"/>
+    <w:lsdException w:name="Dark List" w:uiPriority="70"/>
+    <w:lsdException w:name="Colorful Shading" w:uiPriority="71"/>
+    <w:lsdException w:name="Colorful List" w:uiPriority="72"/>
+    <w:lsdException w:name="Colorful Grid" w:uiPriority="73"/>
+    <w:lsdException w:name="Light Shading Accent 1" w:uiPriority="60"/>
+    <w:lsdException w:name="Light List Accent 1" w:uiPriority="61"/>
+    <w:lsdException w:name="Light Grid Accent 1" w:uiPriority="62"/>
+    <w:lsdException w:name="Medium Shading 1 Accent 1" w:uiPriority="63"/>
+    <w:lsdException w:name="Medium Shading 2 Accent 1" w:uiPriority="64"/>
+    <w:lsdException w:name="Medium List 1 Accent 1" w:uiPriority="65"/>
+    <w:lsdException w:name="Revision" w:semiHidden="1"/>
+    <w:lsdException w:name="List Paragraph" w:uiPriority="34" w:qFormat="1"/>
+    <w:lsdException w:name="Quote" w:uiPriority="29" w:qFormat="1"/>
+    <w:lsdException w:name="Intense Quote" w:uiPriority="30" w:qFormat="1"/>
+    <w:lsdException w:name="Medium List 2 Accent 1" w:uiPriority="66"/>
+    <w:lsdException w:name="Medium Grid 1 Accent 1" w:uiPriority="67"/>
+    <w:lsdException w:name="Medium Grid 2 Accent 1" w:uiPriority="68"/>
+    <w:lsdException w:name="Medium Grid 3 Accent 1" w:uiPriority="69"/>
+    <w:lsdException w:name="Dark List Accent 1" w:uiPriority="70"/>
+    <w:lsdException w:name="Colorful Shading Accent 1" w:uiPriority="71"/>
+    <w:lsdException w:name="Colorful List Accent 1" w:uiPriority="72"/>
+    <w:lsdException w:name="Colorful Grid Accent 1" w:uiPriority="73"/>
+    <w:lsdException w:name="Light Shading Accent 2" w:uiPriority="60"/>
+    <w:lsdException w:name="Light List Accent 2" w:uiPriority="61"/>
+    <w:lsdException w:name="Light Grid Accent 2" w:uiPriority="62"/>
+    <w:lsdException w:name="Medium Shading 1 Accent 2" w:uiPriority="63"/>
+    <w:lsdException w:name="Medium Shading 2 Accent 2" w:uiPriority="64"/>
+    <w:lsdException w:name="Medium List 1 Accent 2" w:uiPriority="65"/>
+    <w:lsdException w:name="Medium List 2 Accent 2" w:uiPriority="66"/>
+    <w:lsdException w:name="Medium Grid 1 Accent 2" w:uiPriority="67"/>
+    <w:lsdException w:name="Medium Grid 2 Accent 2" w:uiPriority="68"/>
+    <w:lsdException w:name="Medium Grid 3 Accent 2" w:uiPriority="69"/>
+    <w:lsdException w:name="Dark List Accent 2" w:uiPriority="70"/>
+    <w:lsdException w:name="Colorful Shading Accent 2" w:uiPriority="71"/>
+    <w:lsdException w:name="Colorful List Accent 2" w:uiPriority="72"/>
+    <w:lsdException w:name="Colorful Grid Accent 2" w:uiPriority="73"/>
+    <w:lsdException w:name="Light Shading Accent 3" w:uiPriority="60"/>
+    <w:lsdException w:name="Light List Accent 3" w:uiPriority="61"/>
+    <w:lsdException w:name="Light Grid Accent 3" w:uiPriority="62"/>
+    <w:lsdException w:name="Medium Shading 1 Accent 3" w:uiPriority="63"/>
+    <w:lsdException w:name="Medium Shading 2 Accent 3" w:uiPriority="64"/>
+    <w:lsdException w:name="Medium List 1 Accent 3" w:uiPriority="65"/>
+    <w:lsdException w:name="Medium List 2 Accent 3" w:uiPriority="66"/>
+    <w:lsdException w:name="Medium Grid 1 Accent 3" w:uiPriority="67"/>
+    <w:lsdException w:name="Medium Grid 2 Accent 3" w:uiPriority="68"/>
+    <w:lsdException w:name="Medium Grid 3 Accent 3" w:uiPriority="69"/>
+    <w:lsdException w:name="Dark List Accent 3" w:uiPriority="70"/>
+    <w:lsdException w:name="Colorful Shading Accent 3" w:uiPriority="71"/>
+    <w:lsdException w:name="Colorful List Accent 3" w:uiPriority="72"/>
+    <w:lsdException w:name="Colorful Grid Accent 3" w:uiPriority="73"/>
+    <w:lsdException w:name="Light Shading Accent 4" w:uiPriority="60"/>
+    <w:lsdException w:name="Light List Accent 4" w:uiPriority="61"/>
+    <w:lsdException w:name="Light Grid Accent 4" w:uiPriority="62"/>
+    <w:lsdException w:name="Medium Shading 1 Accent 4" w:uiPriority="63"/>
+    <w:lsdException w:name="Medium Shading 2 Accent 4" w:uiPriority="64"/>
+    <w:lsdException w:name="Medium List 1 Accent 4" w:uiPriority="65"/>
+    <w:lsdException w:name="Medium List 2 Accent 4" w:uiPriority="66"/>
+    <w:lsdException w:name="Medium Grid 1 Accent 4" w:uiPriority="67"/>
+    <w:lsdException w:name="Medium Grid 2 Accent 4" w:uiPriority="68"/>
+    <w:lsdException w:name="Medium Grid 3 Accent 4" w:uiPriority="69"/>
+    <w:lsdException w:name="Dark List Accent 4" w:uiPriority="70"/>
+    <w:lsdException w:name="Colorful Shading Accent 4" w:uiPriority="71"/>
+    <w:lsdException w:name="Colorful List Accent 4" w:uiPriority="72"/>
+    <w:lsdException w:name="Colorful Grid Accent 4" w:uiPriority="73"/>
+    <w:lsdException w:name="Light Shading Accent 5" w:uiPriority="60"/>
+    <w:lsdException w:name="Light List Accent 5" w:uiPriority="61"/>
+    <w:lsdException w:name="Light Grid Accent 5" w:uiPriority="62"/>
+    <w:lsdException w:name="Medium Shading 1 Accent 5" w:uiPriority="63"/>
+    <w:lsdException w:name="Medium Shading 2 Accent 5" w:uiPriority="64"/>
+    <w:lsdException w:name="Medium List 1 Accent 5" w:uiPriority="65"/>
+    <w:lsdException w:name="Medium List 2 Accent 5" w:uiPriority="66"/>
+    <w:lsdException w:name="Medium Grid 1 Accent 5" w:uiPriority="67"/>
+    <w:lsdException w:name="Medium Grid 2 Accent 5" w:uiPriority="68"/>
+    <w:lsdException w:name="Medium Grid 3 Accent 5" w:uiPriority="69"/>
+    <w:lsdException w:name="Dark List Accent 5" w:uiPriority="70"/>
+    <w:lsdException w:name="Colorful Shading Accent 5" w:uiPriority="71"/>
+    <w:lsdException w:name="Colorful List Accent 5" w:uiPriority="72"/>
+    <w:lsdException w:name="Colorful Grid Accent 5" w:uiPriority="73"/>
+    <w:lsdException w:name="Light Shading Accent 6" w:uiPriority="60"/>
+    <w:lsdException w:name="Light List Accent 6" w:uiPriority="61"/>
+    <w:lsdException w:name="Light Grid Accent 6" w:uiPriority="62"/>
+    <w:lsdException w:name="Medium Shading 1 Accent 6" w:uiPriority="63"/>
+    <w:lsdException w:name="Medium Shading 2 Accent 6" w:uiPriority="64"/>
+    <w:lsdException w:name="Medium List 1 Accent 6" w:uiPriority="65"/>
+    <w:lsdException w:name="Medium List 2 Accent 6" w:uiPriority="66"/>
+    <w:lsdException w:name="Medium Grid 1 Accent 6" w:uiPriority="67"/>
+    <w:lsdException w:name="Medium Grid 2 Accent 6" w:uiPriority="68"/>
+    <w:lsdException w:name="Medium Grid 3 Accent 6" w:uiPriority="69"/>
+    <w:lsdException w:name="Dark List Accent 6" w:uiPriority="70"/>
+    <w:lsdException w:name="Colorful Shading Accent 6" w:uiPriority="71"/>
+    <w:lsdException w:name="Colorful List Accent 6" w:uiPriority="72"/>
+    <w:lsdException w:name="Colorful Grid Accent 6" w:uiPriority="73"/>
+    <w:lsdException w:name="Subtle Emphasis" w:uiPriority="19" w:qFormat="1"/>
+    <w:lsdException w:name="Intense Emphasis" w:uiPriority="21" w:qFormat="1"/>
+    <w:lsdException w:name="Subtle Reference" w:uiPriority="31" w:qFormat="1"/>
+    <w:lsdException w:name="Intense Reference" w:uiPriority="32" w:qFormat="1"/>
+    <w:lsdException w:name="Book Title" w:uiPriority="33" w:qFormat="1"/>
+    <w:lsdException w:name="Bibliography" w:semiHidden="1" w:uiPriority="37" w:unhideWhenUsed="1"/>
+    <w:lsdException w:name="TOC Heading" w:semiHidden="1" w:uiPriority="39" w:unhideWhenUsed="1" w:qFormat="1"/>
+    <w:lsdException w:name="Plain Table 1" w:uiPriority="41"/>
+    <w:lsdException w:name="Plain Table 2" w:uiPriority="42"/>
+    <w:lsdException w:name="Plain Table 3" w:uiPriority="43"/>
+    <w:lsdException w:name="Plain Table 4" w:uiPriority="44"/>
+    <w:lsdException w:name="Plain Table 5" w:uiPriority="45"/>
+    <w:lsdException w:name="Grid Table Light" w:uiPriority="40"/>
+    <w:lsdException w:name="Grid Table 1 Light" w:uiPriority="46"/>
+    <w:lsdException w:name="Grid Table 2" w:uiPriority="47"/>
+    <w:lsdException w:name="Grid Table 3" w:uiPriority="48"/>
+    <w:lsdException w:name="Grid Table 4" w:uiPriority="49"/>
+    <w:lsdException w:name="Grid Table 5 Dark" w:uiPriority="50"/>
+    <w:lsdException w:name="Grid Table 6 Colorful" w:uiPriority="51"/>
+    <w:lsdException w:name="Grid Table 7 Colorful" w:uiPriority="52"/>
+    <w:lsdException w:name="Grid Table 1 Light Accent 1" w:uiPriority="46"/>
+    <w:lsdException w:name="Grid Table 2 Accent 1" w:uiPriority="47"/>
+    <w:lsdException w:name="Grid Table 3 Accent 1" w:uiPriority="48"/>
+    <w:lsdException w:name="Grid Table 4 Accent 1" w:uiPriority="49"/>
+    <w:lsdException w:name="Grid Table 5 Dark Accent 1" w:uiPriority="50"/>
+    <w:lsdException w:name="Grid Table 6 Colorful Accent 1" w:uiPriority="51"/>
+    <w:lsdException w:name="Grid Table 7 Colorful Accent 1" w:uiPriority="52"/>
+    <w:lsdException w:name="Grid Table 1 Light Accent 2" w:uiPriority="46"/>
+    <w:lsdException w:name="Grid Table 2 Accent 2" w:uiPriority="47"/>
+    <w:lsdException w:name="Grid Table 3 Accent 2" w:uiPriority="48"/>
+    <w:lsdException w:name="Grid Table 4 Accent 2" w:uiPriority="49"/>
+    <w:lsdException w:name="Grid Table 5 Dark Accent 2" w:uiPriority="50"/>
+    <w:lsdException w:name="Grid Table 6 Colorful Accent 2" w:uiPriority="51"/>
+    <w:lsdException w:name="Grid Table 7 Colorful Accent 2" w:uiPriority="52"/>
+    <w:lsdException w:name="Grid Table 1 Light Accent 3" w:uiPriority="46"/>
+    <w:lsdException w:name="Grid Table 2 Accent 3" w:uiPriority="47"/>
+    <w:lsdException w:name="Grid Table 3 Accent 3" w:uiPriority="48"/>
+    <w:lsdException w:name="Grid Table 4 Accent 3" w:uiPriority="49"/>
+    <w:lsdException w:name="Grid Table 5 Dark Accent 3" w:uiPriority="50"/>
+    <w:lsdException w:name="Grid Table 6 Colorful Accent 3" w:uiPriority="51"/>
+    <w:lsdException w:name="Grid Table 7 Colorful Accent 3" w:uiPriority="52"/>
+    <w:lsdException w:name="Grid Table 1 Light Accent 4" w:uiPriority="46"/>
+    <w:lsdException w:name="Grid Table 2 Accent 4" w:uiPriority="47"/>
+    <w:lsdException w:name="Grid Table 3 Accent 4" w:uiPriority="48"/>
+    <w:lsdException w:name="Grid Table 4 Accent 4" w:uiPriority="49"/>
+    <w:lsdException w:name="Grid Table 5 Dark Accent 4" w:uiPriority="50"/>
+    <w:lsdException w:name="Grid Table 6 Colorful Accent 4" w:uiPriority="51"/>
+    <w:lsdException w:name="Grid Table 7 Colorful Accent 4" w:uiPriority="52"/>
+    <w:lsdException w:name="Grid Table 1 Light Accent 5" w:uiPriority="46"/>
+    <w:lsdException w:name="Grid Table 2 Accent 5" w:uiPriority="47"/>
+    <w:lsdException w:name="Grid Table 3 Accent 5" w:uiPriority="48"/>
+    <w:lsdException w:name="Grid Table 4 Accent 5" w:uiPriority="49"/>
+    <w:lsdException w:name="Grid Table 5 Dark Accent 5" w:uiPriority="50"/>
+    <w:lsdException w:name="Grid Table 6 Colorful Accent 5" w:uiPriority="51"/>
+    <w:lsdException w:name="Grid Table 7 Colorful Accent 5" w:uiPriority="52"/>
+    <w:lsdException w:name="Grid Table 1 Light Accent 6" w:uiPriority="46"/>
+    <w:lsdException w:name="Grid Table 2 Accent 6" w:uiPriority="47"/>
+    <w:lsdException w:name="Grid Table 3 Accent 6" w:uiPriority="48"/>
+    <w:lsdException w:name="Grid Table 4 Accent 6" w:uiPriority="49"/>
+    <w:lsdException w:name="Grid Table 5 Dark Accent 6" w:uiPriority="50"/>
+    <w:lsdException w:name="Grid Table 6 Colorful Accent 6" w:uiPriority="51"/>
+    <w:lsdException w:name="Grid Table 7 Colorful Accent 6" w:uiPriority="52"/>
+    <w:lsdException w:name="List Table 1 Light" w:uiPriority="46"/>
+    <w:lsdException w:name="List Table 2" w:uiPriority="47"/>
+    <w:lsdException w:name="List Table 3" w:uiPriority="48"/>
+    <w:lsdException w:name="List Table 4" w:uiPriority="49"/>
+    <w:lsdException w:name="List Table 5 Dark" w:uiPriority="50"/>
+    <w:lsdException w:name="List Table 6 Colorful" w:uiPriority="51"/>
+    <w:lsdException w:name="List Table 7 Colorful" w:uiPriority="52"/>
+    <w:lsdException w:name="List Table 1 Light Accent 1" w:uiPriority="46"/>
+    <w:lsdException w:name="List Table 2 Accent 1" w:uiPriority="47"/>
+    <w:lsdException w:name="List Table 3 Accent 1" w:uiPriority="48"/>
+    <w:lsdException w:name="List Table 4 Accent 1" w:uiPriority="49"/>
+    <w:lsdException w:name="List Table 5 Dark Accent 1" w:uiPriority="50"/>
+    <w:lsdException w:name="List Table 6 Colorful Accent 1" w:uiPriority="51"/>
+    <w:lsdException w:name="List Table 7 Colorful Accent 1" w:uiPriority="52"/>
+    <w:lsdException w:name="List Table 1 Light Accent 2" w:uiPriority="46"/>
+    <w:lsdException w:name="List Table 2 Accent 2" w:uiPriority="47"/>
+    <w:lsdException w:name="List Table 3 Accent 2" w:uiPriority="48"/>
+    <w:lsdException w:name="List Table 4 Accent 2" w:uiPriority="49"/>
+    <w:lsdException w:name="List Table 5 Dark Accent 2" w:uiPriority="50"/>
+    <w:lsdException w:name="List Table 6 Colorful Accent 2" w:uiPriority="51"/>
+    <w:lsdException w:name="List Table 7 Colorful Accent 2" w:uiPriority="52"/>
+    <w:lsdException w:name="List Table 1 Light Accent 3" w:uiPriority="46"/>
+    <w:lsdException w:name="List Table 2 Accent 3" w:uiPriority="47"/>
+    <w:lsdException w:name="List Table 3 Accent 3" w:uiPriority="48"/>
+    <w:lsdException w:name="List Table 4 Accent 3" w:uiPriority="49"/>
+    <w:lsdException w:name="List Table 5 Dark Accent 3" w:uiPriority="50"/>
+    <w:lsdException w:name="List Table 6 Colorful Accent 3" w:uiPriority="51"/>
+    <w:lsdException w:name="List Table 7 Colorful Accent 3" w:uiPriority="52"/>
+    <w:lsdException w:name="List Table 1 Light Accent 4" w:uiPriority="46"/>
+    <w:lsdException w:name="List Table 2 Accent 4" w:uiPriority="47"/>
+    <w:lsdException w:name="List Table 3 Accent 4" w:uiPriority="48"/>
+    <w:lsdException w:name="List Table 4 Accent 4" w:uiPriority="49"/>
+    <w:lsdException w:name="List Table 5 Dark Accent 4" w:uiPriority="50"/>
+    <w:lsdException w:name="List Table 6 Colorful Accent 4" w:uiPriority="51"/>
+    <w:lsdException w:name="List Table 7 Colorful Accent 4" w:uiPriority="52"/>
+    <w:lsdException w:name="List Table 1 Light Accent 5" w:uiPriority="46"/>
+    <w:lsdException w:name="List Table 2 Accent 5" w:uiPriority="47"/>
+    <w:lsdException w:name="List Table 3 Accent 5" w:uiPriority="48"/>
+    <w:lsdException w:name="List Table 4 Accent 5" w:uiPriority="49"/>
+    <w:lsdException w:name="List Table 5 Dark Accent 5" w:uiPriority="50"/>
+    <w:lsdException w:name="List Table 6 Colorful Accent 5" w:uiPriority="51"/>
+    <w:lsdException w:name="List Table 7 Colorful Accent 5" w:uiPriority="52"/>
+    <w:lsdException w:name="List Table 1 Light Accent 6" w:uiPriority="46"/>
+    <w:lsdException w:name="List Table 2 Accent 6" w:uiPriority="47"/>
+    <w:lsdException w:name="List Table 3 Accent 6" w:uiPriority="48"/>
+    <w:lsdException w:name="List Table 4 Accent 6" w:uiPriority="49"/>
+    <w:lsdException w:name="List Table 5 Dark Accent 6" w:uiPriority="50"/>
+    <w:lsdException w:name="List Table 6 Colorful Accent 6" w:uiPriority="51"/>
+    <w:lsdException w:name="List Table 7 Colorful Accent 6" w:uiPriority="52"/>
   </w:latentStyles>
   <w:style w:type="paragraph" w:default="1" w:styleId="Normal">
     <w:name w:val="Normal"/>
@@ -5952,7 +6752,6 @@
     <w:tblPr>
       <w:tblStyleRowBandSize w:val="1"/>
       <w:tblStyleColBandSize w:val="1"/>
-      <w:tblInd w:w="0" w:type="dxa"/>
       <w:tblCellMar>
         <w:top w:w="55" w:type="dxa"/>
         <w:left w:w="55" w:type="dxa"/>
@@ -5966,7 +6765,6 @@
     <w:tblPr>
       <w:tblStyleRowBandSize w:val="1"/>
       <w:tblStyleColBandSize w:val="1"/>
-      <w:tblInd w:w="0" w:type="dxa"/>
       <w:tblCellMar>
         <w:top w:w="55" w:type="dxa"/>
         <w:left w:w="55" w:type="dxa"/>
@@ -6111,7 +6909,6 @@
     <w:uiPriority w:val="59"/>
     <w:rsid w:val="00F911BB"/>
     <w:tblPr>
-      <w:tblInd w:w="0" w:type="dxa"/>
       <w:tblBorders>
         <w:top w:val="single" w:sz="4" w:space="0" w:color="auto"/>
         <w:left w:val="single" w:sz="4" w:space="0" w:color="auto"/>
@@ -6120,12 +6917,6 @@
         <w:insideH w:val="single" w:sz="4" w:space="0" w:color="auto"/>
         <w:insideV w:val="single" w:sz="4" w:space="0" w:color="auto"/>
       </w:tblBorders>
-      <w:tblCellMar>
-        <w:top w:w="0" w:type="dxa"/>
-        <w:left w:w="108" w:type="dxa"/>
-        <w:bottom w:w="0" w:type="dxa"/>
-        <w:right w:w="108" w:type="dxa"/>
-      </w:tblCellMar>
     </w:tblPr>
   </w:style>
   <w:style w:type="table" w:styleId="LightList">
@@ -6136,19 +6927,12 @@
     <w:tblPr>
       <w:tblStyleRowBandSize w:val="1"/>
       <w:tblStyleColBandSize w:val="1"/>
-      <w:tblInd w:w="0" w:type="dxa"/>
       <w:tblBorders>
         <w:top w:val="single" w:sz="8" w:space="0" w:color="000000" w:themeColor="text1"/>
         <w:left w:val="single" w:sz="8" w:space="0" w:color="000000" w:themeColor="text1"/>
         <w:bottom w:val="single" w:sz="8" w:space="0" w:color="000000" w:themeColor="text1"/>
         <w:right w:val="single" w:sz="8" w:space="0" w:color="000000" w:themeColor="text1"/>
       </w:tblBorders>
-      <w:tblCellMar>
-        <w:top w:w="0" w:type="dxa"/>
-        <w:left w:w="108" w:type="dxa"/>
-        <w:bottom w:w="0" w:type="dxa"/>
-        <w:right w:w="108" w:type="dxa"/>
-      </w:tblCellMar>
     </w:tblPr>
     <w:tblStylePr w:type="firstRow">
       <w:pPr>
@@ -6225,7 +7009,6 @@
     <w:tblPr>
       <w:tblStyleRowBandSize w:val="1"/>
       <w:tblStyleColBandSize w:val="1"/>
-      <w:tblInd w:w="0" w:type="dxa"/>
       <w:tblBorders>
         <w:top w:val="single" w:sz="8" w:space="0" w:color="FFFFFF" w:themeColor="background1"/>
         <w:left w:val="single" w:sz="8" w:space="0" w:color="FFFFFF" w:themeColor="background1"/>
@@ -6234,12 +7017,6 @@
         <w:insideH w:val="single" w:sz="6" w:space="0" w:color="FFFFFF" w:themeColor="background1"/>
         <w:insideV w:val="single" w:sz="6" w:space="0" w:color="FFFFFF" w:themeColor="background1"/>
       </w:tblBorders>
-      <w:tblCellMar>
-        <w:top w:w="0" w:type="dxa"/>
-        <w:left w:w="108" w:type="dxa"/>
-        <w:bottom w:w="0" w:type="dxa"/>
-        <w:right w:w="108" w:type="dxa"/>
-      </w:tblCellMar>
     </w:tblPr>
     <w:tcPr>
       <w:shd w:val="clear" w:color="auto" w:fill="C0C0C0" w:themeFill="text1" w:themeFillTint="3F"/>
@@ -6363,7 +7140,6 @@
     <w:tblPr>
       <w:tblStyleRowBandSize w:val="1"/>
       <w:tblStyleColBandSize w:val="1"/>
-      <w:tblInd w:w="0" w:type="dxa"/>
       <w:tblBorders>
         <w:top w:val="single" w:sz="8" w:space="0" w:color="FFFFFF" w:themeColor="background1"/>
         <w:left w:val="single" w:sz="8" w:space="0" w:color="FFFFFF" w:themeColor="background1"/>
@@ -6372,12 +7148,6 @@
         <w:insideH w:val="single" w:sz="6" w:space="0" w:color="FFFFFF" w:themeColor="background1"/>
         <w:insideV w:val="single" w:sz="6" w:space="0" w:color="FFFFFF" w:themeColor="background1"/>
       </w:tblBorders>
-      <w:tblCellMar>
-        <w:top w:w="0" w:type="dxa"/>
-        <w:left w:w="108" w:type="dxa"/>
-        <w:bottom w:w="0" w:type="dxa"/>
-        <w:right w:w="108" w:type="dxa"/>
-      </w:tblCellMar>
     </w:tblPr>
     <w:tcPr>
       <w:shd w:val="clear" w:color="auto" w:fill="D3DFEE" w:themeFill="accent1" w:themeFillTint="3F"/>
@@ -6501,19 +7271,12 @@
     <w:tblPr>
       <w:tblStyleRowBandSize w:val="1"/>
       <w:tblStyleColBandSize w:val="1"/>
-      <w:tblInd w:w="0" w:type="dxa"/>
       <w:tblBorders>
         <w:top w:val="single" w:sz="8" w:space="0" w:color="4F81BD" w:themeColor="accent1"/>
         <w:left w:val="single" w:sz="8" w:space="0" w:color="4F81BD" w:themeColor="accent1"/>
         <w:bottom w:val="single" w:sz="8" w:space="0" w:color="4F81BD" w:themeColor="accent1"/>
         <w:right w:val="single" w:sz="8" w:space="0" w:color="4F81BD" w:themeColor="accent1"/>
       </w:tblBorders>
-      <w:tblCellMar>
-        <w:top w:w="0" w:type="dxa"/>
-        <w:left w:w="108" w:type="dxa"/>
-        <w:bottom w:w="0" w:type="dxa"/>
-        <w:right w:w="108" w:type="dxa"/>
-      </w:tblCellMar>
     </w:tblPr>
     <w:tblStylePr w:type="firstRow">
       <w:pPr>
@@ -6590,7 +7353,6 @@
     <w:tblPr>
       <w:tblStyleRowBandSize w:val="1"/>
       <w:tblStyleColBandSize w:val="1"/>
-      <w:tblInd w:w="0" w:type="dxa"/>
       <w:tblBorders>
         <w:top w:val="single" w:sz="8" w:space="0" w:color="9F8AB9" w:themeColor="accent4" w:themeTint="BF"/>
         <w:left w:val="single" w:sz="8" w:space="0" w:color="9F8AB9" w:themeColor="accent4" w:themeTint="BF"/>
@@ -6599,12 +7361,6 @@
         <w:insideH w:val="single" w:sz="8" w:space="0" w:color="9F8AB9" w:themeColor="accent4" w:themeTint="BF"/>
         <w:insideV w:val="single" w:sz="8" w:space="0" w:color="9F8AB9" w:themeColor="accent4" w:themeTint="BF"/>
       </w:tblBorders>
-      <w:tblCellMar>
-        <w:top w:w="0" w:type="dxa"/>
-        <w:left w:w="108" w:type="dxa"/>
-        <w:bottom w:w="0" w:type="dxa"/>
-        <w:right w:w="108" w:type="dxa"/>
-      </w:tblCellMar>
     </w:tblPr>
     <w:tcPr>
       <w:shd w:val="clear" w:color="auto" w:fill="DFD8E8" w:themeFill="accent4" w:themeFillTint="3F"/>
@@ -6660,7 +7416,6 @@
     <w:tblPr>
       <w:tblStyleRowBandSize w:val="1"/>
       <w:tblStyleColBandSize w:val="1"/>
-      <w:tblInd w:w="0" w:type="dxa"/>
       <w:tblBorders>
         <w:top w:val="single" w:sz="8" w:space="0" w:color="7BA0CD" w:themeColor="accent1" w:themeTint="BF"/>
         <w:left w:val="single" w:sz="8" w:space="0" w:color="7BA0CD" w:themeColor="accent1" w:themeTint="BF"/>
@@ -6669,12 +7424,6 @@
         <w:insideH w:val="single" w:sz="8" w:space="0" w:color="7BA0CD" w:themeColor="accent1" w:themeTint="BF"/>
         <w:insideV w:val="single" w:sz="8" w:space="0" w:color="7BA0CD" w:themeColor="accent1" w:themeTint="BF"/>
       </w:tblBorders>
-      <w:tblCellMar>
-        <w:top w:w="0" w:type="dxa"/>
-        <w:left w:w="108" w:type="dxa"/>
-        <w:bottom w:w="0" w:type="dxa"/>
-        <w:right w:w="108" w:type="dxa"/>
-      </w:tblCellMar>
     </w:tblPr>
     <w:tcPr>
       <w:shd w:val="clear" w:color="auto" w:fill="D3DFEE" w:themeFill="accent1" w:themeFillTint="3F"/>
@@ -6733,1148 +7482,24 @@
       <w:contextualSpacing/>
     </w:pPr>
   </w:style>
-</w:styles>
-</file>
-
-<file path=word/stylesWithEffects.xml><?xml version="1.0" encoding="utf-8"?>
-<w:styles xmlns:wpc="http://schemas.microsoft.com/office/word/2010/wordprocessingCanvas" xmlns:mc="http://schemas.openxmlformats.org/markup-compatibility/2006" xmlns:o="urn:schemas-microsoft-com:office:office" xmlns:r="http://schemas.openxmlformats.org/officeDocument/2006/relationships" xmlns:m="http://schemas.openxmlformats.org/officeDocument/2006/math" xmlns:v="urn:schemas-microsoft-com:vml" xmlns:wp14="http://schemas.microsoft.com/office/word/2010/wordprocessingDrawing" xmlns:wp="http://schemas.openxmlformats.org/drawingml/2006/wordprocessingDrawing" xmlns:w10="urn:schemas-microsoft-com:office:word" xmlns:w="http://schemas.openxmlformats.org/wordprocessingml/2006/main" xmlns:w14="http://schemas.microsoft.com/office/word/2010/wordml" xmlns:wpg="http://schemas.microsoft.com/office/word/2010/wordprocessingGroup" xmlns:wpi="http://schemas.microsoft.com/office/word/2010/wordprocessingInk" xmlns:wne="http://schemas.microsoft.com/office/word/2006/wordml" xmlns:wps="http://schemas.microsoft.com/office/word/2010/wordprocessingShape" mc:Ignorable="w14 wp14">
-  <w:docDefaults>
-    <w:rPrDefault>
-      <w:rPr>
-        <w:rFonts w:ascii="Times New Roman" w:eastAsia="Times New Roman" w:hAnsi="Times New Roman" w:cs="Times New Roman"/>
-        <w:sz w:val="24"/>
-        <w:szCs w:val="24"/>
-        <w:lang w:val="en-US" w:eastAsia="en-US" w:bidi="ar-SA"/>
-      </w:rPr>
-    </w:rPrDefault>
-    <w:pPrDefault/>
-  </w:docDefaults>
-  <w:latentStyles w:defLockedState="0" w:defUIPriority="99" w:defSemiHidden="1" w:defUnhideWhenUsed="1" w:defQFormat="0" w:count="267">
-    <w:lsdException w:name="Normal" w:semiHidden="0" w:uiPriority="0" w:unhideWhenUsed="0" w:qFormat="1"/>
-    <w:lsdException w:name="heading 1" w:semiHidden="0" w:uiPriority="9" w:unhideWhenUsed="0" w:qFormat="1"/>
-    <w:lsdException w:name="heading 2" w:uiPriority="9" w:qFormat="1"/>
-    <w:lsdException w:name="heading 3" w:uiPriority="9" w:qFormat="1"/>
-    <w:lsdException w:name="heading 4" w:uiPriority="9" w:qFormat="1"/>
-    <w:lsdException w:name="heading 5" w:uiPriority="9" w:qFormat="1"/>
-    <w:lsdException w:name="heading 6" w:uiPriority="9" w:qFormat="1"/>
-    <w:lsdException w:name="heading 7" w:uiPriority="9" w:qFormat="1"/>
-    <w:lsdException w:name="heading 8" w:uiPriority="9" w:qFormat="1"/>
-    <w:lsdException w:name="heading 9" w:uiPriority="9" w:qFormat="1"/>
-    <w:lsdException w:name="toc 1" w:uiPriority="39"/>
-    <w:lsdException w:name="toc 2" w:uiPriority="39"/>
-    <w:lsdException w:name="toc 3" w:uiPriority="39"/>
-    <w:lsdException w:name="toc 4" w:uiPriority="39"/>
-    <w:lsdException w:name="toc 5" w:uiPriority="39"/>
-    <w:lsdException w:name="toc 6" w:uiPriority="39"/>
-    <w:lsdException w:name="toc 7" w:uiPriority="39"/>
-    <w:lsdException w:name="toc 8" w:uiPriority="39"/>
-    <w:lsdException w:name="toc 9" w:uiPriority="39"/>
-    <w:lsdException w:name="caption" w:uiPriority="35" w:qFormat="1"/>
-    <w:lsdException w:name="Title" w:semiHidden="0" w:uiPriority="10" w:unhideWhenUsed="0" w:qFormat="1"/>
-    <w:lsdException w:name="Default Paragraph Font" w:uiPriority="1"/>
-    <w:lsdException w:name="Subtitle" w:semiHidden="0" w:uiPriority="11" w:unhideWhenUsed="0" w:qFormat="1"/>
-    <w:lsdException w:name="Strong" w:semiHidden="0" w:uiPriority="22" w:unhideWhenUsed="0" w:qFormat="1"/>
-    <w:lsdException w:name="Emphasis" w:semiHidden="0" w:uiPriority="20" w:unhideWhenUsed="0" w:qFormat="1"/>
-    <w:lsdException w:name="Table Grid" w:semiHidden="0" w:uiPriority="59" w:unhideWhenUsed="0"/>
-    <w:lsdException w:name="Placeholder Text" w:unhideWhenUsed="0"/>
-    <w:lsdException w:name="No Spacing" w:semiHidden="0" w:uiPriority="1" w:unhideWhenUsed="0" w:qFormat="1"/>
-    <w:lsdException w:name="Light Shading" w:semiHidden="0" w:uiPriority="60" w:unhideWhenUsed="0"/>
-    <w:lsdException w:name="Light List" w:semiHidden="0" w:uiPriority="61" w:unhideWhenUsed="0"/>
-    <w:lsdException w:name="Light Grid" w:semiHidden="0" w:uiPriority="62" w:unhideWhenUsed="0"/>
-    <w:lsdException w:name="Medium Shading 1" w:semiHidden="0" w:uiPriority="63" w:unhideWhenUsed="0"/>
-    <w:lsdException w:name="Medium Shading 2" w:semiHidden="0" w:uiPriority="64" w:unhideWhenUsed="0"/>
-    <w:lsdException w:name="Medium List 1" w:semiHidden="0" w:uiPriority="65" w:unhideWhenUsed="0"/>
-    <w:lsdException w:name="Medium List 2" w:semiHidden="0" w:uiPriority="66" w:unhideWhenUsed="0"/>
-    <w:lsdException w:name="Medium Grid 1" w:semiHidden="0" w:uiPriority="67" w:unhideWhenUsed="0"/>
-    <w:lsdException w:name="Medium Grid 2" w:semiHidden="0" w:uiPriority="68" w:unhideWhenUsed="0"/>
-    <w:lsdException w:name="Medium Grid 3" w:semiHidden="0" w:uiPriority="69" w:unhideWhenUsed="0"/>
-    <w:lsdException w:name="Dark List" w:semiHidden="0" w:uiPriority="70" w:unhideWhenUsed="0"/>
-    <w:lsdException w:name="Colorful Shading" w:semiHidden="0" w:uiPriority="71" w:unhideWhenUsed="0"/>
-    <w:lsdException w:name="Colorful List" w:semiHidden="0" w:uiPriority="72" w:unhideWhenUsed="0"/>
-    <w:lsdException w:name="Colorful Grid" w:semiHidden="0" w:uiPriority="73" w:unhideWhenUsed="0"/>
-    <w:lsdException w:name="Light Shading Accent 1" w:semiHidden="0" w:uiPriority="60" w:unhideWhenUsed="0"/>
-    <w:lsdException w:name="Light List Accent 1" w:semiHidden="0" w:uiPriority="61" w:unhideWhenUsed="0"/>
-    <w:lsdException w:name="Light Grid Accent 1" w:semiHidden="0" w:uiPriority="62" w:unhideWhenUsed="0"/>
-    <w:lsdException w:name="Medium Shading 1 Accent 1" w:semiHidden="0" w:uiPriority="63" w:unhideWhenUsed="0"/>
-    <w:lsdException w:name="Medium Shading 2 Accent 1" w:semiHidden="0" w:uiPriority="64" w:unhideWhenUsed="0"/>
-    <w:lsdException w:name="Medium List 1 Accent 1" w:semiHidden="0" w:uiPriority="65" w:unhideWhenUsed="0"/>
-    <w:lsdException w:name="Revision" w:unhideWhenUsed="0"/>
-    <w:lsdException w:name="List Paragraph" w:semiHidden="0" w:uiPriority="34" w:unhideWhenUsed="0" w:qFormat="1"/>
-    <w:lsdException w:name="Quote" w:semiHidden="0" w:uiPriority="29" w:unhideWhenUsed="0" w:qFormat="1"/>
-    <w:lsdException w:name="Intense Quote" w:semiHidden="0" w:uiPriority="30" w:unhideWhenUsed="0" w:qFormat="1"/>
-    <w:lsdException w:name="Medium List 2 Accent 1" w:semiHidden="0" w:uiPriority="66" w:unhideWhenUsed="0"/>
-    <w:lsdException w:name="Medium Grid 1 Accent 1" w:semiHidden="0" w:uiPriority="67" w:unhideWhenUsed="0"/>
-    <w:lsdException w:name="Medium Grid 2 Accent 1" w:semiHidden="0" w:uiPriority="68" w:unhideWhenUsed="0"/>
-    <w:lsdException w:name="Medium Grid 3 Accent 1" w:semiHidden="0" w:uiPriority="69" w:unhideWhenUsed="0"/>
-    <w:lsdException w:name="Dark List Accent 1" w:semiHidden="0" w:uiPriority="70" w:unhideWhenUsed="0"/>
-    <w:lsdException w:name="Colorful Shading Accent 1" w:semiHidden="0" w:uiPriority="71" w:unhideWhenUsed="0"/>
-    <w:lsdException w:name="Colorful List Accent 1" w:semiHidden="0" w:uiPriority="72" w:unhideWhenUsed="0"/>
-    <w:lsdException w:name="Colorful Grid Accent 1" w:semiHidden="0" w:uiPriority="73" w:unhideWhenUsed="0"/>
-    <w:lsdException w:name="Light Shading Accent 2" w:semiHidden="0" w:uiPriority="60" w:unhideWhenUsed="0"/>
-    <w:lsdException w:name="Light List Accent 2" w:semiHidden="0" w:uiPriority="61" w:unhideWhenUsed="0"/>
-    <w:lsdException w:name="Light Grid Accent 2" w:semiHidden="0" w:uiPriority="62" w:unhideWhenUsed="0"/>
-    <w:lsdException w:name="Medium Shading 1 Accent 2" w:semiHidden="0" w:uiPriority="63" w:unhideWhenUsed="0"/>
-    <w:lsdException w:name="Medium Shading 2 Accent 2" w:semiHidden="0" w:uiPriority="64" w:unhideWhenUsed="0"/>
-    <w:lsdException w:name="Medium List 1 Accent 2" w:semiHidden="0" w:uiPriority="65" w:unhideWhenUsed="0"/>
-    <w:lsdException w:name="Medium List 2 Accent 2" w:semiHidden="0" w:uiPriority="66" w:unhideWhenUsed="0"/>
-    <w:lsdException w:name="Medium Grid 1 Accent 2" w:semiHidden="0" w:uiPriority="67" w:unhideWhenUsed="0"/>
-    <w:lsdException w:name="Medium Grid 2 Accent 2" w:semiHidden="0" w:uiPriority="68" w:unhideWhenUsed="0"/>
-    <w:lsdException w:name="Medium Grid 3 Accent 2" w:semiHidden="0" w:uiPriority="69" w:unhideWhenUsed="0"/>
-    <w:lsdException w:name="Dark List Accent 2" w:semiHidden="0" w:uiPriority="70" w:unhideWhenUsed="0"/>
-    <w:lsdException w:name="Colorful Shading Accent 2" w:semiHidden="0" w:uiPriority="71" w:unhideWhenUsed="0"/>
-    <w:lsdException w:name="Colorful List Accent 2" w:semiHidden="0" w:uiPriority="72" w:unhideWhenUsed="0"/>
-    <w:lsdException w:name="Colorful Grid Accent 2" w:semiHidden="0" w:uiPriority="73" w:unhideWhenUsed="0"/>
-    <w:lsdException w:name="Light Shading Accent 3" w:semiHidden="0" w:uiPriority="60" w:unhideWhenUsed="0"/>
-    <w:lsdException w:name="Light List Accent 3" w:semiHidden="0" w:uiPriority="61" w:unhideWhenUsed="0"/>
-    <w:lsdException w:name="Light Grid Accent 3" w:semiHidden="0" w:uiPriority="62" w:unhideWhenUsed="0"/>
-    <w:lsdException w:name="Medium Shading 1 Accent 3" w:semiHidden="0" w:uiPriority="63" w:unhideWhenUsed="0"/>
-    <w:lsdException w:name="Medium Shading 2 Accent 3" w:semiHidden="0" w:uiPriority="64" w:unhideWhenUsed="0"/>
-    <w:lsdException w:name="Medium List 1 Accent 3" w:semiHidden="0" w:uiPriority="65" w:unhideWhenUsed="0"/>
-    <w:lsdException w:name="Medium List 2 Accent 3" w:semiHidden="0" w:uiPriority="66" w:unhideWhenUsed="0"/>
-    <w:lsdException w:name="Medium Grid 1 Accent 3" w:semiHidden="0" w:uiPriority="67" w:unhideWhenUsed="0"/>
-    <w:lsdException w:name="Medium Grid 2 Accent 3" w:semiHidden="0" w:uiPriority="68" w:unhideWhenUsed="0"/>
-    <w:lsdException w:name="Medium Grid 3 Accent 3" w:semiHidden="0" w:uiPriority="69" w:unhideWhenUsed="0"/>
-    <w:lsdException w:name="Dark List Accent 3" w:semiHidden="0" w:uiPriority="70" w:unhideWhenUsed="0"/>
-    <w:lsdException w:name="Colorful Shading Accent 3" w:semiHidden="0" w:uiPriority="71" w:unhideWhenUsed="0"/>
-    <w:lsdException w:name="Colorful List Accent 3" w:semiHidden="0" w:uiPriority="72" w:unhideWhenUsed="0"/>
-    <w:lsdException w:name="Colorful Grid Accent 3" w:semiHidden="0" w:uiPriority="73" w:unhideWhenUsed="0"/>
-    <w:lsdException w:name="Light Shading Accent 4" w:semiHidden="0" w:uiPriority="60" w:unhideWhenUsed="0"/>
-    <w:lsdException w:name="Light List Accent 4" w:semiHidden="0" w:uiPriority="61" w:unhideWhenUsed="0"/>
-    <w:lsdException w:name="Light Grid Accent 4" w:semiHidden="0" w:uiPriority="62" w:unhideWhenUsed="0"/>
-    <w:lsdException w:name="Medium Shading 1 Accent 4" w:semiHidden="0" w:uiPriority="63" w:unhideWhenUsed="0"/>
-    <w:lsdException w:name="Medium Shading 2 Accent 4" w:semiHidden="0" w:uiPriority="64" w:unhideWhenUsed="0"/>
-    <w:lsdException w:name="Medium List 1 Accent 4" w:semiHidden="0" w:uiPriority="65" w:unhideWhenUsed="0"/>
-    <w:lsdException w:name="Medium List 2 Accent 4" w:semiHidden="0" w:uiPriority="66" w:unhideWhenUsed="0"/>
-    <w:lsdException w:name="Medium Grid 1 Accent 4" w:semiHidden="0" w:uiPriority="67" w:unhideWhenUsed="0"/>
-    <w:lsdException w:name="Medium Grid 2 Accent 4" w:semiHidden="0" w:uiPriority="68" w:unhideWhenUsed="0"/>
-    <w:lsdException w:name="Medium Grid 3 Accent 4" w:semiHidden="0" w:uiPriority="69" w:unhideWhenUsed="0"/>
-    <w:lsdException w:name="Dark List Accent 4" w:semiHidden="0" w:uiPriority="70" w:unhideWhenUsed="0"/>
-    <w:lsdException w:name="Colorful Shading Accent 4" w:semiHidden="0" w:uiPriority="71" w:unhideWhenUsed="0"/>
-    <w:lsdException w:name="Colorful List Accent 4" w:semiHidden="0" w:uiPriority="72" w:unhideWhenUsed="0"/>
-    <w:lsdException w:name="Colorful Grid Accent 4" w:semiHidden="0" w:uiPriority="73" w:unhideWhenUsed="0"/>
-    <w:lsdException w:name="Light Shading Accent 5" w:semiHidden="0" w:uiPriority="60" w:unhideWhenUsed="0"/>
-    <w:lsdException w:name="Light List Accent 5" w:semiHidden="0" w:uiPriority="61" w:unhideWhenUsed="0"/>
-    <w:lsdException w:name="Light Grid Accent 5" w:semiHidden="0" w:uiPriority="62" w:unhideWhenUsed="0"/>
-    <w:lsdException w:name="Medium Shading 1 Accent 5" w:semiHidden="0" w:uiPriority="63" w:unhideWhenUsed="0"/>
-    <w:lsdException w:name="Medium Shading 2 Accent 5" w:semiHidden="0" w:uiPriority="64" w:unhideWhenUsed="0"/>
-    <w:lsdException w:name="Medium List 1 Accent 5" w:semiHidden="0" w:uiPriority="65" w:unhideWhenUsed="0"/>
-    <w:lsdException w:name="Medium List 2 Accent 5" w:semiHidden="0" w:uiPriority="66" w:unhideWhenUsed="0"/>
-    <w:lsdException w:name="Medium Grid 1 Accent 5" w:semiHidden="0" w:uiPriority="67" w:unhideWhenUsed="0"/>
-    <w:lsdException w:name="Medium Grid 2 Accent 5" w:semiHidden="0" w:uiPriority="68" w:unhideWhenUsed="0"/>
-    <w:lsdException w:name="Medium Grid 3 Accent 5" w:semiHidden="0" w:uiPriority="69" w:unhideWhenUsed="0"/>
-    <w:lsdException w:name="Dark List Accent 5" w:semiHidden="0" w:uiPriority="70" w:unhideWhenUsed="0"/>
-    <w:lsdException w:name="Colorful Shading Accent 5" w:semiHidden="0" w:uiPriority="71" w:unhideWhenUsed="0"/>
-    <w:lsdException w:name="Colorful List Accent 5" w:semiHidden="0" w:uiPriority="72" w:unhideWhenUsed="0"/>
-    <w:lsdException w:name="Colorful Grid Accent 5" w:semiHidden="0" w:uiPriority="73" w:unhideWhenUsed="0"/>
-    <w:lsdException w:name="Light Shading Accent 6" w:semiHidden="0" w:uiPriority="60" w:unhideWhenUsed="0"/>
-    <w:lsdException w:name="Light List Accent 6" w:semiHidden="0" w:uiPriority="61" w:unhideWhenUsed="0"/>
-    <w:lsdException w:name="Light Grid Accent 6" w:semiHidden="0" w:uiPriority="62" w:unhideWhenUsed="0"/>
-    <w:lsdException w:name="Medium Shading 1 Accent 6" w:semiHidden="0" w:uiPriority="63" w:unhideWhenUsed="0"/>
-    <w:lsdException w:name="Medium Shading 2 Accent 6" w:semiHidden="0" w:uiPriority="64" w:unhideWhenUsed="0"/>
-    <w:lsdException w:name="Medium List 1 Accent 6" w:semiHidden="0" w:uiPriority="65" w:unhideWhenUsed="0"/>
-    <w:lsdException w:name="Medium List 2 Accent 6" w:semiHidden="0" w:uiPriority="66" w:unhideWhenUsed="0"/>
-    <w:lsdException w:name="Medium Grid 1 Accent 6" w:semiHidden="0" w:uiPriority="67" w:unhideWhenUsed="0"/>
-    <w:lsdException w:name="Medium Grid 2 Accent 6" w:semiHidden="0" w:uiPriority="68" w:unhideWhenUsed="0"/>
-    <w:lsdException w:name="Medium Grid 3 Accent 6" w:semiHidden="0" w:uiPriority="69" w:unhideWhenUsed="0"/>
-    <w:lsdException w:name="Dark List Accent 6" w:semiHidden="0" w:uiPriority="70" w:unhideWhenUsed="0"/>
-    <w:lsdException w:name="Colorful Shading Accent 6" w:semiHidden="0" w:uiPriority="71" w:unhideWhenUsed="0"/>
-    <w:lsdException w:name="Colorful List Accent 6" w:semiHidden="0" w:uiPriority="72" w:unhideWhenUsed="0"/>
-    <w:lsdException w:name="Colorful Grid Accent 6" w:semiHidden="0" w:uiPriority="73" w:unhideWhenUsed="0"/>
-    <w:lsdException w:name="Subtle Emphasis" w:semiHidden="0" w:uiPriority="19" w:unhideWhenUsed="0" w:qFormat="1"/>
-    <w:lsdException w:name="Intense Emphasis" w:semiHidden="0" w:uiPriority="21" w:unhideWhenUsed="0" w:qFormat="1"/>
-    <w:lsdException w:name="Subtle Reference" w:semiHidden="0" w:uiPriority="31" w:unhideWhenUsed="0" w:qFormat="1"/>
-    <w:lsdException w:name="Intense Reference" w:semiHidden="0" w:uiPriority="32" w:unhideWhenUsed="0" w:qFormat="1"/>
-    <w:lsdException w:name="Book Title" w:semiHidden="0" w:uiPriority="33" w:unhideWhenUsed="0" w:qFormat="1"/>
-    <w:lsdException w:name="Bibliography" w:uiPriority="37"/>
-    <w:lsdException w:name="TOC Heading" w:uiPriority="39" w:qFormat="1"/>
-  </w:latentStyles>
-  <w:style w:type="paragraph" w:default="1" w:styleId="Normal">
-    <w:name w:val="Normal"/>
-  </w:style>
-  <w:style w:type="paragraph" w:styleId="Heading1">
-    <w:name w:val="heading 1"/>
+  <w:style w:type="paragraph" w:styleId="Caption">
+    <w:name w:val="caption"/>
     <w:basedOn w:val="Normal"/>
     <w:next w:val="Normal"/>
-    <w:pPr>
-      <w:keepNext/>
-      <w:spacing w:before="240" w:after="60"/>
-      <w:ind w:left="432" w:hanging="432"/>
-      <w:outlineLvl w:val="0"/>
-    </w:pPr>
-    <w:rPr>
-      <w:rFonts w:ascii="Calibri" w:eastAsia="Calibri" w:hAnsi="Calibri" w:cs="Calibri"/>
-      <w:b/>
-      <w:sz w:val="32"/>
-      <w:szCs w:val="32"/>
-    </w:rPr>
-  </w:style>
-  <w:style w:type="paragraph" w:styleId="Heading2">
-    <w:name w:val="heading 2"/>
-    <w:basedOn w:val="Normal"/>
-    <w:next w:val="Normal"/>
-    <w:pPr>
-      <w:keepNext/>
-      <w:spacing w:before="240" w:after="60"/>
-      <w:ind w:left="576" w:hanging="576"/>
-      <w:outlineLvl w:val="1"/>
-    </w:pPr>
-    <w:rPr>
-      <w:rFonts w:ascii="Calibri" w:eastAsia="Calibri" w:hAnsi="Calibri" w:cs="Calibri"/>
-      <w:b/>
-      <w:sz w:val="26"/>
-      <w:szCs w:val="26"/>
-    </w:rPr>
-  </w:style>
-  <w:style w:type="paragraph" w:styleId="Heading3">
-    <w:name w:val="heading 3"/>
-    <w:basedOn w:val="Normal"/>
-    <w:next w:val="Normal"/>
-    <w:pPr>
-      <w:keepNext/>
-      <w:spacing w:before="240" w:after="60"/>
-      <w:ind w:left="720" w:hanging="720"/>
-      <w:outlineLvl w:val="2"/>
-    </w:pPr>
-    <w:rPr>
-      <w:rFonts w:ascii="Calibri" w:eastAsia="Calibri" w:hAnsi="Calibri" w:cs="Calibri"/>
-      <w:b/>
-    </w:rPr>
-  </w:style>
-  <w:style w:type="paragraph" w:styleId="Heading4">
-    <w:name w:val="heading 4"/>
-    <w:basedOn w:val="Normal"/>
-    <w:next w:val="Normal"/>
-    <w:pPr>
-      <w:keepNext/>
-      <w:spacing w:before="240" w:after="60"/>
-      <w:ind w:left="864" w:hanging="864"/>
-      <w:outlineLvl w:val="3"/>
-    </w:pPr>
-    <w:rPr>
-      <w:rFonts w:ascii="Calibri" w:eastAsia="Calibri" w:hAnsi="Calibri" w:cs="Calibri"/>
-      <w:b/>
-      <w:sz w:val="28"/>
-      <w:szCs w:val="28"/>
-    </w:rPr>
-  </w:style>
-  <w:style w:type="paragraph" w:styleId="Heading5">
-    <w:name w:val="heading 5"/>
-    <w:basedOn w:val="Normal"/>
-    <w:next w:val="Normal"/>
-    <w:pPr>
-      <w:spacing w:before="240" w:after="60"/>
-      <w:ind w:left="1008" w:hanging="1008"/>
-      <w:outlineLvl w:val="4"/>
-    </w:pPr>
-    <w:rPr>
-      <w:rFonts w:ascii="Calibri" w:eastAsia="Calibri" w:hAnsi="Calibri" w:cs="Calibri"/>
-      <w:b/>
-      <w:i/>
-      <w:sz w:val="26"/>
-      <w:szCs w:val="26"/>
-    </w:rPr>
-  </w:style>
-  <w:style w:type="paragraph" w:styleId="Heading6">
-    <w:name w:val="heading 6"/>
-    <w:basedOn w:val="Normal"/>
-    <w:next w:val="Normal"/>
-    <w:pPr>
-      <w:spacing w:before="240" w:after="60"/>
-      <w:ind w:left="1152" w:hanging="1152"/>
-      <w:outlineLvl w:val="5"/>
-    </w:pPr>
-    <w:rPr>
-      <w:rFonts w:ascii="Calibri" w:eastAsia="Calibri" w:hAnsi="Calibri" w:cs="Calibri"/>
-      <w:b/>
-      <w:sz w:val="22"/>
-      <w:szCs w:val="22"/>
-    </w:rPr>
-  </w:style>
-  <w:style w:type="paragraph" w:styleId="Heading7">
-    <w:name w:val="heading 7"/>
-    <w:basedOn w:val="Normal"/>
-    <w:next w:val="Normal"/>
-    <w:link w:val="Heading7Char"/>
-    <w:uiPriority w:val="9"/>
+    <w:uiPriority w:val="35"/>
     <w:unhideWhenUsed/>
     <w:qFormat/>
-    <w:rsid w:val="00523807"/>
+    <w:rsid w:val="00E57CF7"/>
     <w:pPr>
-      <w:keepNext/>
-      <w:keepLines/>
-      <w:spacing w:before="200"/>
-      <w:outlineLvl w:val="6"/>
+      <w:spacing w:after="200"/>
     </w:pPr>
-    <w:rPr>
-      <w:rFonts w:asciiTheme="majorHAnsi" w:eastAsiaTheme="majorEastAsia" w:hAnsiTheme="majorHAnsi" w:cstheme="majorBidi"/>
-      <w:i/>
-      <w:iCs/>
-      <w:color w:val="404040" w:themeColor="text1" w:themeTint="BF"/>
-    </w:rPr>
-  </w:style>
-  <w:style w:type="paragraph" w:styleId="Heading8">
-    <w:name w:val="heading 8"/>
-    <w:basedOn w:val="Normal"/>
-    <w:next w:val="Normal"/>
-    <w:link w:val="Heading8Char"/>
-    <w:uiPriority w:val="9"/>
-    <w:unhideWhenUsed/>
-    <w:qFormat/>
-    <w:rsid w:val="00523807"/>
-    <w:pPr>
-      <w:keepNext/>
-      <w:keepLines/>
-      <w:spacing w:before="200"/>
-      <w:outlineLvl w:val="7"/>
-    </w:pPr>
-    <w:rPr>
-      <w:rFonts w:asciiTheme="majorHAnsi" w:eastAsiaTheme="majorEastAsia" w:hAnsiTheme="majorHAnsi" w:cstheme="majorBidi"/>
-      <w:color w:val="404040" w:themeColor="text1" w:themeTint="BF"/>
-      <w:sz w:val="20"/>
-      <w:szCs w:val="20"/>
-    </w:rPr>
-  </w:style>
-  <w:style w:type="character" w:default="1" w:styleId="DefaultParagraphFont">
-    <w:name w:val="Default Paragraph Font"/>
-    <w:uiPriority w:val="1"/>
-    <w:semiHidden/>
-    <w:unhideWhenUsed/>
-  </w:style>
-  <w:style w:type="table" w:default="1" w:styleId="TableNormal">
-    <w:name w:val="Normal Table"/>
-    <w:uiPriority w:val="99"/>
-    <w:semiHidden/>
-    <w:unhideWhenUsed/>
-    <w:tblPr>
-      <w:tblInd w:w="0" w:type="dxa"/>
-      <w:tblCellMar>
-        <w:top w:w="0" w:type="dxa"/>
-        <w:left w:w="108" w:type="dxa"/>
-        <w:bottom w:w="0" w:type="dxa"/>
-        <w:right w:w="108" w:type="dxa"/>
-      </w:tblCellMar>
-    </w:tblPr>
-  </w:style>
-  <w:style w:type="numbering" w:default="1" w:styleId="NoList">
-    <w:name w:val="No List"/>
-    <w:uiPriority w:val="99"/>
-    <w:semiHidden/>
-    <w:unhideWhenUsed/>
-  </w:style>
-  <w:style w:type="paragraph" w:styleId="Title">
-    <w:name w:val="Title"/>
-    <w:basedOn w:val="Normal"/>
-    <w:next w:val="Normal"/>
-    <w:pPr>
-      <w:spacing w:before="240" w:after="60"/>
-      <w:jc w:val="center"/>
-    </w:pPr>
-    <w:rPr>
-      <w:rFonts w:ascii="Calibri" w:eastAsia="Calibri" w:hAnsi="Calibri" w:cs="Calibri"/>
-      <w:b/>
-      <w:sz w:val="32"/>
-      <w:szCs w:val="32"/>
-    </w:rPr>
-  </w:style>
-  <w:style w:type="paragraph" w:styleId="Subtitle">
-    <w:name w:val="Subtitle"/>
-    <w:basedOn w:val="Normal"/>
-    <w:next w:val="Normal"/>
-    <w:pPr>
-      <w:keepNext/>
-      <w:spacing w:before="240" w:after="60"/>
-      <w:ind w:left="720" w:hanging="720"/>
-    </w:pPr>
-    <w:rPr>
-      <w:rFonts w:ascii="Calibri" w:eastAsia="Calibri" w:hAnsi="Calibri" w:cs="Calibri"/>
-      <w:b/>
-    </w:rPr>
-  </w:style>
-  <w:style w:type="table" w:customStyle="1" w:styleId="a">
-    <w:basedOn w:val="TableNormal"/>
-    <w:tblPr>
-      <w:tblStyleRowBandSize w:val="1"/>
-      <w:tblStyleColBandSize w:val="1"/>
-      <w:tblInd w:w="0" w:type="dxa"/>
-      <w:tblCellMar>
-        <w:top w:w="55" w:type="dxa"/>
-        <w:left w:w="55" w:type="dxa"/>
-        <w:bottom w:w="55" w:type="dxa"/>
-        <w:right w:w="55" w:type="dxa"/>
-      </w:tblCellMar>
-    </w:tblPr>
-  </w:style>
-  <w:style w:type="table" w:customStyle="1" w:styleId="a0">
-    <w:basedOn w:val="TableNormal"/>
-    <w:tblPr>
-      <w:tblStyleRowBandSize w:val="1"/>
-      <w:tblStyleColBandSize w:val="1"/>
-      <w:tblInd w:w="0" w:type="dxa"/>
-      <w:tblCellMar>
-        <w:top w:w="55" w:type="dxa"/>
-        <w:left w:w="55" w:type="dxa"/>
-        <w:bottom w:w="55" w:type="dxa"/>
-        <w:right w:w="55" w:type="dxa"/>
-      </w:tblCellMar>
-    </w:tblPr>
-  </w:style>
-  <w:style w:type="paragraph" w:styleId="CommentText">
-    <w:name w:val="annotation text"/>
-    <w:basedOn w:val="Normal"/>
-    <w:link w:val="CommentTextChar"/>
-    <w:uiPriority w:val="99"/>
-    <w:semiHidden/>
-    <w:unhideWhenUsed/>
-    <w:rPr>
-      <w:sz w:val="20"/>
-      <w:szCs w:val="20"/>
-    </w:rPr>
-  </w:style>
-  <w:style w:type="character" w:customStyle="1" w:styleId="CommentTextChar">
-    <w:name w:val="Comment Text Char"/>
-    <w:basedOn w:val="DefaultParagraphFont"/>
-    <w:link w:val="CommentText"/>
-    <w:uiPriority w:val="99"/>
-    <w:semiHidden/>
-    <w:rPr>
-      <w:sz w:val="20"/>
-      <w:szCs w:val="20"/>
-    </w:rPr>
-  </w:style>
-  <w:style w:type="character" w:styleId="CommentReference">
-    <w:name w:val="annotation reference"/>
-    <w:basedOn w:val="DefaultParagraphFont"/>
-    <w:uiPriority w:val="99"/>
-    <w:semiHidden/>
-    <w:unhideWhenUsed/>
-    <w:rPr>
-      <w:sz w:val="16"/>
-      <w:szCs w:val="16"/>
-    </w:rPr>
-  </w:style>
-  <w:style w:type="paragraph" w:styleId="BalloonText">
-    <w:name w:val="Balloon Text"/>
-    <w:basedOn w:val="Normal"/>
-    <w:link w:val="BalloonTextChar"/>
-    <w:uiPriority w:val="99"/>
-    <w:semiHidden/>
-    <w:unhideWhenUsed/>
-    <w:rsid w:val="00523807"/>
-    <w:rPr>
-      <w:rFonts w:ascii="Tahoma" w:hAnsi="Tahoma" w:cs="Tahoma"/>
-      <w:sz w:val="16"/>
-      <w:szCs w:val="16"/>
-    </w:rPr>
-  </w:style>
-  <w:style w:type="character" w:customStyle="1" w:styleId="BalloonTextChar">
-    <w:name w:val="Balloon Text Char"/>
-    <w:basedOn w:val="DefaultParagraphFont"/>
-    <w:link w:val="BalloonText"/>
-    <w:uiPriority w:val="99"/>
-    <w:semiHidden/>
-    <w:rsid w:val="00523807"/>
-    <w:rPr>
-      <w:rFonts w:ascii="Tahoma" w:hAnsi="Tahoma" w:cs="Tahoma"/>
-      <w:sz w:val="16"/>
-      <w:szCs w:val="16"/>
-    </w:rPr>
-  </w:style>
-  <w:style w:type="paragraph" w:styleId="NoSpacing">
-    <w:name w:val="No Spacing"/>
-    <w:uiPriority w:val="1"/>
-    <w:qFormat/>
-    <w:rsid w:val="00523807"/>
-  </w:style>
-  <w:style w:type="character" w:styleId="IntenseEmphasis">
-    <w:name w:val="Intense Emphasis"/>
-    <w:basedOn w:val="DefaultParagraphFont"/>
-    <w:uiPriority w:val="21"/>
-    <w:qFormat/>
-    <w:rsid w:val="00523807"/>
-    <w:rPr>
-      <w:b/>
-      <w:bCs/>
-      <w:i/>
-      <w:iCs/>
-      <w:color w:val="4F81BD" w:themeColor="accent1"/>
-    </w:rPr>
-  </w:style>
-  <w:style w:type="character" w:customStyle="1" w:styleId="Heading7Char">
-    <w:name w:val="Heading 7 Char"/>
-    <w:basedOn w:val="DefaultParagraphFont"/>
-    <w:link w:val="Heading7"/>
-    <w:uiPriority w:val="9"/>
-    <w:rsid w:val="00523807"/>
-    <w:rPr>
-      <w:rFonts w:asciiTheme="majorHAnsi" w:eastAsiaTheme="majorEastAsia" w:hAnsiTheme="majorHAnsi" w:cstheme="majorBidi"/>
-      <w:i/>
-      <w:iCs/>
-      <w:color w:val="404040" w:themeColor="text1" w:themeTint="BF"/>
-    </w:rPr>
-  </w:style>
-  <w:style w:type="character" w:styleId="SubtleEmphasis">
-    <w:name w:val="Subtle Emphasis"/>
-    <w:basedOn w:val="DefaultParagraphFont"/>
-    <w:uiPriority w:val="19"/>
-    <w:qFormat/>
-    <w:rsid w:val="00523807"/>
     <w:rPr>
       <w:i/>
       <w:iCs/>
-      <w:color w:val="808080" w:themeColor="text1" w:themeTint="7F"/>
+      <w:color w:val="1F497D" w:themeColor="text2"/>
+      <w:sz w:val="18"/>
+      <w:szCs w:val="18"/>
     </w:rPr>
-  </w:style>
-  <w:style w:type="character" w:customStyle="1" w:styleId="Heading8Char">
-    <w:name w:val="Heading 8 Char"/>
-    <w:basedOn w:val="DefaultParagraphFont"/>
-    <w:link w:val="Heading8"/>
-    <w:uiPriority w:val="9"/>
-    <w:rsid w:val="00523807"/>
-    <w:rPr>
-      <w:rFonts w:asciiTheme="majorHAnsi" w:eastAsiaTheme="majorEastAsia" w:hAnsiTheme="majorHAnsi" w:cstheme="majorBidi"/>
-      <w:color w:val="404040" w:themeColor="text1" w:themeTint="BF"/>
-      <w:sz w:val="20"/>
-      <w:szCs w:val="20"/>
-    </w:rPr>
-  </w:style>
-  <w:style w:type="character" w:styleId="Emphasis">
-    <w:name w:val="Emphasis"/>
-    <w:basedOn w:val="DefaultParagraphFont"/>
-    <w:uiPriority w:val="20"/>
-    <w:qFormat/>
-    <w:rsid w:val="00523807"/>
-    <w:rPr>
-      <w:i/>
-      <w:iCs/>
-    </w:rPr>
-  </w:style>
-  <w:style w:type="table" w:styleId="TableGrid">
-    <w:name w:val="Table Grid"/>
-    <w:basedOn w:val="TableNormal"/>
-    <w:uiPriority w:val="59"/>
-    <w:rsid w:val="00F911BB"/>
-    <w:tblPr>
-      <w:tblInd w:w="0" w:type="dxa"/>
-      <w:tblBorders>
-        <w:top w:val="single" w:sz="4" w:space="0" w:color="auto"/>
-        <w:left w:val="single" w:sz="4" w:space="0" w:color="auto"/>
-        <w:bottom w:val="single" w:sz="4" w:space="0" w:color="auto"/>
-        <w:right w:val="single" w:sz="4" w:space="0" w:color="auto"/>
-        <w:insideH w:val="single" w:sz="4" w:space="0" w:color="auto"/>
-        <w:insideV w:val="single" w:sz="4" w:space="0" w:color="auto"/>
-      </w:tblBorders>
-      <w:tblCellMar>
-        <w:top w:w="0" w:type="dxa"/>
-        <w:left w:w="108" w:type="dxa"/>
-        <w:bottom w:w="0" w:type="dxa"/>
-        <w:right w:w="108" w:type="dxa"/>
-      </w:tblCellMar>
-    </w:tblPr>
-  </w:style>
-  <w:style w:type="table" w:styleId="LightList">
-    <w:name w:val="Light List"/>
-    <w:basedOn w:val="TableNormal"/>
-    <w:uiPriority w:val="61"/>
-    <w:rsid w:val="00F911BB"/>
-    <w:tblPr>
-      <w:tblStyleRowBandSize w:val="1"/>
-      <w:tblStyleColBandSize w:val="1"/>
-      <w:tblInd w:w="0" w:type="dxa"/>
-      <w:tblBorders>
-        <w:top w:val="single" w:sz="8" w:space="0" w:color="000000" w:themeColor="text1"/>
-        <w:left w:val="single" w:sz="8" w:space="0" w:color="000000" w:themeColor="text1"/>
-        <w:bottom w:val="single" w:sz="8" w:space="0" w:color="000000" w:themeColor="text1"/>
-        <w:right w:val="single" w:sz="8" w:space="0" w:color="000000" w:themeColor="text1"/>
-      </w:tblBorders>
-      <w:tblCellMar>
-        <w:top w:w="0" w:type="dxa"/>
-        <w:left w:w="108" w:type="dxa"/>
-        <w:bottom w:w="0" w:type="dxa"/>
-        <w:right w:w="108" w:type="dxa"/>
-      </w:tblCellMar>
-    </w:tblPr>
-    <w:tblStylePr w:type="firstRow">
-      <w:pPr>
-        <w:spacing w:before="0" w:after="0" w:line="240" w:lineRule="auto"/>
-      </w:pPr>
-      <w:rPr>
-        <w:b/>
-        <w:bCs/>
-        <w:color w:val="FFFFFF" w:themeColor="background1"/>
-      </w:rPr>
-      <w:tblPr/>
-      <w:tcPr>
-        <w:shd w:val="clear" w:color="auto" w:fill="000000" w:themeFill="text1"/>
-      </w:tcPr>
-    </w:tblStylePr>
-    <w:tblStylePr w:type="lastRow">
-      <w:pPr>
-        <w:spacing w:before="0" w:after="0" w:line="240" w:lineRule="auto"/>
-      </w:pPr>
-      <w:rPr>
-        <w:b/>
-        <w:bCs/>
-      </w:rPr>
-      <w:tblPr/>
-      <w:tcPr>
-        <w:tcBorders>
-          <w:top w:val="double" w:sz="6" w:space="0" w:color="000000" w:themeColor="text1"/>
-          <w:left w:val="single" w:sz="8" w:space="0" w:color="000000" w:themeColor="text1"/>
-          <w:bottom w:val="single" w:sz="8" w:space="0" w:color="000000" w:themeColor="text1"/>
-          <w:right w:val="single" w:sz="8" w:space="0" w:color="000000" w:themeColor="text1"/>
-        </w:tcBorders>
-      </w:tcPr>
-    </w:tblStylePr>
-    <w:tblStylePr w:type="firstCol">
-      <w:rPr>
-        <w:b/>
-        <w:bCs/>
-      </w:rPr>
-    </w:tblStylePr>
-    <w:tblStylePr w:type="lastCol">
-      <w:rPr>
-        <w:b/>
-        <w:bCs/>
-      </w:rPr>
-    </w:tblStylePr>
-    <w:tblStylePr w:type="band1Vert">
-      <w:tblPr/>
-      <w:tcPr>
-        <w:tcBorders>
-          <w:top w:val="single" w:sz="8" w:space="0" w:color="000000" w:themeColor="text1"/>
-          <w:left w:val="single" w:sz="8" w:space="0" w:color="000000" w:themeColor="text1"/>
-          <w:bottom w:val="single" w:sz="8" w:space="0" w:color="000000" w:themeColor="text1"/>
-          <w:right w:val="single" w:sz="8" w:space="0" w:color="000000" w:themeColor="text1"/>
-        </w:tcBorders>
-      </w:tcPr>
-    </w:tblStylePr>
-    <w:tblStylePr w:type="band1Horz">
-      <w:tblPr/>
-      <w:tcPr>
-        <w:tcBorders>
-          <w:top w:val="single" w:sz="8" w:space="0" w:color="000000" w:themeColor="text1"/>
-          <w:left w:val="single" w:sz="8" w:space="0" w:color="000000" w:themeColor="text1"/>
-          <w:bottom w:val="single" w:sz="8" w:space="0" w:color="000000" w:themeColor="text1"/>
-          <w:right w:val="single" w:sz="8" w:space="0" w:color="000000" w:themeColor="text1"/>
-        </w:tcBorders>
-      </w:tcPr>
-    </w:tblStylePr>
-  </w:style>
-  <w:style w:type="table" w:styleId="MediumGrid3">
-    <w:name w:val="Medium Grid 3"/>
-    <w:basedOn w:val="TableNormal"/>
-    <w:uiPriority w:val="69"/>
-    <w:rsid w:val="00F911BB"/>
-    <w:tblPr>
-      <w:tblStyleRowBandSize w:val="1"/>
-      <w:tblStyleColBandSize w:val="1"/>
-      <w:tblInd w:w="0" w:type="dxa"/>
-      <w:tblBorders>
-        <w:top w:val="single" w:sz="8" w:space="0" w:color="FFFFFF" w:themeColor="background1"/>
-        <w:left w:val="single" w:sz="8" w:space="0" w:color="FFFFFF" w:themeColor="background1"/>
-        <w:bottom w:val="single" w:sz="8" w:space="0" w:color="FFFFFF" w:themeColor="background1"/>
-        <w:right w:val="single" w:sz="8" w:space="0" w:color="FFFFFF" w:themeColor="background1"/>
-        <w:insideH w:val="single" w:sz="6" w:space="0" w:color="FFFFFF" w:themeColor="background1"/>
-        <w:insideV w:val="single" w:sz="6" w:space="0" w:color="FFFFFF" w:themeColor="background1"/>
-      </w:tblBorders>
-      <w:tblCellMar>
-        <w:top w:w="0" w:type="dxa"/>
-        <w:left w:w="108" w:type="dxa"/>
-        <w:bottom w:w="0" w:type="dxa"/>
-        <w:right w:w="108" w:type="dxa"/>
-      </w:tblCellMar>
-    </w:tblPr>
-    <w:tcPr>
-      <w:shd w:val="clear" w:color="auto" w:fill="C0C0C0" w:themeFill="text1" w:themeFillTint="3F"/>
-    </w:tcPr>
-    <w:tblStylePr w:type="firstRow">
-      <w:rPr>
-        <w:b/>
-        <w:bCs/>
-        <w:i w:val="0"/>
-        <w:iCs w:val="0"/>
-        <w:color w:val="FFFFFF" w:themeColor="background1"/>
-      </w:rPr>
-      <w:tblPr/>
-      <w:tcPr>
-        <w:tcBorders>
-          <w:top w:val="single" w:sz="8" w:space="0" w:color="FFFFFF" w:themeColor="background1"/>
-          <w:left w:val="single" w:sz="8" w:space="0" w:color="FFFFFF" w:themeColor="background1"/>
-          <w:bottom w:val="single" w:sz="24" w:space="0" w:color="FFFFFF" w:themeColor="background1"/>
-          <w:right w:val="single" w:sz="8" w:space="0" w:color="FFFFFF" w:themeColor="background1"/>
-          <w:insideH w:val="nil"/>
-          <w:insideV w:val="single" w:sz="8" w:space="0" w:color="FFFFFF" w:themeColor="background1"/>
-        </w:tcBorders>
-        <w:shd w:val="clear" w:color="auto" w:fill="000000" w:themeFill="text1"/>
-      </w:tcPr>
-    </w:tblStylePr>
-    <w:tblStylePr w:type="lastRow">
-      <w:rPr>
-        <w:b/>
-        <w:bCs/>
-        <w:i w:val="0"/>
-        <w:iCs w:val="0"/>
-        <w:color w:val="FFFFFF" w:themeColor="background1"/>
-      </w:rPr>
-      <w:tblPr/>
-      <w:tcPr>
-        <w:tcBorders>
-          <w:top w:val="single" w:sz="24" w:space="0" w:color="FFFFFF" w:themeColor="background1"/>
-          <w:left w:val="single" w:sz="8" w:space="0" w:color="FFFFFF" w:themeColor="background1"/>
-          <w:bottom w:val="single" w:sz="8" w:space="0" w:color="FFFFFF" w:themeColor="background1"/>
-          <w:right w:val="single" w:sz="8" w:space="0" w:color="FFFFFF" w:themeColor="background1"/>
-          <w:insideH w:val="nil"/>
-          <w:insideV w:val="single" w:sz="8" w:space="0" w:color="FFFFFF" w:themeColor="background1"/>
-        </w:tcBorders>
-        <w:shd w:val="clear" w:color="auto" w:fill="000000" w:themeFill="text1"/>
-      </w:tcPr>
-    </w:tblStylePr>
-    <w:tblStylePr w:type="firstCol">
-      <w:rPr>
-        <w:b/>
-        <w:bCs/>
-        <w:i w:val="0"/>
-        <w:iCs w:val="0"/>
-        <w:color w:val="FFFFFF" w:themeColor="background1"/>
-      </w:rPr>
-      <w:tblPr/>
-      <w:tcPr>
-        <w:tcBorders>
-          <w:left w:val="single" w:sz="8" w:space="0" w:color="FFFFFF" w:themeColor="background1"/>
-          <w:right w:val="single" w:sz="24" w:space="0" w:color="FFFFFF" w:themeColor="background1"/>
-          <w:insideH w:val="nil"/>
-          <w:insideV w:val="nil"/>
-        </w:tcBorders>
-        <w:shd w:val="clear" w:color="auto" w:fill="000000" w:themeFill="text1"/>
-      </w:tcPr>
-    </w:tblStylePr>
-    <w:tblStylePr w:type="lastCol">
-      <w:rPr>
-        <w:b/>
-        <w:bCs/>
-        <w:i w:val="0"/>
-        <w:iCs w:val="0"/>
-        <w:color w:val="FFFFFF" w:themeColor="background1"/>
-      </w:rPr>
-      <w:tblPr/>
-      <w:tcPr>
-        <w:tcBorders>
-          <w:top w:val="nil"/>
-          <w:left w:val="single" w:sz="24" w:space="0" w:color="FFFFFF" w:themeColor="background1"/>
-          <w:bottom w:val="nil"/>
-          <w:right w:val="nil"/>
-          <w:insideH w:val="nil"/>
-          <w:insideV w:val="nil"/>
-        </w:tcBorders>
-        <w:shd w:val="clear" w:color="auto" w:fill="000000" w:themeFill="text1"/>
-      </w:tcPr>
-    </w:tblStylePr>
-    <w:tblStylePr w:type="band1Vert">
-      <w:tblPr/>
-      <w:tcPr>
-        <w:tcBorders>
-          <w:top w:val="single" w:sz="8" w:space="0" w:color="FFFFFF" w:themeColor="background1"/>
-          <w:left w:val="single" w:sz="8" w:space="0" w:color="FFFFFF" w:themeColor="background1"/>
-          <w:bottom w:val="single" w:sz="8" w:space="0" w:color="FFFFFF" w:themeColor="background1"/>
-          <w:right w:val="single" w:sz="8" w:space="0" w:color="FFFFFF" w:themeColor="background1"/>
-          <w:insideH w:val="nil"/>
-          <w:insideV w:val="nil"/>
-        </w:tcBorders>
-        <w:shd w:val="clear" w:color="auto" w:fill="808080" w:themeFill="text1" w:themeFillTint="7F"/>
-      </w:tcPr>
-    </w:tblStylePr>
-    <w:tblStylePr w:type="band1Horz">
-      <w:tblPr/>
-      <w:tcPr>
-        <w:tcBorders>
-          <w:top w:val="single" w:sz="8" w:space="0" w:color="FFFFFF" w:themeColor="background1"/>
-          <w:left w:val="single" w:sz="8" w:space="0" w:color="FFFFFF" w:themeColor="background1"/>
-          <w:bottom w:val="single" w:sz="8" w:space="0" w:color="FFFFFF" w:themeColor="background1"/>
-          <w:right w:val="single" w:sz="8" w:space="0" w:color="FFFFFF" w:themeColor="background1"/>
-          <w:insideH w:val="single" w:sz="8" w:space="0" w:color="FFFFFF" w:themeColor="background1"/>
-          <w:insideV w:val="single" w:sz="8" w:space="0" w:color="FFFFFF" w:themeColor="background1"/>
-        </w:tcBorders>
-        <w:shd w:val="clear" w:color="auto" w:fill="808080" w:themeFill="text1" w:themeFillTint="7F"/>
-      </w:tcPr>
-    </w:tblStylePr>
-  </w:style>
-  <w:style w:type="table" w:styleId="MediumGrid3-Accent1">
-    <w:name w:val="Medium Grid 3 Accent 1"/>
-    <w:basedOn w:val="TableNormal"/>
-    <w:uiPriority w:val="69"/>
-    <w:rsid w:val="00F911BB"/>
-    <w:tblPr>
-      <w:tblStyleRowBandSize w:val="1"/>
-      <w:tblStyleColBandSize w:val="1"/>
-      <w:tblInd w:w="0" w:type="dxa"/>
-      <w:tblBorders>
-        <w:top w:val="single" w:sz="8" w:space="0" w:color="FFFFFF" w:themeColor="background1"/>
-        <w:left w:val="single" w:sz="8" w:space="0" w:color="FFFFFF" w:themeColor="background1"/>
-        <w:bottom w:val="single" w:sz="8" w:space="0" w:color="FFFFFF" w:themeColor="background1"/>
-        <w:right w:val="single" w:sz="8" w:space="0" w:color="FFFFFF" w:themeColor="background1"/>
-        <w:insideH w:val="single" w:sz="6" w:space="0" w:color="FFFFFF" w:themeColor="background1"/>
-        <w:insideV w:val="single" w:sz="6" w:space="0" w:color="FFFFFF" w:themeColor="background1"/>
-      </w:tblBorders>
-      <w:tblCellMar>
-        <w:top w:w="0" w:type="dxa"/>
-        <w:left w:w="108" w:type="dxa"/>
-        <w:bottom w:w="0" w:type="dxa"/>
-        <w:right w:w="108" w:type="dxa"/>
-      </w:tblCellMar>
-    </w:tblPr>
-    <w:tcPr>
-      <w:shd w:val="clear" w:color="auto" w:fill="D3DFEE" w:themeFill="accent1" w:themeFillTint="3F"/>
-    </w:tcPr>
-    <w:tblStylePr w:type="firstRow">
-      <w:rPr>
-        <w:b/>
-        <w:bCs/>
-        <w:i w:val="0"/>
-        <w:iCs w:val="0"/>
-        <w:color w:val="FFFFFF" w:themeColor="background1"/>
-      </w:rPr>
-      <w:tblPr/>
-      <w:tcPr>
-        <w:tcBorders>
-          <w:top w:val="single" w:sz="8" w:space="0" w:color="FFFFFF" w:themeColor="background1"/>
-          <w:left w:val="single" w:sz="8" w:space="0" w:color="FFFFFF" w:themeColor="background1"/>
-          <w:bottom w:val="single" w:sz="24" w:space="0" w:color="FFFFFF" w:themeColor="background1"/>
-          <w:right w:val="single" w:sz="8" w:space="0" w:color="FFFFFF" w:themeColor="background1"/>
-          <w:insideH w:val="nil"/>
-          <w:insideV w:val="single" w:sz="8" w:space="0" w:color="FFFFFF" w:themeColor="background1"/>
-        </w:tcBorders>
-        <w:shd w:val="clear" w:color="auto" w:fill="4F81BD" w:themeFill="accent1"/>
-      </w:tcPr>
-    </w:tblStylePr>
-    <w:tblStylePr w:type="lastRow">
-      <w:rPr>
-        <w:b/>
-        <w:bCs/>
-        <w:i w:val="0"/>
-        <w:iCs w:val="0"/>
-        <w:color w:val="FFFFFF" w:themeColor="background1"/>
-      </w:rPr>
-      <w:tblPr/>
-      <w:tcPr>
-        <w:tcBorders>
-          <w:top w:val="single" w:sz="24" w:space="0" w:color="FFFFFF" w:themeColor="background1"/>
-          <w:left w:val="single" w:sz="8" w:space="0" w:color="FFFFFF" w:themeColor="background1"/>
-          <w:bottom w:val="single" w:sz="8" w:space="0" w:color="FFFFFF" w:themeColor="background1"/>
-          <w:right w:val="single" w:sz="8" w:space="0" w:color="FFFFFF" w:themeColor="background1"/>
-          <w:insideH w:val="nil"/>
-          <w:insideV w:val="single" w:sz="8" w:space="0" w:color="FFFFFF" w:themeColor="background1"/>
-        </w:tcBorders>
-        <w:shd w:val="clear" w:color="auto" w:fill="4F81BD" w:themeFill="accent1"/>
-      </w:tcPr>
-    </w:tblStylePr>
-    <w:tblStylePr w:type="firstCol">
-      <w:rPr>
-        <w:b/>
-        <w:bCs/>
-        <w:i w:val="0"/>
-        <w:iCs w:val="0"/>
-        <w:color w:val="FFFFFF" w:themeColor="background1"/>
-      </w:rPr>
-      <w:tblPr/>
-      <w:tcPr>
-        <w:tcBorders>
-          <w:left w:val="single" w:sz="8" w:space="0" w:color="FFFFFF" w:themeColor="background1"/>
-          <w:right w:val="single" w:sz="24" w:space="0" w:color="FFFFFF" w:themeColor="background1"/>
-          <w:insideH w:val="nil"/>
-          <w:insideV w:val="nil"/>
-        </w:tcBorders>
-        <w:shd w:val="clear" w:color="auto" w:fill="4F81BD" w:themeFill="accent1"/>
-      </w:tcPr>
-    </w:tblStylePr>
-    <w:tblStylePr w:type="lastCol">
-      <w:rPr>
-        <w:b/>
-        <w:bCs/>
-        <w:i w:val="0"/>
-        <w:iCs w:val="0"/>
-        <w:color w:val="FFFFFF" w:themeColor="background1"/>
-      </w:rPr>
-      <w:tblPr/>
-      <w:tcPr>
-        <w:tcBorders>
-          <w:top w:val="nil"/>
-          <w:left w:val="single" w:sz="24" w:space="0" w:color="FFFFFF" w:themeColor="background1"/>
-          <w:bottom w:val="nil"/>
-          <w:right w:val="nil"/>
-          <w:insideH w:val="nil"/>
-          <w:insideV w:val="nil"/>
-        </w:tcBorders>
-        <w:shd w:val="clear" w:color="auto" w:fill="4F81BD" w:themeFill="accent1"/>
-      </w:tcPr>
-    </w:tblStylePr>
-    <w:tblStylePr w:type="band1Vert">
-      <w:tblPr/>
-      <w:tcPr>
-        <w:tcBorders>
-          <w:top w:val="single" w:sz="8" w:space="0" w:color="FFFFFF" w:themeColor="background1"/>
-          <w:left w:val="single" w:sz="8" w:space="0" w:color="FFFFFF" w:themeColor="background1"/>
-          <w:bottom w:val="single" w:sz="8" w:space="0" w:color="FFFFFF" w:themeColor="background1"/>
-          <w:right w:val="single" w:sz="8" w:space="0" w:color="FFFFFF" w:themeColor="background1"/>
-          <w:insideH w:val="nil"/>
-          <w:insideV w:val="nil"/>
-        </w:tcBorders>
-        <w:shd w:val="clear" w:color="auto" w:fill="A7BFDE" w:themeFill="accent1" w:themeFillTint="7F"/>
-      </w:tcPr>
-    </w:tblStylePr>
-    <w:tblStylePr w:type="band1Horz">
-      <w:tblPr/>
-      <w:tcPr>
-        <w:tcBorders>
-          <w:top w:val="single" w:sz="8" w:space="0" w:color="FFFFFF" w:themeColor="background1"/>
-          <w:left w:val="single" w:sz="8" w:space="0" w:color="FFFFFF" w:themeColor="background1"/>
-          <w:bottom w:val="single" w:sz="8" w:space="0" w:color="FFFFFF" w:themeColor="background1"/>
-          <w:right w:val="single" w:sz="8" w:space="0" w:color="FFFFFF" w:themeColor="background1"/>
-          <w:insideH w:val="single" w:sz="8" w:space="0" w:color="FFFFFF" w:themeColor="background1"/>
-          <w:insideV w:val="single" w:sz="8" w:space="0" w:color="FFFFFF" w:themeColor="background1"/>
-        </w:tcBorders>
-        <w:shd w:val="clear" w:color="auto" w:fill="A7BFDE" w:themeFill="accent1" w:themeFillTint="7F"/>
-      </w:tcPr>
-    </w:tblStylePr>
-  </w:style>
-  <w:style w:type="table" w:styleId="LightList-Accent1">
-    <w:name w:val="Light List Accent 1"/>
-    <w:basedOn w:val="TableNormal"/>
-    <w:uiPriority w:val="61"/>
-    <w:rsid w:val="00F911BB"/>
-    <w:tblPr>
-      <w:tblStyleRowBandSize w:val="1"/>
-      <w:tblStyleColBandSize w:val="1"/>
-      <w:tblInd w:w="0" w:type="dxa"/>
-      <w:tblBorders>
-        <w:top w:val="single" w:sz="8" w:space="0" w:color="4F81BD" w:themeColor="accent1"/>
-        <w:left w:val="single" w:sz="8" w:space="0" w:color="4F81BD" w:themeColor="accent1"/>
-        <w:bottom w:val="single" w:sz="8" w:space="0" w:color="4F81BD" w:themeColor="accent1"/>
-        <w:right w:val="single" w:sz="8" w:space="0" w:color="4F81BD" w:themeColor="accent1"/>
-      </w:tblBorders>
-      <w:tblCellMar>
-        <w:top w:w="0" w:type="dxa"/>
-        <w:left w:w="108" w:type="dxa"/>
-        <w:bottom w:w="0" w:type="dxa"/>
-        <w:right w:w="108" w:type="dxa"/>
-      </w:tblCellMar>
-    </w:tblPr>
-    <w:tblStylePr w:type="firstRow">
-      <w:pPr>
-        <w:spacing w:before="0" w:after="0" w:line="240" w:lineRule="auto"/>
-      </w:pPr>
-      <w:rPr>
-        <w:b/>
-        <w:bCs/>
-        <w:color w:val="FFFFFF" w:themeColor="background1"/>
-      </w:rPr>
-      <w:tblPr/>
-      <w:tcPr>
-        <w:shd w:val="clear" w:color="auto" w:fill="4F81BD" w:themeFill="accent1"/>
-      </w:tcPr>
-    </w:tblStylePr>
-    <w:tblStylePr w:type="lastRow">
-      <w:pPr>
-        <w:spacing w:before="0" w:after="0" w:line="240" w:lineRule="auto"/>
-      </w:pPr>
-      <w:rPr>
-        <w:b/>
-        <w:bCs/>
-      </w:rPr>
-      <w:tblPr/>
-      <w:tcPr>
-        <w:tcBorders>
-          <w:top w:val="double" w:sz="6" w:space="0" w:color="4F81BD" w:themeColor="accent1"/>
-          <w:left w:val="single" w:sz="8" w:space="0" w:color="4F81BD" w:themeColor="accent1"/>
-          <w:bottom w:val="single" w:sz="8" w:space="0" w:color="4F81BD" w:themeColor="accent1"/>
-          <w:right w:val="single" w:sz="8" w:space="0" w:color="4F81BD" w:themeColor="accent1"/>
-        </w:tcBorders>
-      </w:tcPr>
-    </w:tblStylePr>
-    <w:tblStylePr w:type="firstCol">
-      <w:rPr>
-        <w:b/>
-        <w:bCs/>
-      </w:rPr>
-    </w:tblStylePr>
-    <w:tblStylePr w:type="lastCol">
-      <w:rPr>
-        <w:b/>
-        <w:bCs/>
-      </w:rPr>
-    </w:tblStylePr>
-    <w:tblStylePr w:type="band1Vert">
-      <w:tblPr/>
-      <w:tcPr>
-        <w:tcBorders>
-          <w:top w:val="single" w:sz="8" w:space="0" w:color="4F81BD" w:themeColor="accent1"/>
-          <w:left w:val="single" w:sz="8" w:space="0" w:color="4F81BD" w:themeColor="accent1"/>
-          <w:bottom w:val="single" w:sz="8" w:space="0" w:color="4F81BD" w:themeColor="accent1"/>
-          <w:right w:val="single" w:sz="8" w:space="0" w:color="4F81BD" w:themeColor="accent1"/>
-        </w:tcBorders>
-      </w:tcPr>
-    </w:tblStylePr>
-    <w:tblStylePr w:type="band1Horz">
-      <w:tblPr/>
-      <w:tcPr>
-        <w:tcBorders>
-          <w:top w:val="single" w:sz="8" w:space="0" w:color="4F81BD" w:themeColor="accent1"/>
-          <w:left w:val="single" w:sz="8" w:space="0" w:color="4F81BD" w:themeColor="accent1"/>
-          <w:bottom w:val="single" w:sz="8" w:space="0" w:color="4F81BD" w:themeColor="accent1"/>
-          <w:right w:val="single" w:sz="8" w:space="0" w:color="4F81BD" w:themeColor="accent1"/>
-        </w:tcBorders>
-      </w:tcPr>
-    </w:tblStylePr>
-  </w:style>
-  <w:style w:type="table" w:styleId="MediumGrid1-Accent4">
-    <w:name w:val="Medium Grid 1 Accent 4"/>
-    <w:basedOn w:val="TableNormal"/>
-    <w:uiPriority w:val="67"/>
-    <w:rsid w:val="00F911BB"/>
-    <w:tblPr>
-      <w:tblStyleRowBandSize w:val="1"/>
-      <w:tblStyleColBandSize w:val="1"/>
-      <w:tblInd w:w="0" w:type="dxa"/>
-      <w:tblBorders>
-        <w:top w:val="single" w:sz="8" w:space="0" w:color="9F8AB9" w:themeColor="accent4" w:themeTint="BF"/>
-        <w:left w:val="single" w:sz="8" w:space="0" w:color="9F8AB9" w:themeColor="accent4" w:themeTint="BF"/>
-        <w:bottom w:val="single" w:sz="8" w:space="0" w:color="9F8AB9" w:themeColor="accent4" w:themeTint="BF"/>
-        <w:right w:val="single" w:sz="8" w:space="0" w:color="9F8AB9" w:themeColor="accent4" w:themeTint="BF"/>
-        <w:insideH w:val="single" w:sz="8" w:space="0" w:color="9F8AB9" w:themeColor="accent4" w:themeTint="BF"/>
-        <w:insideV w:val="single" w:sz="8" w:space="0" w:color="9F8AB9" w:themeColor="accent4" w:themeTint="BF"/>
-      </w:tblBorders>
-      <w:tblCellMar>
-        <w:top w:w="0" w:type="dxa"/>
-        <w:left w:w="108" w:type="dxa"/>
-        <w:bottom w:w="0" w:type="dxa"/>
-        <w:right w:w="108" w:type="dxa"/>
-      </w:tblCellMar>
-    </w:tblPr>
-    <w:tcPr>
-      <w:shd w:val="clear" w:color="auto" w:fill="DFD8E8" w:themeFill="accent4" w:themeFillTint="3F"/>
-    </w:tcPr>
-    <w:tblStylePr w:type="firstRow">
-      <w:rPr>
-        <w:b/>
-        <w:bCs/>
-      </w:rPr>
-    </w:tblStylePr>
-    <w:tblStylePr w:type="lastRow">
-      <w:rPr>
-        <w:b/>
-        <w:bCs/>
-      </w:rPr>
-      <w:tblPr/>
-      <w:tcPr>
-        <w:tcBorders>
-          <w:top w:val="single" w:sz="18" w:space="0" w:color="9F8AB9" w:themeColor="accent4" w:themeTint="BF"/>
-        </w:tcBorders>
-      </w:tcPr>
-    </w:tblStylePr>
-    <w:tblStylePr w:type="firstCol">
-      <w:rPr>
-        <w:b/>
-        <w:bCs/>
-      </w:rPr>
-    </w:tblStylePr>
-    <w:tblStylePr w:type="lastCol">
-      <w:rPr>
-        <w:b/>
-        <w:bCs/>
-      </w:rPr>
-    </w:tblStylePr>
-    <w:tblStylePr w:type="band1Vert">
-      <w:tblPr/>
-      <w:tcPr>
-        <w:shd w:val="clear" w:color="auto" w:fill="BFB1D0" w:themeFill="accent4" w:themeFillTint="7F"/>
-      </w:tcPr>
-    </w:tblStylePr>
-    <w:tblStylePr w:type="band1Horz">
-      <w:tblPr/>
-      <w:tcPr>
-        <w:shd w:val="clear" w:color="auto" w:fill="BFB1D0" w:themeFill="accent4" w:themeFillTint="7F"/>
-      </w:tcPr>
-    </w:tblStylePr>
-  </w:style>
-  <w:style w:type="table" w:styleId="MediumGrid1-Accent1">
-    <w:name w:val="Medium Grid 1 Accent 1"/>
-    <w:basedOn w:val="TableNormal"/>
-    <w:uiPriority w:val="67"/>
-    <w:rsid w:val="00F911BB"/>
-    <w:tblPr>
-      <w:tblStyleRowBandSize w:val="1"/>
-      <w:tblStyleColBandSize w:val="1"/>
-      <w:tblInd w:w="0" w:type="dxa"/>
-      <w:tblBorders>
-        <w:top w:val="single" w:sz="8" w:space="0" w:color="7BA0CD" w:themeColor="accent1" w:themeTint="BF"/>
-        <w:left w:val="single" w:sz="8" w:space="0" w:color="7BA0CD" w:themeColor="accent1" w:themeTint="BF"/>
-        <w:bottom w:val="single" w:sz="8" w:space="0" w:color="7BA0CD" w:themeColor="accent1" w:themeTint="BF"/>
-        <w:right w:val="single" w:sz="8" w:space="0" w:color="7BA0CD" w:themeColor="accent1" w:themeTint="BF"/>
-        <w:insideH w:val="single" w:sz="8" w:space="0" w:color="7BA0CD" w:themeColor="accent1" w:themeTint="BF"/>
-        <w:insideV w:val="single" w:sz="8" w:space="0" w:color="7BA0CD" w:themeColor="accent1" w:themeTint="BF"/>
-      </w:tblBorders>
-      <w:tblCellMar>
-        <w:top w:w="0" w:type="dxa"/>
-        <w:left w:w="108" w:type="dxa"/>
-        <w:bottom w:w="0" w:type="dxa"/>
-        <w:right w:w="108" w:type="dxa"/>
-      </w:tblCellMar>
-    </w:tblPr>
-    <w:tcPr>
-      <w:shd w:val="clear" w:color="auto" w:fill="D3DFEE" w:themeFill="accent1" w:themeFillTint="3F"/>
-    </w:tcPr>
-    <w:tblStylePr w:type="firstRow">
-      <w:rPr>
-        <w:b/>
-        <w:bCs/>
-      </w:rPr>
-    </w:tblStylePr>
-    <w:tblStylePr w:type="lastRow">
-      <w:rPr>
-        <w:b/>
-        <w:bCs/>
-      </w:rPr>
-      <w:tblPr/>
-      <w:tcPr>
-        <w:tcBorders>
-          <w:top w:val="single" w:sz="18" w:space="0" w:color="7BA0CD" w:themeColor="accent1" w:themeTint="BF"/>
-        </w:tcBorders>
-      </w:tcPr>
-    </w:tblStylePr>
-    <w:tblStylePr w:type="firstCol">
-      <w:rPr>
-        <w:b/>
-        <w:bCs/>
-      </w:rPr>
-    </w:tblStylePr>
-    <w:tblStylePr w:type="lastCol">
-      <w:rPr>
-        <w:b/>
-        <w:bCs/>
-      </w:rPr>
-    </w:tblStylePr>
-    <w:tblStylePr w:type="band1Vert">
-      <w:tblPr/>
-      <w:tcPr>
-        <w:shd w:val="clear" w:color="auto" w:fill="A7BFDE" w:themeFill="accent1" w:themeFillTint="7F"/>
-      </w:tcPr>
-    </w:tblStylePr>
-    <w:tblStylePr w:type="band1Horz">
-      <w:tblPr/>
-      <w:tcPr>
-        <w:shd w:val="clear" w:color="auto" w:fill="A7BFDE" w:themeFill="accent1" w:themeFillTint="7F"/>
-      </w:tcPr>
-    </w:tblStylePr>
-  </w:style>
-  <w:style w:type="paragraph" w:styleId="ListParagraph">
-    <w:name w:val="List Paragraph"/>
-    <w:basedOn w:val="Normal"/>
-    <w:uiPriority w:val="34"/>
-    <w:qFormat/>
-    <w:rsid w:val="002647C5"/>
-    <w:pPr>
-      <w:ind w:left="720"/>
-      <w:contextualSpacing/>
-    </w:pPr>
   </w:style>
 </w:styles>
 </file>

</xml_diff>